<commit_message>
Fixed bug 2 where the player never reaches their betting limit in the application. Supplied the required output files and included the details in the debugging log.
</commit_message>
<xml_diff>
--- a/Debugging Log.docx
+++ b/Debugging Log.docx
@@ -945,14 +945,14 @@
         <w:tblLook w:val="0000" w:firstRow="0" w:lastRow="0" w:firstColumn="0" w:lastColumn="0" w:noHBand="0" w:noVBand="0"/>
       </w:tblPr>
       <w:tblGrid>
-        <w:gridCol w:w="1182"/>
-        <w:gridCol w:w="630"/>
-        <w:gridCol w:w="8163"/>
+        <w:gridCol w:w="1159"/>
+        <w:gridCol w:w="540"/>
+        <w:gridCol w:w="8327"/>
       </w:tblGrid>
       <w:tr>
         <w:tc>
           <w:tcPr>
-            <w:tcW w:w="1170" w:type="dxa"/>
+            <w:tcW w:w="1182" w:type="dxa"/>
             <w:tcBorders>
               <w:top w:val="single" w:sz="2" w:space="0" w:color="000000"/>
               <w:left w:val="single" w:sz="2" w:space="0" w:color="000000"/>
@@ -1002,7 +1002,7 @@
         </w:tc>
         <w:tc>
           <w:tcPr>
-            <w:tcW w:w="8175" w:type="dxa"/>
+            <w:tcW w:w="8163" w:type="dxa"/>
             <w:tcBorders>
               <w:top w:val="single" w:sz="2" w:space="0" w:color="000000"/>
               <w:left w:val="single" w:sz="2" w:space="0" w:color="000000"/>
@@ -1030,25 +1030,25 @@
       <w:tr>
         <w:tc>
           <w:tcPr>
-            <w:tcW w:w="1170" w:type="dxa"/>
-            <w:tcBorders>
-              <w:left w:val="single" w:sz="2" w:space="0" w:color="000000"/>
-              <w:bottom w:val="single" w:sz="2" w:space="0" w:color="000000"/>
-            </w:tcBorders>
-            <w:shd w:val="clear" w:color="auto" w:fill="auto"/>
-            <w:tcMar>
-              <w:left w:w="54" w:type="dxa"/>
-            </w:tcMar>
-          </w:tcPr>
-          <w:p>
-            <w:pPr>
-              <w:pStyle w:val="TableContents"/>
-              <w:rPr>
-                <w:rFonts w:hint="eastAsia"/>
-              </w:rPr>
-            </w:pPr>
-            <w:r>
-              <w:t>Game.java</w:t>
+            <w:tcW w:w="1182" w:type="dxa"/>
+            <w:tcBorders>
+              <w:left w:val="single" w:sz="2" w:space="0" w:color="000000"/>
+              <w:bottom w:val="single" w:sz="2" w:space="0" w:color="000000"/>
+            </w:tcBorders>
+            <w:shd w:val="clear" w:color="auto" w:fill="auto"/>
+            <w:tcMar>
+              <w:left w:w="54" w:type="dxa"/>
+            </w:tcMar>
+          </w:tcPr>
+          <w:p>
+            <w:pPr>
+              <w:pStyle w:val="TableContents"/>
+              <w:rPr>
+                <w:rFonts w:hint="eastAsia"/>
+              </w:rPr>
+            </w:pPr>
+            <w:r>
+              <w:t>Player.java</w:t>
             </w:r>
           </w:p>
         </w:tc>
@@ -1072,13 +1072,13 @@
               </w:rPr>
             </w:pPr>
             <w:r>
-              <w:t>40</w:t>
-            </w:r>
-          </w:p>
-        </w:tc>
-        <w:tc>
-          <w:tcPr>
-            <w:tcW w:w="8175" w:type="dxa"/>
+              <w:t>27</w:t>
+            </w:r>
+          </w:p>
+        </w:tc>
+        <w:tc>
+          <w:tcPr>
+            <w:tcW w:w="8163" w:type="dxa"/>
             <w:tcBorders>
               <w:left w:val="single" w:sz="2" w:space="0" w:color="000000"/>
               <w:bottom w:val="single" w:sz="2" w:space="0" w:color="000000"/>
@@ -1096,24 +1096,22 @@
                 <w:rFonts w:hint="eastAsia"/>
               </w:rPr>
             </w:pPr>
-            <w:r>
-              <w:t xml:space="preserve">Uncertain of why matches +=1; </w:t>
-            </w:r>
-            <w:proofErr w:type="spellStart"/>
-            <w:r>
-              <w:t>shouldnt</w:t>
-            </w:r>
-            <w:proofErr w:type="spellEnd"/>
-            <w:r>
-              <w:t xml:space="preserve"> it be matches++</w:t>
-            </w:r>
             <w:proofErr w:type="gramStart"/>
             <w:r>
-              <w:t>;?</w:t>
+              <w:rPr>
+                <w:rFonts w:hint="eastAsia"/>
+              </w:rPr>
+              <w:t>return</w:t>
             </w:r>
             <w:proofErr w:type="gramEnd"/>
             <w:r>
-              <w:t xml:space="preserve"> Is there a difference?</w:t>
+              <w:rPr>
+                <w:rFonts w:hint="eastAsia"/>
+              </w:rPr>
+              <w:t xml:space="preserve"> (balance &gt; limit);</w:t>
+            </w:r>
+            <w:r>
+              <w:t xml:space="preserve"> The balance should be allowed to be &gt;= limit? This would make sense with the reported bug.</w:t>
             </w:r>
           </w:p>
         </w:tc>
@@ -1121,7 +1119,7 @@
       <w:tr>
         <w:tc>
           <w:tcPr>
-            <w:tcW w:w="1170" w:type="dxa"/>
+            <w:tcW w:w="1182" w:type="dxa"/>
             <w:tcBorders>
               <w:left w:val="single" w:sz="2" w:space="0" w:color="000000"/>
               <w:bottom w:val="single" w:sz="2" w:space="0" w:color="000000"/>
@@ -1163,13 +1161,13 @@
               </w:rPr>
             </w:pPr>
             <w:r>
-              <w:t>27</w:t>
-            </w:r>
-          </w:p>
-        </w:tc>
-        <w:tc>
-          <w:tcPr>
-            <w:tcW w:w="8175" w:type="dxa"/>
+              <w:t>31</w:t>
+            </w:r>
+          </w:p>
+        </w:tc>
+        <w:tc>
+          <w:tcPr>
+            <w:tcW w:w="8163" w:type="dxa"/>
             <w:tcBorders>
               <w:left w:val="single" w:sz="2" w:space="0" w:color="000000"/>
               <w:bottom w:val="single" w:sz="2" w:space="0" w:color="000000"/>
@@ -1199,180 +1197,171 @@
               <w:rPr>
                 <w:rFonts w:hint="eastAsia"/>
               </w:rPr>
-              <w:t xml:space="preserve"> (balance &gt; limit);</w:t>
-            </w:r>
-            <w:r>
-              <w:t xml:space="preserve"> The balance should be allowed to be &gt;= limit? This would make sense with the reported bug.</w:t>
-            </w:r>
-          </w:p>
-        </w:tc>
-      </w:tr>
-      <w:tr>
-        <w:tc>
-          <w:tcPr>
-            <w:tcW w:w="1170" w:type="dxa"/>
-            <w:tcBorders>
-              <w:left w:val="single" w:sz="2" w:space="0" w:color="000000"/>
-              <w:bottom w:val="single" w:sz="2" w:space="0" w:color="000000"/>
-            </w:tcBorders>
-            <w:shd w:val="clear" w:color="auto" w:fill="auto"/>
-            <w:tcMar>
-              <w:left w:w="54" w:type="dxa"/>
-            </w:tcMar>
-          </w:tcPr>
-          <w:p>
-            <w:pPr>
-              <w:pStyle w:val="TableContents"/>
-              <w:rPr>
-                <w:rFonts w:hint="eastAsia"/>
-              </w:rPr>
-            </w:pPr>
-            <w:r>
-              <w:t>Player.java</w:t>
-            </w:r>
-          </w:p>
-        </w:tc>
-        <w:tc>
-          <w:tcPr>
-            <w:tcW w:w="630" w:type="dxa"/>
-            <w:tcBorders>
-              <w:left w:val="single" w:sz="2" w:space="0" w:color="000000"/>
-              <w:bottom w:val="single" w:sz="2" w:space="0" w:color="000000"/>
-            </w:tcBorders>
-            <w:shd w:val="clear" w:color="auto" w:fill="auto"/>
-            <w:tcMar>
-              <w:left w:w="54" w:type="dxa"/>
-            </w:tcMar>
-          </w:tcPr>
-          <w:p>
-            <w:pPr>
-              <w:pStyle w:val="TableContents"/>
-              <w:rPr>
-                <w:rFonts w:hint="eastAsia"/>
-              </w:rPr>
-            </w:pPr>
-            <w:r>
-              <w:t>31</w:t>
-            </w:r>
-          </w:p>
-        </w:tc>
-        <w:tc>
-          <w:tcPr>
-            <w:tcW w:w="8175" w:type="dxa"/>
-            <w:tcBorders>
-              <w:left w:val="single" w:sz="2" w:space="0" w:color="000000"/>
-              <w:bottom w:val="single" w:sz="2" w:space="0" w:color="000000"/>
-              <w:right w:val="single" w:sz="2" w:space="0" w:color="000000"/>
-            </w:tcBorders>
-            <w:shd w:val="clear" w:color="auto" w:fill="auto"/>
-            <w:tcMar>
-              <w:left w:w="54" w:type="dxa"/>
-            </w:tcMar>
-          </w:tcPr>
-          <w:p>
-            <w:pPr>
-              <w:pStyle w:val="TableContents"/>
-              <w:rPr>
-                <w:rFonts w:hint="eastAsia"/>
-              </w:rPr>
-            </w:pPr>
+              <w:t xml:space="preserve"> (balance - amount &gt; limit);</w:t>
+            </w:r>
+            <w:r>
+              <w:t xml:space="preserve"> As above.</w:t>
+            </w:r>
+            <w:r>
+              <w:t xml:space="preserve"> </w:t>
+            </w:r>
+            <w:r>
+              <w:rPr>
+                <w:rFonts w:hint="eastAsia"/>
+              </w:rPr>
+              <w:t>E</w:t>
+            </w:r>
+            <w:r>
+              <w:t>.g. amount = 5, balance = 5, limit = 0</w:t>
+            </w:r>
+            <w:r>
+              <w:br/>
+            </w:r>
+            <w:r>
+              <w:br/>
+              <w:t>Debugging: Set variable balance to 10</w:t>
+            </w:r>
             <w:proofErr w:type="gramStart"/>
             <w:r>
-              <w:rPr>
-                <w:rFonts w:hint="eastAsia"/>
-              </w:rPr>
-              <w:t>return</w:t>
+              <w:t>:</w:t>
             </w:r>
             <w:proofErr w:type="gramEnd"/>
             <w:r>
-              <w:rPr>
-                <w:rFonts w:hint="eastAsia"/>
-              </w:rPr>
-              <w:t xml:space="preserve"> (balance - amount &gt; limit);</w:t>
-            </w:r>
-            <w:r>
-              <w:t xml:space="preserve"> As above.</w:t>
-            </w:r>
-            <w:r>
-              <w:t xml:space="preserve"> </w:t>
-            </w:r>
-            <w:r>
-              <w:rPr>
-                <w:rFonts w:hint="eastAsia"/>
-              </w:rPr>
-              <w:t>E</w:t>
-            </w:r>
-            <w:r>
-              <w:t>.g. amount = 5, balance = 5, limit = 0</w:t>
-            </w:r>
-          </w:p>
-        </w:tc>
-      </w:tr>
-      <w:tr>
-        <w:tc>
-          <w:tcPr>
-            <w:tcW w:w="1170" w:type="dxa"/>
-            <w:tcBorders>
-              <w:left w:val="single" w:sz="2" w:space="0" w:color="000000"/>
-              <w:bottom w:val="single" w:sz="2" w:space="0" w:color="000000"/>
-            </w:tcBorders>
-            <w:shd w:val="clear" w:color="auto" w:fill="auto"/>
-            <w:tcMar>
-              <w:left w:w="54" w:type="dxa"/>
-            </w:tcMar>
-          </w:tcPr>
-          <w:p>
-            <w:pPr>
-              <w:pStyle w:val="TableContents"/>
-              <w:rPr>
-                <w:rFonts w:hint="eastAsia"/>
-              </w:rPr>
-            </w:pPr>
-          </w:p>
-        </w:tc>
-        <w:tc>
-          <w:tcPr>
-            <w:tcW w:w="630" w:type="dxa"/>
-            <w:tcBorders>
-              <w:left w:val="single" w:sz="2" w:space="0" w:color="000000"/>
-              <w:bottom w:val="single" w:sz="2" w:space="0" w:color="000000"/>
-            </w:tcBorders>
-            <w:shd w:val="clear" w:color="auto" w:fill="auto"/>
-            <w:tcMar>
-              <w:left w:w="54" w:type="dxa"/>
-            </w:tcMar>
-          </w:tcPr>
-          <w:p>
-            <w:pPr>
-              <w:pStyle w:val="TableContents"/>
-              <w:rPr>
-                <w:rFonts w:hint="eastAsia"/>
-              </w:rPr>
-            </w:pPr>
-          </w:p>
-        </w:tc>
-        <w:tc>
-          <w:tcPr>
-            <w:tcW w:w="8175" w:type="dxa"/>
-            <w:tcBorders>
-              <w:left w:val="single" w:sz="2" w:space="0" w:color="000000"/>
-              <w:bottom w:val="single" w:sz="2" w:space="0" w:color="000000"/>
-              <w:right w:val="single" w:sz="2" w:space="0" w:color="000000"/>
-            </w:tcBorders>
-            <w:shd w:val="clear" w:color="auto" w:fill="auto"/>
-            <w:tcMar>
-              <w:left w:w="54" w:type="dxa"/>
-            </w:tcMar>
-          </w:tcPr>
-          <w:p>
-            <w:pPr>
-              <w:pStyle w:val="TableContents"/>
-              <w:rPr>
-                <w:rFonts w:hint="eastAsia"/>
-              </w:rPr>
-            </w:pPr>
-          </w:p>
-        </w:tc>
+              <w:br/>
+            </w:r>
+            <w:r>
+              <w:br/>
+            </w:r>
+            <w:r>
+              <w:rPr>
+                <w:noProof/>
+                <w:lang w:val="en-AU" w:eastAsia="en-AU" w:bidi="ar-SA"/>
+              </w:rPr>
+              <w:drawing>
+                <wp:inline distT="0" distB="0" distL="0" distR="0" wp14:anchorId="4A3F5C43" wp14:editId="64B98F7D">
+                  <wp:extent cx="5208270" cy="1415927"/>
+                  <wp:effectExtent l="0" t="0" r="0" b="0"/>
+                  <wp:docPr id="3" name="Picture 3"/>
+                  <wp:cNvGraphicFramePr>
+                    <a:graphicFrameLocks xmlns:a="http://schemas.openxmlformats.org/drawingml/2006/main" noChangeAspect="1"/>
+                  </wp:cNvGraphicFramePr>
+                  <a:graphic xmlns:a="http://schemas.openxmlformats.org/drawingml/2006/main">
+                    <a:graphicData uri="http://schemas.openxmlformats.org/drawingml/2006/picture">
+                      <pic:pic xmlns:pic="http://schemas.openxmlformats.org/drawingml/2006/picture">
+                        <pic:nvPicPr>
+                          <pic:cNvPr id="1" name=""/>
+                          <pic:cNvPicPr/>
+                        </pic:nvPicPr>
+                        <pic:blipFill>
+                          <a:blip r:embed="rId5"/>
+                          <a:stretch>
+                            <a:fillRect/>
+                          </a:stretch>
+                        </pic:blipFill>
+                        <pic:spPr>
+                          <a:xfrm>
+                            <a:off x="0" y="0"/>
+                            <a:ext cx="5242539" cy="1425243"/>
+                          </a:xfrm>
+                          <a:prstGeom prst="rect">
+                            <a:avLst/>
+                          </a:prstGeom>
+                        </pic:spPr>
+                      </pic:pic>
+                    </a:graphicData>
+                  </a:graphic>
+                </wp:inline>
+              </w:drawing>
+            </w:r>
+            <w:r>
+              <w:br/>
+              <w:t xml:space="preserve">This is before the method </w:t>
+            </w:r>
+            <w:proofErr w:type="spellStart"/>
+            <w:r>
+              <w:t>balanceExceedsLimitBy</w:t>
+            </w:r>
+            <w:proofErr w:type="spellEnd"/>
+            <w:r>
+              <w:t>(</w:t>
+            </w:r>
+            <w:proofErr w:type="spellStart"/>
+            <w:r>
+              <w:t>int</w:t>
+            </w:r>
+            <w:proofErr w:type="spellEnd"/>
+            <w:r>
+              <w:t xml:space="preserve"> amount) returns an infected value (i.e. is sane).</w:t>
+            </w:r>
+            <w:r>
+              <w:br/>
+            </w:r>
+            <w:r>
+              <w:br/>
+              <w:t xml:space="preserve">This is where the </w:t>
+            </w:r>
+            <w:proofErr w:type="spellStart"/>
+            <w:r>
+              <w:t>the</w:t>
+            </w:r>
+            <w:proofErr w:type="spellEnd"/>
+            <w:r>
+              <w:t xml:space="preserve"> method returns an infected value:</w:t>
+            </w:r>
+            <w:r>
+              <w:br/>
+            </w:r>
+            <w:r>
+              <w:br/>
+            </w:r>
+            <w:r>
+              <w:rPr>
+                <w:noProof/>
+                <w:lang w:val="en-AU" w:eastAsia="en-AU" w:bidi="ar-SA"/>
+              </w:rPr>
+              <w:drawing>
+                <wp:inline distT="0" distB="0" distL="0" distR="0" wp14:anchorId="4EB45C22" wp14:editId="4B4A3EC0">
+                  <wp:extent cx="5332095" cy="1961839"/>
+                  <wp:effectExtent l="0" t="0" r="0" b="0"/>
+                  <wp:docPr id="4" name="Picture 4"/>
+                  <wp:cNvGraphicFramePr>
+                    <a:graphicFrameLocks xmlns:a="http://schemas.openxmlformats.org/drawingml/2006/main" noChangeAspect="1"/>
+                  </wp:cNvGraphicFramePr>
+                  <a:graphic xmlns:a="http://schemas.openxmlformats.org/drawingml/2006/main">
+                    <a:graphicData uri="http://schemas.openxmlformats.org/drawingml/2006/picture">
+                      <pic:pic xmlns:pic="http://schemas.openxmlformats.org/drawingml/2006/picture">
+                        <pic:nvPicPr>
+                          <pic:cNvPr id="1" name=""/>
+                          <pic:cNvPicPr/>
+                        </pic:nvPicPr>
+                        <pic:blipFill>
+                          <a:blip r:embed="rId6"/>
+                          <a:stretch>
+                            <a:fillRect/>
+                          </a:stretch>
+                        </pic:blipFill>
+                        <pic:spPr>
+                          <a:xfrm>
+                            <a:off x="0" y="0"/>
+                            <a:ext cx="5348508" cy="1967878"/>
+                          </a:xfrm>
+                          <a:prstGeom prst="rect">
+                            <a:avLst/>
+                          </a:prstGeom>
+                        </pic:spPr>
+                      </pic:pic>
+                    </a:graphicData>
+                  </a:graphic>
+                </wp:inline>
+              </w:drawing>
+            </w:r>
+            <w:r>
+              <w:br/>
+            </w:r>
+          </w:p>
+        </w:tc>
+        <w:bookmarkStart w:id="0" w:name="_GoBack"/>
+        <w:bookmarkEnd w:id="0"/>
       </w:tr>
     </w:tbl>
     <w:p/>
@@ -1380,6 +1369,9 @@
       <w:r>
         <w:t xml:space="preserve">Hypothesis 1: </w:t>
       </w:r>
+      <w:r>
+        <w:t>Changing line 27 and line 31 in player to &gt;= would allow the limit to be reached.</w:t>
+      </w:r>
     </w:p>
     <w:p/>
     <w:p>
@@ -1387,31 +1379,91 @@
         <w:t>Test 1:</w:t>
       </w:r>
     </w:p>
+    <w:p>
+      <w:r>
+        <w:t>Changed lines as required in hypothesis and then ran through with debugger until balance = bet and ran through the test to ensure that the bet would be taken.</w:t>
+      </w:r>
+      <w:r>
+        <w:t xml:space="preserve"> The function no longer returned an infected value.</w:t>
+      </w:r>
+    </w:p>
     <w:p/>
     <w:p>
       <w:r>
-        <w:t>Test 2:</w:t>
+        <w:t xml:space="preserve">Ran the automated test case and collected results. Saved as Output </w:t>
+      </w:r>
+      <w:proofErr w:type="spellStart"/>
+      <w:r>
+        <w:t>runWinbettingLimitTest</w:t>
+      </w:r>
+      <w:proofErr w:type="spellEnd"/>
+      <w:r>
+        <w:t xml:space="preserve"> AFTER FIX.txt.</w:t>
       </w:r>
     </w:p>
     <w:p/>
     <w:p>
       <w:r>
-        <w:t>Test 3:</w:t>
+        <w:t>Issue Resolved: Y</w:t>
       </w:r>
     </w:p>
     <w:p/>
     <w:p>
-      <w:r>
-        <w:t>Issue Resolved: Y/N</w:t>
+      <w:pPr>
+        <w:rPr>
+          <w:rFonts w:hint="eastAsia"/>
+        </w:rPr>
+      </w:pPr>
+    </w:p>
+    <w:p>
+      <w:pPr>
+        <w:widowControl/>
+        <w:rPr>
+          <w:rFonts w:hint="eastAsia"/>
+        </w:rPr>
+      </w:pPr>
+      <w:r>
+        <w:rPr>
+          <w:rFonts w:hint="eastAsia"/>
+        </w:rPr>
+        <w:br w:type="page"/>
+      </w:r>
+    </w:p>
+    <w:p>
+      <w:pPr>
+        <w:rPr>
+          <w:rFonts w:hint="eastAsia"/>
+        </w:rPr>
+      </w:pPr>
+      <w:r>
+        <w:lastRenderedPageBreak/>
+        <w:t>Bug 3</w:t>
+      </w:r>
+      <w:r>
+        <w:t xml:space="preserve">: </w:t>
+      </w:r>
+      <w:r>
+        <w:t>Application odds incorrect.</w:t>
       </w:r>
     </w:p>
     <w:p/>
     <w:p>
-      <w:r>
-        <w:t>Code Run Through with Debugger 2:</w:t>
-      </w:r>
-    </w:p>
-    <w:p/>
+      <w:pPr>
+        <w:rPr>
+          <w:rFonts w:hint="eastAsia"/>
+        </w:rPr>
+      </w:pPr>
+      <w:r>
+        <w:t>Code Run Through with Debugger 1:</w:t>
+      </w:r>
+    </w:p>
+    <w:p>
+      <w:pPr>
+        <w:rPr>
+          <w:rFonts w:hint="eastAsia"/>
+        </w:rPr>
+      </w:pPr>
+    </w:p>
     <w:tbl>
       <w:tblPr>
         <w:tblW w:w="9975" w:type="dxa"/>
@@ -1533,471 +1585,6 @@
                 <w:rFonts w:hint="eastAsia"/>
               </w:rPr>
             </w:pPr>
-          </w:p>
-        </w:tc>
-        <w:tc>
-          <w:tcPr>
-            <w:tcW w:w="630" w:type="dxa"/>
-            <w:tcBorders>
-              <w:left w:val="single" w:sz="2" w:space="0" w:color="000000"/>
-              <w:bottom w:val="single" w:sz="2" w:space="0" w:color="000000"/>
-            </w:tcBorders>
-            <w:shd w:val="clear" w:color="auto" w:fill="auto"/>
-            <w:tcMar>
-              <w:left w:w="54" w:type="dxa"/>
-            </w:tcMar>
-          </w:tcPr>
-          <w:p>
-            <w:pPr>
-              <w:pStyle w:val="TableContents"/>
-              <w:rPr>
-                <w:rFonts w:hint="eastAsia"/>
-              </w:rPr>
-            </w:pPr>
-          </w:p>
-        </w:tc>
-        <w:tc>
-          <w:tcPr>
-            <w:tcW w:w="8175" w:type="dxa"/>
-            <w:tcBorders>
-              <w:left w:val="single" w:sz="2" w:space="0" w:color="000000"/>
-              <w:bottom w:val="single" w:sz="2" w:space="0" w:color="000000"/>
-              <w:right w:val="single" w:sz="2" w:space="0" w:color="000000"/>
-            </w:tcBorders>
-            <w:shd w:val="clear" w:color="auto" w:fill="auto"/>
-            <w:tcMar>
-              <w:left w:w="54" w:type="dxa"/>
-            </w:tcMar>
-          </w:tcPr>
-          <w:p>
-            <w:pPr>
-              <w:pStyle w:val="TableContents"/>
-              <w:rPr>
-                <w:rFonts w:hint="eastAsia"/>
-              </w:rPr>
-            </w:pPr>
-          </w:p>
-        </w:tc>
-      </w:tr>
-      <w:tr>
-        <w:tc>
-          <w:tcPr>
-            <w:tcW w:w="1170" w:type="dxa"/>
-            <w:tcBorders>
-              <w:left w:val="single" w:sz="2" w:space="0" w:color="000000"/>
-              <w:bottom w:val="single" w:sz="2" w:space="0" w:color="000000"/>
-            </w:tcBorders>
-            <w:shd w:val="clear" w:color="auto" w:fill="auto"/>
-            <w:tcMar>
-              <w:left w:w="54" w:type="dxa"/>
-            </w:tcMar>
-          </w:tcPr>
-          <w:p>
-            <w:pPr>
-              <w:pStyle w:val="TableContents"/>
-              <w:rPr>
-                <w:rFonts w:hint="eastAsia"/>
-              </w:rPr>
-            </w:pPr>
-          </w:p>
-        </w:tc>
-        <w:tc>
-          <w:tcPr>
-            <w:tcW w:w="630" w:type="dxa"/>
-            <w:tcBorders>
-              <w:left w:val="single" w:sz="2" w:space="0" w:color="000000"/>
-              <w:bottom w:val="single" w:sz="2" w:space="0" w:color="000000"/>
-            </w:tcBorders>
-            <w:shd w:val="clear" w:color="auto" w:fill="auto"/>
-            <w:tcMar>
-              <w:left w:w="54" w:type="dxa"/>
-            </w:tcMar>
-          </w:tcPr>
-          <w:p>
-            <w:pPr>
-              <w:pStyle w:val="TableContents"/>
-              <w:rPr>
-                <w:rFonts w:hint="eastAsia"/>
-              </w:rPr>
-            </w:pPr>
-          </w:p>
-        </w:tc>
-        <w:tc>
-          <w:tcPr>
-            <w:tcW w:w="8175" w:type="dxa"/>
-            <w:tcBorders>
-              <w:left w:val="single" w:sz="2" w:space="0" w:color="000000"/>
-              <w:bottom w:val="single" w:sz="2" w:space="0" w:color="000000"/>
-              <w:right w:val="single" w:sz="2" w:space="0" w:color="000000"/>
-            </w:tcBorders>
-            <w:shd w:val="clear" w:color="auto" w:fill="auto"/>
-            <w:tcMar>
-              <w:left w:w="54" w:type="dxa"/>
-            </w:tcMar>
-          </w:tcPr>
-          <w:p>
-            <w:pPr>
-              <w:pStyle w:val="TableContents"/>
-              <w:rPr>
-                <w:rFonts w:hint="eastAsia"/>
-              </w:rPr>
-            </w:pPr>
-          </w:p>
-        </w:tc>
-      </w:tr>
-      <w:tr>
-        <w:tc>
-          <w:tcPr>
-            <w:tcW w:w="1170" w:type="dxa"/>
-            <w:tcBorders>
-              <w:left w:val="single" w:sz="2" w:space="0" w:color="000000"/>
-              <w:bottom w:val="single" w:sz="2" w:space="0" w:color="000000"/>
-            </w:tcBorders>
-            <w:shd w:val="clear" w:color="auto" w:fill="auto"/>
-            <w:tcMar>
-              <w:left w:w="54" w:type="dxa"/>
-            </w:tcMar>
-          </w:tcPr>
-          <w:p>
-            <w:pPr>
-              <w:pStyle w:val="TableContents"/>
-              <w:rPr>
-                <w:rFonts w:hint="eastAsia"/>
-              </w:rPr>
-            </w:pPr>
-          </w:p>
-        </w:tc>
-        <w:tc>
-          <w:tcPr>
-            <w:tcW w:w="630" w:type="dxa"/>
-            <w:tcBorders>
-              <w:left w:val="single" w:sz="2" w:space="0" w:color="000000"/>
-              <w:bottom w:val="single" w:sz="2" w:space="0" w:color="000000"/>
-            </w:tcBorders>
-            <w:shd w:val="clear" w:color="auto" w:fill="auto"/>
-            <w:tcMar>
-              <w:left w:w="54" w:type="dxa"/>
-            </w:tcMar>
-          </w:tcPr>
-          <w:p>
-            <w:pPr>
-              <w:pStyle w:val="TableContents"/>
-              <w:rPr>
-                <w:rFonts w:hint="eastAsia"/>
-              </w:rPr>
-            </w:pPr>
-          </w:p>
-        </w:tc>
-        <w:tc>
-          <w:tcPr>
-            <w:tcW w:w="8175" w:type="dxa"/>
-            <w:tcBorders>
-              <w:left w:val="single" w:sz="2" w:space="0" w:color="000000"/>
-              <w:bottom w:val="single" w:sz="2" w:space="0" w:color="000000"/>
-              <w:right w:val="single" w:sz="2" w:space="0" w:color="000000"/>
-            </w:tcBorders>
-            <w:shd w:val="clear" w:color="auto" w:fill="auto"/>
-            <w:tcMar>
-              <w:left w:w="54" w:type="dxa"/>
-            </w:tcMar>
-          </w:tcPr>
-          <w:p>
-            <w:pPr>
-              <w:pStyle w:val="TableContents"/>
-              <w:rPr>
-                <w:rFonts w:hint="eastAsia"/>
-              </w:rPr>
-            </w:pPr>
-          </w:p>
-        </w:tc>
-      </w:tr>
-      <w:tr>
-        <w:tc>
-          <w:tcPr>
-            <w:tcW w:w="1170" w:type="dxa"/>
-            <w:tcBorders>
-              <w:left w:val="single" w:sz="2" w:space="0" w:color="000000"/>
-              <w:bottom w:val="single" w:sz="2" w:space="0" w:color="000000"/>
-            </w:tcBorders>
-            <w:shd w:val="clear" w:color="auto" w:fill="auto"/>
-            <w:tcMar>
-              <w:left w:w="54" w:type="dxa"/>
-            </w:tcMar>
-          </w:tcPr>
-          <w:p>
-            <w:pPr>
-              <w:pStyle w:val="TableContents"/>
-              <w:rPr>
-                <w:rFonts w:hint="eastAsia"/>
-              </w:rPr>
-            </w:pPr>
-          </w:p>
-        </w:tc>
-        <w:tc>
-          <w:tcPr>
-            <w:tcW w:w="630" w:type="dxa"/>
-            <w:tcBorders>
-              <w:left w:val="single" w:sz="2" w:space="0" w:color="000000"/>
-              <w:bottom w:val="single" w:sz="2" w:space="0" w:color="000000"/>
-            </w:tcBorders>
-            <w:shd w:val="clear" w:color="auto" w:fill="auto"/>
-            <w:tcMar>
-              <w:left w:w="54" w:type="dxa"/>
-            </w:tcMar>
-          </w:tcPr>
-          <w:p>
-            <w:pPr>
-              <w:pStyle w:val="TableContents"/>
-              <w:rPr>
-                <w:rFonts w:hint="eastAsia"/>
-              </w:rPr>
-            </w:pPr>
-          </w:p>
-        </w:tc>
-        <w:tc>
-          <w:tcPr>
-            <w:tcW w:w="8175" w:type="dxa"/>
-            <w:tcBorders>
-              <w:left w:val="single" w:sz="2" w:space="0" w:color="000000"/>
-              <w:bottom w:val="single" w:sz="2" w:space="0" w:color="000000"/>
-              <w:right w:val="single" w:sz="2" w:space="0" w:color="000000"/>
-            </w:tcBorders>
-            <w:shd w:val="clear" w:color="auto" w:fill="auto"/>
-            <w:tcMar>
-              <w:left w:w="54" w:type="dxa"/>
-            </w:tcMar>
-          </w:tcPr>
-          <w:p>
-            <w:pPr>
-              <w:pStyle w:val="TableContents"/>
-              <w:rPr>
-                <w:rFonts w:hint="eastAsia"/>
-              </w:rPr>
-            </w:pPr>
-          </w:p>
-        </w:tc>
-      </w:tr>
-    </w:tbl>
-    <w:p/>
-    <w:p/>
-    <w:p>
-      <w:r>
-        <w:t>Hypothesis 2:</w:t>
-      </w:r>
-    </w:p>
-    <w:p/>
-    <w:p>
-      <w:r>
-        <w:t>Test 1:</w:t>
-      </w:r>
-    </w:p>
-    <w:p/>
-    <w:p>
-      <w:r>
-        <w:t>Test 2:</w:t>
-      </w:r>
-    </w:p>
-    <w:p/>
-    <w:p>
-      <w:r>
-        <w:t>Test 3:</w:t>
-      </w:r>
-    </w:p>
-    <w:p/>
-    <w:p>
-      <w:pPr>
-        <w:rPr>
-          <w:rFonts w:hint="eastAsia"/>
-        </w:rPr>
-      </w:pPr>
-      <w:r>
-        <w:t>Issue Resolved: Y/N</w:t>
-      </w:r>
-    </w:p>
-    <w:p>
-      <w:pPr>
-        <w:rPr>
-          <w:rFonts w:hint="eastAsia"/>
-        </w:rPr>
-      </w:pPr>
-    </w:p>
-    <w:p>
-      <w:pPr>
-        <w:rPr>
-          <w:rFonts w:hint="eastAsia"/>
-        </w:rPr>
-      </w:pPr>
-    </w:p>
-    <w:p>
-      <w:pPr>
-        <w:widowControl/>
-        <w:rPr>
-          <w:rFonts w:hint="eastAsia"/>
-        </w:rPr>
-      </w:pPr>
-      <w:r>
-        <w:rPr>
-          <w:rFonts w:hint="eastAsia"/>
-        </w:rPr>
-        <w:br w:type="page"/>
-      </w:r>
-    </w:p>
-    <w:p>
-      <w:pPr>
-        <w:rPr>
-          <w:rFonts w:hint="eastAsia"/>
-        </w:rPr>
-      </w:pPr>
-      <w:r>
-        <w:lastRenderedPageBreak/>
-        <w:t>Bug 3</w:t>
-      </w:r>
-      <w:r>
-        <w:t xml:space="preserve">: </w:t>
-      </w:r>
-      <w:r>
-        <w:t>Application odds incorrect.</w:t>
-      </w:r>
-    </w:p>
-    <w:p/>
-    <w:p>
-      <w:pPr>
-        <w:rPr>
-          <w:rFonts w:hint="eastAsia"/>
-        </w:rPr>
-      </w:pPr>
-      <w:r>
-        <w:t>Code Run Through with Debugger 1:</w:t>
-      </w:r>
-    </w:p>
-    <w:p>
-      <w:pPr>
-        <w:rPr>
-          <w:rFonts w:hint="eastAsia"/>
-        </w:rPr>
-      </w:pPr>
-    </w:p>
-    <w:tbl>
-      <w:tblPr>
-        <w:tblW w:w="9975" w:type="dxa"/>
-        <w:tblInd w:w="55" w:type="dxa"/>
-        <w:tblBorders>
-          <w:top w:val="single" w:sz="2" w:space="0" w:color="000000"/>
-          <w:left w:val="single" w:sz="2" w:space="0" w:color="000000"/>
-          <w:bottom w:val="single" w:sz="2" w:space="0" w:color="000000"/>
-          <w:insideH w:val="single" w:sz="2" w:space="0" w:color="000000"/>
-        </w:tblBorders>
-        <w:tblCellMar>
-          <w:top w:w="55" w:type="dxa"/>
-          <w:left w:w="54" w:type="dxa"/>
-          <w:bottom w:w="55" w:type="dxa"/>
-          <w:right w:w="55" w:type="dxa"/>
-        </w:tblCellMar>
-        <w:tblLook w:val="0000" w:firstRow="0" w:lastRow="0" w:firstColumn="0" w:lastColumn="0" w:noHBand="0" w:noVBand="0"/>
-      </w:tblPr>
-      <w:tblGrid>
-        <w:gridCol w:w="1170"/>
-        <w:gridCol w:w="630"/>
-        <w:gridCol w:w="8175"/>
-      </w:tblGrid>
-      <w:tr>
-        <w:tc>
-          <w:tcPr>
-            <w:tcW w:w="1170" w:type="dxa"/>
-            <w:tcBorders>
-              <w:top w:val="single" w:sz="2" w:space="0" w:color="000000"/>
-              <w:left w:val="single" w:sz="2" w:space="0" w:color="000000"/>
-              <w:bottom w:val="single" w:sz="2" w:space="0" w:color="000000"/>
-            </w:tcBorders>
-            <w:shd w:val="clear" w:color="auto" w:fill="auto"/>
-            <w:tcMar>
-              <w:left w:w="54" w:type="dxa"/>
-            </w:tcMar>
-          </w:tcPr>
-          <w:p>
-            <w:pPr>
-              <w:pStyle w:val="TableContents"/>
-              <w:rPr>
-                <w:rFonts w:hint="eastAsia"/>
-              </w:rPr>
-            </w:pPr>
-            <w:r>
-              <w:t>File</w:t>
-            </w:r>
-          </w:p>
-        </w:tc>
-        <w:tc>
-          <w:tcPr>
-            <w:tcW w:w="630" w:type="dxa"/>
-            <w:tcBorders>
-              <w:top w:val="single" w:sz="2" w:space="0" w:color="000000"/>
-              <w:left w:val="single" w:sz="2" w:space="0" w:color="000000"/>
-              <w:bottom w:val="single" w:sz="2" w:space="0" w:color="000000"/>
-            </w:tcBorders>
-            <w:shd w:val="clear" w:color="auto" w:fill="auto"/>
-            <w:tcMar>
-              <w:left w:w="54" w:type="dxa"/>
-            </w:tcMar>
-          </w:tcPr>
-          <w:p>
-            <w:pPr>
-              <w:pStyle w:val="TableContents"/>
-              <w:rPr>
-                <w:rFonts w:hint="eastAsia"/>
-              </w:rPr>
-            </w:pPr>
-            <w:r>
-              <w:t>Line</w:t>
-            </w:r>
-          </w:p>
-        </w:tc>
-        <w:tc>
-          <w:tcPr>
-            <w:tcW w:w="8175" w:type="dxa"/>
-            <w:tcBorders>
-              <w:top w:val="single" w:sz="2" w:space="0" w:color="000000"/>
-              <w:left w:val="single" w:sz="2" w:space="0" w:color="000000"/>
-              <w:bottom w:val="single" w:sz="2" w:space="0" w:color="000000"/>
-              <w:right w:val="single" w:sz="2" w:space="0" w:color="000000"/>
-            </w:tcBorders>
-            <w:shd w:val="clear" w:color="auto" w:fill="auto"/>
-            <w:tcMar>
-              <w:left w:w="54" w:type="dxa"/>
-            </w:tcMar>
-          </w:tcPr>
-          <w:p>
-            <w:pPr>
-              <w:pStyle w:val="TableContents"/>
-              <w:rPr>
-                <w:rFonts w:hint="eastAsia"/>
-              </w:rPr>
-            </w:pPr>
-            <w:r>
-              <w:t>Reason</w:t>
-            </w:r>
-          </w:p>
-        </w:tc>
-      </w:tr>
-      <w:tr>
-        <w:tc>
-          <w:tcPr>
-            <w:tcW w:w="1170" w:type="dxa"/>
-            <w:tcBorders>
-              <w:left w:val="single" w:sz="2" w:space="0" w:color="000000"/>
-              <w:bottom w:val="single" w:sz="2" w:space="0" w:color="000000"/>
-            </w:tcBorders>
-            <w:shd w:val="clear" w:color="auto" w:fill="auto"/>
-            <w:tcMar>
-              <w:left w:w="54" w:type="dxa"/>
-            </w:tcMar>
-          </w:tcPr>
-          <w:p>
-            <w:pPr>
-              <w:pStyle w:val="TableContents"/>
-              <w:rPr>
-                <w:rFonts w:hint="eastAsia"/>
-              </w:rPr>
-            </w:pPr>
             <w:r>
               <w:t>Dice.java</w:t>
             </w:r>
@@ -2321,7 +1908,7 @@
                           <pic:cNvPicPr/>
                         </pic:nvPicPr>
                         <pic:blipFill>
-                          <a:blip r:embed="rId5"/>
+                          <a:blip r:embed="rId7"/>
                           <a:stretch>
                             <a:fillRect/>
                           </a:stretch>
@@ -2387,7 +1974,7 @@
                           <pic:cNvPicPr/>
                         </pic:nvPicPr>
                         <pic:blipFill>
-                          <a:blip r:embed="rId6"/>
+                          <a:blip r:embed="rId8"/>
                           <a:stretch>
                             <a:fillRect/>
                           </a:stretch>
@@ -2438,8 +2025,6 @@
             <w:r>
               <w:t>) and is infected after roll().</w:t>
             </w:r>
-            <w:bookmarkStart w:id="0" w:name="_GoBack"/>
-            <w:bookmarkEnd w:id="0"/>
           </w:p>
         </w:tc>
       </w:tr>
@@ -2556,7 +2141,21 @@
     <w:p/>
     <w:p>
       <w:r>
-        <w:t>Ran debugger:</w:t>
+        <w:t>Ran debugger and found that the variable was no longer infected.</w:t>
+      </w:r>
+    </w:p>
+    <w:p/>
+    <w:p>
+      <w:r>
+        <w:t xml:space="preserve">Ran the automated test case and collected results. Saved as Output </w:t>
+      </w:r>
+      <w:proofErr w:type="spellStart"/>
+      <w:r>
+        <w:t>runOddsCheck</w:t>
+      </w:r>
+      <w:proofErr w:type="spellEnd"/>
+      <w:r>
+        <w:t xml:space="preserve"> AFTER FIX.txt.</w:t>
       </w:r>
       <w:r>
         <w:br/>
@@ -2566,35 +2165,13 @@
       </w:r>
     </w:p>
     <w:p>
-      <w:r>
-        <w:t>Test 2:</w:t>
-      </w:r>
-    </w:p>
-    <w:p/>
-    <w:p>
-      <w:r>
-        <w:t>Test 3:</w:t>
-      </w:r>
-    </w:p>
-    <w:p/>
-    <w:p>
-      <w:r>
-        <w:t>Issue Resolved: Y/N</w:t>
-      </w:r>
-    </w:p>
-    <w:p/>
-    <w:p>
       <w:pPr>
-        <w:widowControl/>
         <w:rPr>
           <w:rFonts w:hint="eastAsia"/>
         </w:rPr>
       </w:pPr>
       <w:r>
-        <w:rPr>
-          <w:rFonts w:hint="eastAsia"/>
-        </w:rPr>
-        <w:br w:type="page"/>
+        <w:t>Issue Resolved: Y</w:t>
       </w:r>
     </w:p>
     <w:p>

</xml_diff>

<commit_message>
added the bug fix for bug number 1. Noticed an additional bug, bug 4: spades are never drawn by the game, so the odds are now in the users favour.
</commit_message>
<xml_diff>
--- a/Debugging Log.docx
+++ b/Debugging Log.docx
@@ -163,20 +163,22 @@
             <w:tcW w:w="1170" w:type="dxa"/>
             <w:tcBorders>
               <w:left w:val="single" w:sz="2" w:space="0" w:color="000000"/>
-              <w:bottom w:val="single" w:sz="2" w:space="0" w:color="000000"/>
-            </w:tcBorders>
-            <w:shd w:val="clear" w:color="auto" w:fill="auto"/>
-            <w:tcMar>
-              <w:left w:w="54" w:type="dxa"/>
-            </w:tcMar>
-          </w:tcPr>
-          <w:p>
-            <w:pPr>
-              <w:pStyle w:val="TableContents"/>
-              <w:rPr>
-                <w:rFonts w:hint="eastAsia"/>
-              </w:rPr>
-            </w:pPr>
+            </w:tcBorders>
+            <w:shd w:val="clear" w:color="auto" w:fill="auto"/>
+            <w:tcMar>
+              <w:left w:w="54" w:type="dxa"/>
+            </w:tcMar>
+          </w:tcPr>
+          <w:p>
+            <w:pPr>
+              <w:pStyle w:val="TableContents"/>
+              <w:rPr>
+                <w:rFonts w:hint="eastAsia"/>
+              </w:rPr>
+            </w:pPr>
+            <w:r>
+              <w:t>Game.java</w:t>
+            </w:r>
           </w:p>
         </w:tc>
         <w:tc>
@@ -184,20 +186,22 @@
             <w:tcW w:w="630" w:type="dxa"/>
             <w:tcBorders>
               <w:left w:val="single" w:sz="2" w:space="0" w:color="000000"/>
-              <w:bottom w:val="single" w:sz="2" w:space="0" w:color="000000"/>
-            </w:tcBorders>
-            <w:shd w:val="clear" w:color="auto" w:fill="auto"/>
-            <w:tcMar>
-              <w:left w:w="54" w:type="dxa"/>
-            </w:tcMar>
-          </w:tcPr>
-          <w:p>
-            <w:pPr>
-              <w:pStyle w:val="TableContents"/>
-              <w:rPr>
-                <w:rFonts w:hint="eastAsia"/>
-              </w:rPr>
-            </w:pPr>
+            </w:tcBorders>
+            <w:shd w:val="clear" w:color="auto" w:fill="auto"/>
+            <w:tcMar>
+              <w:left w:w="54" w:type="dxa"/>
+            </w:tcMar>
+          </w:tcPr>
+          <w:p>
+            <w:pPr>
+              <w:pStyle w:val="TableContents"/>
+              <w:rPr>
+                <w:rFonts w:hint="eastAsia"/>
+              </w:rPr>
+            </w:pPr>
+            <w:r>
+              <w:t>34</w:t>
+            </w:r>
           </w:p>
         </w:tc>
         <w:tc>
@@ -205,7 +209,6 @@
             <w:tcW w:w="8175" w:type="dxa"/>
             <w:tcBorders>
               <w:left w:val="single" w:sz="2" w:space="0" w:color="000000"/>
-              <w:bottom w:val="single" w:sz="2" w:space="0" w:color="000000"/>
               <w:right w:val="single" w:sz="2" w:space="0" w:color="000000"/>
             </w:tcBorders>
             <w:shd w:val="clear" w:color="auto" w:fill="auto"/>
@@ -216,10 +219,162 @@
           <w:p>
             <w:pPr>
               <w:pStyle w:val="TableContents"/>
-              <w:rPr>
-                <w:rFonts w:hint="eastAsia"/>
-              </w:rPr>
-            </w:pPr>
+            </w:pPr>
+            <w:proofErr w:type="spellStart"/>
+            <w:proofErr w:type="gramStart"/>
+            <w:r>
+              <w:rPr>
+                <w:rFonts w:hint="eastAsia"/>
+              </w:rPr>
+              <w:t>P</w:t>
+            </w:r>
+            <w:r>
+              <w:t>layer.takeBet</w:t>
+            </w:r>
+            <w:proofErr w:type="spellEnd"/>
+            <w:r>
+              <w:t>(</w:t>
+            </w:r>
+            <w:proofErr w:type="gramEnd"/>
+            <w:r>
+              <w:t>bet) method is called on every game round.</w:t>
+            </w:r>
+            <w:r>
+              <w:br/>
+            </w:r>
+            <w:r>
+              <w:br/>
+              <w:t>Player objects balance is reduced by the bet amount before the game round is played.</w:t>
+            </w:r>
+            <w:r>
+              <w:br/>
+            </w:r>
+            <w:r>
+              <w:br/>
+              <w:t>The player object is sane, until this method is called:</w:t>
+            </w:r>
+            <w:r>
+              <w:br/>
+            </w:r>
+            <w:r>
+              <w:br/>
+              <w:t>e.g. Player “Fred” has a balance of 95 entering the game round:</w:t>
+            </w:r>
+            <w:r>
+              <w:br/>
+            </w:r>
+            <w:r>
+              <w:br/>
+            </w:r>
+            <w:r>
+              <w:rPr>
+                <w:noProof/>
+                <w:lang w:val="en-AU" w:eastAsia="en-AU" w:bidi="ar-SA"/>
+              </w:rPr>
+              <w:drawing>
+                <wp:inline distT="0" distB="0" distL="0" distR="0" wp14:anchorId="462BC860" wp14:editId="2FE7A3DC">
+                  <wp:extent cx="5113020" cy="2733917"/>
+                  <wp:effectExtent l="0" t="0" r="0" b="0"/>
+                  <wp:docPr id="5" name="Picture 5"/>
+                  <wp:cNvGraphicFramePr>
+                    <a:graphicFrameLocks xmlns:a="http://schemas.openxmlformats.org/drawingml/2006/main" noChangeAspect="1"/>
+                  </wp:cNvGraphicFramePr>
+                  <a:graphic xmlns:a="http://schemas.openxmlformats.org/drawingml/2006/main">
+                    <a:graphicData uri="http://schemas.openxmlformats.org/drawingml/2006/picture">
+                      <pic:pic xmlns:pic="http://schemas.openxmlformats.org/drawingml/2006/picture">
+                        <pic:nvPicPr>
+                          <pic:cNvPr id="1" name=""/>
+                          <pic:cNvPicPr/>
+                        </pic:nvPicPr>
+                        <pic:blipFill>
+                          <a:blip r:embed="rId5"/>
+                          <a:stretch>
+                            <a:fillRect/>
+                          </a:stretch>
+                        </pic:blipFill>
+                        <pic:spPr>
+                          <a:xfrm>
+                            <a:off x="0" y="0"/>
+                            <a:ext cx="5125901" cy="2740805"/>
+                          </a:xfrm>
+                          <a:prstGeom prst="rect">
+                            <a:avLst/>
+                          </a:prstGeom>
+                        </pic:spPr>
+                      </pic:pic>
+                    </a:graphicData>
+                  </a:graphic>
+                </wp:inline>
+              </w:drawing>
+            </w:r>
+          </w:p>
+          <w:p>
+            <w:pPr>
+              <w:pStyle w:val="TableContents"/>
+            </w:pPr>
+          </w:p>
+          <w:p>
+            <w:pPr>
+              <w:pStyle w:val="TableContents"/>
+            </w:pPr>
+            <w:r>
+              <w:t>After this step, the players balance has decreased when it should not have changed until after the game round completed:</w:t>
+            </w:r>
+            <w:r>
+              <w:br/>
+            </w:r>
+            <w:r>
+              <w:rPr>
+                <w:noProof/>
+                <w:lang w:val="en-AU" w:eastAsia="en-AU" w:bidi="ar-SA"/>
+              </w:rPr>
+              <w:drawing>
+                <wp:inline distT="0" distB="0" distL="0" distR="0" wp14:anchorId="0AF30B78" wp14:editId="7E97FE59">
+                  <wp:extent cx="5103495" cy="1968827"/>
+                  <wp:effectExtent l="0" t="0" r="0" b="0"/>
+                  <wp:docPr id="6" name="Picture 6"/>
+                  <wp:cNvGraphicFramePr>
+                    <a:graphicFrameLocks xmlns:a="http://schemas.openxmlformats.org/drawingml/2006/main" noChangeAspect="1"/>
+                  </wp:cNvGraphicFramePr>
+                  <a:graphic xmlns:a="http://schemas.openxmlformats.org/drawingml/2006/main">
+                    <a:graphicData uri="http://schemas.openxmlformats.org/drawingml/2006/picture">
+                      <pic:pic xmlns:pic="http://schemas.openxmlformats.org/drawingml/2006/picture">
+                        <pic:nvPicPr>
+                          <pic:cNvPr id="1" name=""/>
+                          <pic:cNvPicPr/>
+                        </pic:nvPicPr>
+                        <pic:blipFill>
+                          <a:blip r:embed="rId6"/>
+                          <a:stretch>
+                            <a:fillRect/>
+                          </a:stretch>
+                        </pic:blipFill>
+                        <pic:spPr>
+                          <a:xfrm>
+                            <a:off x="0" y="0"/>
+                            <a:ext cx="5118363" cy="1974563"/>
+                          </a:xfrm>
+                          <a:prstGeom prst="rect">
+                            <a:avLst/>
+                          </a:prstGeom>
+                        </pic:spPr>
+                      </pic:pic>
+                    </a:graphicData>
+                  </a:graphic>
+                </wp:inline>
+              </w:drawing>
+            </w:r>
+          </w:p>
+          <w:p>
+            <w:pPr>
+              <w:pStyle w:val="TableContents"/>
+              <w:rPr>
+                <w:rFonts w:hint="eastAsia"/>
+              </w:rPr>
+            </w:pPr>
+            <w:r>
+              <w:t xml:space="preserve">The players balance is now infected. </w:t>
+            </w:r>
           </w:p>
         </w:tc>
       </w:tr>
@@ -229,20 +384,19 @@
             <w:tcW w:w="1170" w:type="dxa"/>
             <w:tcBorders>
               <w:left w:val="single" w:sz="2" w:space="0" w:color="000000"/>
-              <w:bottom w:val="single" w:sz="2" w:space="0" w:color="000000"/>
-            </w:tcBorders>
-            <w:shd w:val="clear" w:color="auto" w:fill="auto"/>
-            <w:tcMar>
-              <w:left w:w="54" w:type="dxa"/>
-            </w:tcMar>
-          </w:tcPr>
-          <w:p>
-            <w:pPr>
-              <w:pStyle w:val="TableContents"/>
-              <w:rPr>
-                <w:rFonts w:hint="eastAsia"/>
-              </w:rPr>
-            </w:pPr>
+            </w:tcBorders>
+            <w:shd w:val="clear" w:color="auto" w:fill="auto"/>
+            <w:tcMar>
+              <w:left w:w="54" w:type="dxa"/>
+            </w:tcMar>
+          </w:tcPr>
+          <w:p>
+            <w:pPr>
+              <w:pStyle w:val="TableContents"/>
+            </w:pPr>
+            <w:r>
+              <w:t>Game.java</w:t>
+            </w:r>
           </w:p>
         </w:tc>
         <w:tc>
@@ -250,20 +404,19 @@
             <w:tcW w:w="630" w:type="dxa"/>
             <w:tcBorders>
               <w:left w:val="single" w:sz="2" w:space="0" w:color="000000"/>
-              <w:bottom w:val="single" w:sz="2" w:space="0" w:color="000000"/>
-            </w:tcBorders>
-            <w:shd w:val="clear" w:color="auto" w:fill="auto"/>
-            <w:tcMar>
-              <w:left w:w="54" w:type="dxa"/>
-            </w:tcMar>
-          </w:tcPr>
-          <w:p>
-            <w:pPr>
-              <w:pStyle w:val="TableContents"/>
-              <w:rPr>
-                <w:rFonts w:hint="eastAsia"/>
-              </w:rPr>
-            </w:pPr>
+            </w:tcBorders>
+            <w:shd w:val="clear" w:color="auto" w:fill="auto"/>
+            <w:tcMar>
+              <w:left w:w="54" w:type="dxa"/>
+            </w:tcMar>
+          </w:tcPr>
+          <w:p>
+            <w:pPr>
+              <w:pStyle w:val="TableContents"/>
+            </w:pPr>
+            <w:r>
+              <w:t>44</w:t>
+            </w:r>
           </w:p>
         </w:tc>
         <w:tc>
@@ -271,7 +424,6 @@
             <w:tcW w:w="8175" w:type="dxa"/>
             <w:tcBorders>
               <w:left w:val="single" w:sz="2" w:space="0" w:color="000000"/>
-              <w:bottom w:val="single" w:sz="2" w:space="0" w:color="000000"/>
               <w:right w:val="single" w:sz="2" w:space="0" w:color="000000"/>
             </w:tcBorders>
             <w:shd w:val="clear" w:color="auto" w:fill="auto"/>
@@ -286,6 +438,22 @@
                 <w:rFonts w:hint="eastAsia"/>
               </w:rPr>
             </w:pPr>
+            <w:r>
+              <w:t xml:space="preserve">Line where winnings are calculated. </w:t>
+            </w:r>
+            <w:r>
+              <w:rPr>
+                <w:rFonts w:hint="eastAsia"/>
+              </w:rPr>
+              <w:t>A</w:t>
+            </w:r>
+            <w:r>
+              <w:t xml:space="preserve">ppears the winnings amount is calculated </w:t>
+            </w:r>
+            <w:r>
+              <w:lastRenderedPageBreak/>
+              <w:t>correctly.</w:t>
+            </w:r>
           </w:p>
         </w:tc>
       </w:tr>
@@ -305,10 +473,11 @@
           <w:p>
             <w:pPr>
               <w:pStyle w:val="TableContents"/>
-              <w:rPr>
-                <w:rFonts w:hint="eastAsia"/>
-              </w:rPr>
-            </w:pPr>
+            </w:pPr>
+            <w:r>
+              <w:lastRenderedPageBreak/>
+              <w:t>Game.java</w:t>
+            </w:r>
           </w:p>
         </w:tc>
         <w:tc>
@@ -326,10 +495,10 @@
           <w:p>
             <w:pPr>
               <w:pStyle w:val="TableContents"/>
-              <w:rPr>
-                <w:rFonts w:hint="eastAsia"/>
-              </w:rPr>
-            </w:pPr>
+            </w:pPr>
+            <w:r>
+              <w:t>47</w:t>
+            </w:r>
           </w:p>
         </w:tc>
         <w:tc>
@@ -348,76 +517,10 @@
           <w:p>
             <w:pPr>
               <w:pStyle w:val="TableContents"/>
-              <w:rPr>
-                <w:rFonts w:hint="eastAsia"/>
-              </w:rPr>
-            </w:pPr>
-          </w:p>
-        </w:tc>
-      </w:tr>
-      <w:tr>
-        <w:tc>
-          <w:tcPr>
-            <w:tcW w:w="1170" w:type="dxa"/>
-            <w:tcBorders>
-              <w:left w:val="single" w:sz="2" w:space="0" w:color="000000"/>
-              <w:bottom w:val="single" w:sz="2" w:space="0" w:color="000000"/>
-            </w:tcBorders>
-            <w:shd w:val="clear" w:color="auto" w:fill="auto"/>
-            <w:tcMar>
-              <w:left w:w="54" w:type="dxa"/>
-            </w:tcMar>
-          </w:tcPr>
-          <w:p>
-            <w:pPr>
-              <w:pStyle w:val="TableContents"/>
-              <w:rPr>
-                <w:rFonts w:hint="eastAsia"/>
-              </w:rPr>
-            </w:pPr>
-          </w:p>
-        </w:tc>
-        <w:tc>
-          <w:tcPr>
-            <w:tcW w:w="630" w:type="dxa"/>
-            <w:tcBorders>
-              <w:left w:val="single" w:sz="2" w:space="0" w:color="000000"/>
-              <w:bottom w:val="single" w:sz="2" w:space="0" w:color="000000"/>
-            </w:tcBorders>
-            <w:shd w:val="clear" w:color="auto" w:fill="auto"/>
-            <w:tcMar>
-              <w:left w:w="54" w:type="dxa"/>
-            </w:tcMar>
-          </w:tcPr>
-          <w:p>
-            <w:pPr>
-              <w:pStyle w:val="TableContents"/>
-              <w:rPr>
-                <w:rFonts w:hint="eastAsia"/>
-              </w:rPr>
-            </w:pPr>
-          </w:p>
-        </w:tc>
-        <w:tc>
-          <w:tcPr>
-            <w:tcW w:w="8175" w:type="dxa"/>
-            <w:tcBorders>
-              <w:left w:val="single" w:sz="2" w:space="0" w:color="000000"/>
-              <w:bottom w:val="single" w:sz="2" w:space="0" w:color="000000"/>
-              <w:right w:val="single" w:sz="2" w:space="0" w:color="000000"/>
-            </w:tcBorders>
-            <w:shd w:val="clear" w:color="auto" w:fill="auto"/>
-            <w:tcMar>
-              <w:left w:w="54" w:type="dxa"/>
-            </w:tcMar>
-          </w:tcPr>
-          <w:p>
-            <w:pPr>
-              <w:pStyle w:val="TableContents"/>
-              <w:rPr>
-                <w:rFonts w:hint="eastAsia"/>
-              </w:rPr>
-            </w:pPr>
+            </w:pPr>
+            <w:r>
+              <w:t>Line where winnings are added to the player object. Noticed that the balance is already balance - bet here so, the winnings (5) are added to a balance which has already had the bet taken from it. The balance value is infected because of the issue at line 34.</w:t>
+            </w:r>
           </w:p>
         </w:tc>
       </w:tr>
@@ -427,6 +530,35 @@
       <w:r>
         <w:t xml:space="preserve">Hypothesis 1: </w:t>
       </w:r>
+      <w:r>
+        <w:t xml:space="preserve">The </w:t>
+      </w:r>
+      <w:proofErr w:type="spellStart"/>
+      <w:proofErr w:type="gramStart"/>
+      <w:r>
+        <w:t>player.takeBet</w:t>
+      </w:r>
+      <w:proofErr w:type="spellEnd"/>
+      <w:r>
+        <w:t>(</w:t>
+      </w:r>
+      <w:proofErr w:type="gramEnd"/>
+      <w:r>
+        <w:t xml:space="preserve">bet) method should only be called if the player does not have any matches. The </w:t>
+      </w:r>
+      <w:proofErr w:type="spellStart"/>
+      <w:proofErr w:type="gramStart"/>
+      <w:r>
+        <w:t>player.takeBet</w:t>
+      </w:r>
+      <w:proofErr w:type="spellEnd"/>
+      <w:r>
+        <w:t>(</w:t>
+      </w:r>
+      <w:proofErr w:type="gramEnd"/>
+      <w:r>
+        <w:t>bet) method should be called if the number of matches is 0.</w:t>
+      </w:r>
     </w:p>
     <w:p/>
     <w:p>
@@ -434,22 +566,35 @@
         <w:t>Test 1:</w:t>
       </w:r>
     </w:p>
+    <w:p>
+      <w:r>
+        <w:t xml:space="preserve">Add an else clause to the if statement at line 46 in Game.java so that the method call </w:t>
+      </w:r>
+      <w:proofErr w:type="spellStart"/>
+      <w:r>
+        <w:t>player.takeBet</w:t>
+      </w:r>
+      <w:proofErr w:type="spellEnd"/>
+      <w:r>
+        <w:t>(bet) only occurs when the player loses the game. Remove line 34 from program.</w:t>
+      </w:r>
+    </w:p>
     <w:p/>
     <w:p>
       <w:r>
-        <w:t>Test 2:</w:t>
+        <w:t>Ran automated test and found that the automated test no longer produced results which are valid.</w:t>
       </w:r>
     </w:p>
     <w:p/>
     <w:p>
       <w:r>
-        <w:t>Test 3:</w:t>
+        <w:t>Ran the main.java test cases and found that they produced the correct values.</w:t>
       </w:r>
     </w:p>
     <w:p/>
     <w:p>
       <w:r>
-        <w:t>Issue Resolved: Y/N</w:t>
+        <w:t>Issue Resolved: Y</w:t>
       </w:r>
     </w:p>
     <w:p/>
@@ -459,14 +604,575 @@
           <w:rFonts w:hint="eastAsia"/>
         </w:rPr>
       </w:pPr>
-      <w:r>
-        <w:t xml:space="preserve">Code Run Through with Debugger </w:t>
-      </w:r>
-      <w:r>
-        <w:t>2</w:t>
-      </w:r>
-      <w:r>
-        <w:t>:</w:t>
+    </w:p>
+    <w:p>
+      <w:pPr>
+        <w:widowControl/>
+        <w:rPr>
+          <w:rFonts w:hint="eastAsia"/>
+        </w:rPr>
+      </w:pPr>
+      <w:r>
+        <w:rPr>
+          <w:rFonts w:hint="eastAsia"/>
+        </w:rPr>
+        <w:br w:type="page"/>
+      </w:r>
+    </w:p>
+    <w:p>
+      <w:r>
+        <w:lastRenderedPageBreak/>
+        <w:t>Bug 2:</w:t>
+      </w:r>
+      <w:r>
+        <w:t xml:space="preserve"> Player never reaches betting limit.</w:t>
+      </w:r>
+    </w:p>
+    <w:p/>
+    <w:p>
+      <w:pPr>
+        <w:rPr>
+          <w:rFonts w:hint="eastAsia"/>
+        </w:rPr>
+      </w:pPr>
+      <w:r>
+        <w:t>Code Run Through with Debugger 1:</w:t>
+      </w:r>
+    </w:p>
+    <w:p>
+      <w:pPr>
+        <w:rPr>
+          <w:rFonts w:hint="eastAsia"/>
+        </w:rPr>
+      </w:pPr>
+    </w:p>
+    <w:tbl>
+      <w:tblPr>
+        <w:tblW w:w="9975" w:type="dxa"/>
+        <w:tblInd w:w="55" w:type="dxa"/>
+        <w:tblBorders>
+          <w:top w:val="single" w:sz="2" w:space="0" w:color="000000"/>
+          <w:left w:val="single" w:sz="2" w:space="0" w:color="000000"/>
+          <w:bottom w:val="single" w:sz="2" w:space="0" w:color="000000"/>
+          <w:insideH w:val="single" w:sz="2" w:space="0" w:color="000000"/>
+        </w:tblBorders>
+        <w:tblCellMar>
+          <w:top w:w="55" w:type="dxa"/>
+          <w:left w:w="54" w:type="dxa"/>
+          <w:bottom w:w="55" w:type="dxa"/>
+          <w:right w:w="55" w:type="dxa"/>
+        </w:tblCellMar>
+        <w:tblLook w:val="0000" w:firstRow="0" w:lastRow="0" w:firstColumn="0" w:lastColumn="0" w:noHBand="0" w:noVBand="0"/>
+      </w:tblPr>
+      <w:tblGrid>
+        <w:gridCol w:w="1159"/>
+        <w:gridCol w:w="540"/>
+        <w:gridCol w:w="8327"/>
+      </w:tblGrid>
+      <w:tr>
+        <w:tc>
+          <w:tcPr>
+            <w:tcW w:w="1182" w:type="dxa"/>
+            <w:tcBorders>
+              <w:top w:val="single" w:sz="2" w:space="0" w:color="000000"/>
+              <w:left w:val="single" w:sz="2" w:space="0" w:color="000000"/>
+              <w:bottom w:val="single" w:sz="2" w:space="0" w:color="000000"/>
+            </w:tcBorders>
+            <w:shd w:val="clear" w:color="auto" w:fill="auto"/>
+            <w:tcMar>
+              <w:left w:w="54" w:type="dxa"/>
+            </w:tcMar>
+          </w:tcPr>
+          <w:p>
+            <w:pPr>
+              <w:pStyle w:val="TableContents"/>
+              <w:rPr>
+                <w:rFonts w:hint="eastAsia"/>
+              </w:rPr>
+            </w:pPr>
+            <w:r>
+              <w:t>File</w:t>
+            </w:r>
+          </w:p>
+        </w:tc>
+        <w:tc>
+          <w:tcPr>
+            <w:tcW w:w="630" w:type="dxa"/>
+            <w:tcBorders>
+              <w:top w:val="single" w:sz="2" w:space="0" w:color="000000"/>
+              <w:left w:val="single" w:sz="2" w:space="0" w:color="000000"/>
+              <w:bottom w:val="single" w:sz="2" w:space="0" w:color="000000"/>
+            </w:tcBorders>
+            <w:shd w:val="clear" w:color="auto" w:fill="auto"/>
+            <w:tcMar>
+              <w:left w:w="54" w:type="dxa"/>
+            </w:tcMar>
+          </w:tcPr>
+          <w:p>
+            <w:pPr>
+              <w:pStyle w:val="TableContents"/>
+              <w:rPr>
+                <w:rFonts w:hint="eastAsia"/>
+              </w:rPr>
+            </w:pPr>
+            <w:r>
+              <w:t>Line</w:t>
+            </w:r>
+          </w:p>
+        </w:tc>
+        <w:tc>
+          <w:tcPr>
+            <w:tcW w:w="8163" w:type="dxa"/>
+            <w:tcBorders>
+              <w:top w:val="single" w:sz="2" w:space="0" w:color="000000"/>
+              <w:left w:val="single" w:sz="2" w:space="0" w:color="000000"/>
+              <w:bottom w:val="single" w:sz="2" w:space="0" w:color="000000"/>
+              <w:right w:val="single" w:sz="2" w:space="0" w:color="000000"/>
+            </w:tcBorders>
+            <w:shd w:val="clear" w:color="auto" w:fill="auto"/>
+            <w:tcMar>
+              <w:left w:w="54" w:type="dxa"/>
+            </w:tcMar>
+          </w:tcPr>
+          <w:p>
+            <w:pPr>
+              <w:pStyle w:val="TableContents"/>
+              <w:rPr>
+                <w:rFonts w:hint="eastAsia"/>
+              </w:rPr>
+            </w:pPr>
+            <w:r>
+              <w:t>Reason</w:t>
+            </w:r>
+          </w:p>
+        </w:tc>
+      </w:tr>
+      <w:tr>
+        <w:tc>
+          <w:tcPr>
+            <w:tcW w:w="1182" w:type="dxa"/>
+            <w:tcBorders>
+              <w:left w:val="single" w:sz="2" w:space="0" w:color="000000"/>
+              <w:bottom w:val="single" w:sz="2" w:space="0" w:color="000000"/>
+            </w:tcBorders>
+            <w:shd w:val="clear" w:color="auto" w:fill="auto"/>
+            <w:tcMar>
+              <w:left w:w="54" w:type="dxa"/>
+            </w:tcMar>
+          </w:tcPr>
+          <w:p>
+            <w:pPr>
+              <w:pStyle w:val="TableContents"/>
+              <w:rPr>
+                <w:rFonts w:hint="eastAsia"/>
+              </w:rPr>
+            </w:pPr>
+            <w:r>
+              <w:t>Player.java</w:t>
+            </w:r>
+          </w:p>
+        </w:tc>
+        <w:tc>
+          <w:tcPr>
+            <w:tcW w:w="630" w:type="dxa"/>
+            <w:tcBorders>
+              <w:left w:val="single" w:sz="2" w:space="0" w:color="000000"/>
+              <w:bottom w:val="single" w:sz="2" w:space="0" w:color="000000"/>
+            </w:tcBorders>
+            <w:shd w:val="clear" w:color="auto" w:fill="auto"/>
+            <w:tcMar>
+              <w:left w:w="54" w:type="dxa"/>
+            </w:tcMar>
+          </w:tcPr>
+          <w:p>
+            <w:pPr>
+              <w:pStyle w:val="TableContents"/>
+              <w:rPr>
+                <w:rFonts w:hint="eastAsia"/>
+              </w:rPr>
+            </w:pPr>
+            <w:r>
+              <w:t>27</w:t>
+            </w:r>
+          </w:p>
+        </w:tc>
+        <w:tc>
+          <w:tcPr>
+            <w:tcW w:w="8163" w:type="dxa"/>
+            <w:tcBorders>
+              <w:left w:val="single" w:sz="2" w:space="0" w:color="000000"/>
+              <w:bottom w:val="single" w:sz="2" w:space="0" w:color="000000"/>
+              <w:right w:val="single" w:sz="2" w:space="0" w:color="000000"/>
+            </w:tcBorders>
+            <w:shd w:val="clear" w:color="auto" w:fill="auto"/>
+            <w:tcMar>
+              <w:left w:w="54" w:type="dxa"/>
+            </w:tcMar>
+          </w:tcPr>
+          <w:p>
+            <w:pPr>
+              <w:pStyle w:val="TableContents"/>
+              <w:rPr>
+                <w:rFonts w:hint="eastAsia"/>
+              </w:rPr>
+            </w:pPr>
+            <w:proofErr w:type="gramStart"/>
+            <w:r>
+              <w:rPr>
+                <w:rFonts w:hint="eastAsia"/>
+              </w:rPr>
+              <w:t>return</w:t>
+            </w:r>
+            <w:proofErr w:type="gramEnd"/>
+            <w:r>
+              <w:rPr>
+                <w:rFonts w:hint="eastAsia"/>
+              </w:rPr>
+              <w:t xml:space="preserve"> (balance &gt; limit);</w:t>
+            </w:r>
+            <w:r>
+              <w:t xml:space="preserve"> The balance should be allowed to be &gt;= limit? This would make sense with the reported bug.</w:t>
+            </w:r>
+          </w:p>
+        </w:tc>
+      </w:tr>
+      <w:tr>
+        <w:tc>
+          <w:tcPr>
+            <w:tcW w:w="1182" w:type="dxa"/>
+            <w:tcBorders>
+              <w:left w:val="single" w:sz="2" w:space="0" w:color="000000"/>
+              <w:bottom w:val="single" w:sz="2" w:space="0" w:color="000000"/>
+            </w:tcBorders>
+            <w:shd w:val="clear" w:color="auto" w:fill="auto"/>
+            <w:tcMar>
+              <w:left w:w="54" w:type="dxa"/>
+            </w:tcMar>
+          </w:tcPr>
+          <w:p>
+            <w:pPr>
+              <w:pStyle w:val="TableContents"/>
+              <w:rPr>
+                <w:rFonts w:hint="eastAsia"/>
+              </w:rPr>
+            </w:pPr>
+            <w:r>
+              <w:t>Player.java</w:t>
+            </w:r>
+          </w:p>
+        </w:tc>
+        <w:tc>
+          <w:tcPr>
+            <w:tcW w:w="630" w:type="dxa"/>
+            <w:tcBorders>
+              <w:left w:val="single" w:sz="2" w:space="0" w:color="000000"/>
+              <w:bottom w:val="single" w:sz="2" w:space="0" w:color="000000"/>
+            </w:tcBorders>
+            <w:shd w:val="clear" w:color="auto" w:fill="auto"/>
+            <w:tcMar>
+              <w:left w:w="54" w:type="dxa"/>
+            </w:tcMar>
+          </w:tcPr>
+          <w:p>
+            <w:pPr>
+              <w:pStyle w:val="TableContents"/>
+              <w:rPr>
+                <w:rFonts w:hint="eastAsia"/>
+              </w:rPr>
+            </w:pPr>
+            <w:r>
+              <w:t>31</w:t>
+            </w:r>
+          </w:p>
+        </w:tc>
+        <w:tc>
+          <w:tcPr>
+            <w:tcW w:w="8163" w:type="dxa"/>
+            <w:tcBorders>
+              <w:left w:val="single" w:sz="2" w:space="0" w:color="000000"/>
+              <w:bottom w:val="single" w:sz="2" w:space="0" w:color="000000"/>
+              <w:right w:val="single" w:sz="2" w:space="0" w:color="000000"/>
+            </w:tcBorders>
+            <w:shd w:val="clear" w:color="auto" w:fill="auto"/>
+            <w:tcMar>
+              <w:left w:w="54" w:type="dxa"/>
+            </w:tcMar>
+          </w:tcPr>
+          <w:p>
+            <w:pPr>
+              <w:pStyle w:val="TableContents"/>
+              <w:rPr>
+                <w:rFonts w:hint="eastAsia"/>
+              </w:rPr>
+            </w:pPr>
+            <w:proofErr w:type="gramStart"/>
+            <w:r>
+              <w:rPr>
+                <w:rFonts w:hint="eastAsia"/>
+              </w:rPr>
+              <w:t>return</w:t>
+            </w:r>
+            <w:proofErr w:type="gramEnd"/>
+            <w:r>
+              <w:rPr>
+                <w:rFonts w:hint="eastAsia"/>
+              </w:rPr>
+              <w:t xml:space="preserve"> (balance - amount &gt; limit);</w:t>
+            </w:r>
+            <w:r>
+              <w:t xml:space="preserve"> As above.</w:t>
+            </w:r>
+            <w:r>
+              <w:t xml:space="preserve"> </w:t>
+            </w:r>
+            <w:r>
+              <w:rPr>
+                <w:rFonts w:hint="eastAsia"/>
+              </w:rPr>
+              <w:t>E</w:t>
+            </w:r>
+            <w:r>
+              <w:t>.g. amount = 5, balance = 5, limit = 0</w:t>
+            </w:r>
+            <w:r>
+              <w:br/>
+            </w:r>
+            <w:r>
+              <w:br/>
+              <w:t>Debugging: Set variable balance to 10</w:t>
+            </w:r>
+            <w:proofErr w:type="gramStart"/>
+            <w:r>
+              <w:t>:</w:t>
+            </w:r>
+            <w:proofErr w:type="gramEnd"/>
+            <w:r>
+              <w:br/>
+            </w:r>
+            <w:r>
+              <w:br/>
+            </w:r>
+            <w:r>
+              <w:rPr>
+                <w:noProof/>
+                <w:lang w:val="en-AU" w:eastAsia="en-AU" w:bidi="ar-SA"/>
+              </w:rPr>
+              <w:drawing>
+                <wp:inline distT="0" distB="0" distL="0" distR="0" wp14:anchorId="4A3F5C43" wp14:editId="64B98F7D">
+                  <wp:extent cx="5208270" cy="1415927"/>
+                  <wp:effectExtent l="0" t="0" r="0" b="0"/>
+                  <wp:docPr id="3" name="Picture 3"/>
+                  <wp:cNvGraphicFramePr>
+                    <a:graphicFrameLocks xmlns:a="http://schemas.openxmlformats.org/drawingml/2006/main" noChangeAspect="1"/>
+                  </wp:cNvGraphicFramePr>
+                  <a:graphic xmlns:a="http://schemas.openxmlformats.org/drawingml/2006/main">
+                    <a:graphicData uri="http://schemas.openxmlformats.org/drawingml/2006/picture">
+                      <pic:pic xmlns:pic="http://schemas.openxmlformats.org/drawingml/2006/picture">
+                        <pic:nvPicPr>
+                          <pic:cNvPr id="1" name=""/>
+                          <pic:cNvPicPr/>
+                        </pic:nvPicPr>
+                        <pic:blipFill>
+                          <a:blip r:embed="rId7"/>
+                          <a:stretch>
+                            <a:fillRect/>
+                          </a:stretch>
+                        </pic:blipFill>
+                        <pic:spPr>
+                          <a:xfrm>
+                            <a:off x="0" y="0"/>
+                            <a:ext cx="5242539" cy="1425243"/>
+                          </a:xfrm>
+                          <a:prstGeom prst="rect">
+                            <a:avLst/>
+                          </a:prstGeom>
+                        </pic:spPr>
+                      </pic:pic>
+                    </a:graphicData>
+                  </a:graphic>
+                </wp:inline>
+              </w:drawing>
+            </w:r>
+            <w:r>
+              <w:br/>
+              <w:t xml:space="preserve">This is before the method </w:t>
+            </w:r>
+            <w:proofErr w:type="spellStart"/>
+            <w:r>
+              <w:t>balanceExceedsLimitBy</w:t>
+            </w:r>
+            <w:proofErr w:type="spellEnd"/>
+            <w:r>
+              <w:t>(</w:t>
+            </w:r>
+            <w:proofErr w:type="spellStart"/>
+            <w:r>
+              <w:t>int</w:t>
+            </w:r>
+            <w:proofErr w:type="spellEnd"/>
+            <w:r>
+              <w:t xml:space="preserve"> amount) returns an infected value (i.e. is sane).</w:t>
+            </w:r>
+            <w:r>
+              <w:br/>
+            </w:r>
+            <w:r>
+              <w:br/>
+              <w:t xml:space="preserve">This is where the </w:t>
+            </w:r>
+            <w:proofErr w:type="spellStart"/>
+            <w:r>
+              <w:t>the</w:t>
+            </w:r>
+            <w:proofErr w:type="spellEnd"/>
+            <w:r>
+              <w:t xml:space="preserve"> method returns an infected value:</w:t>
+            </w:r>
+            <w:r>
+              <w:br/>
+            </w:r>
+            <w:r>
+              <w:br/>
+            </w:r>
+            <w:r>
+              <w:rPr>
+                <w:noProof/>
+                <w:lang w:val="en-AU" w:eastAsia="en-AU" w:bidi="ar-SA"/>
+              </w:rPr>
+              <w:drawing>
+                <wp:inline distT="0" distB="0" distL="0" distR="0" wp14:anchorId="4EB45C22" wp14:editId="4B4A3EC0">
+                  <wp:extent cx="5332095" cy="1961839"/>
+                  <wp:effectExtent l="0" t="0" r="0" b="0"/>
+                  <wp:docPr id="4" name="Picture 4"/>
+                  <wp:cNvGraphicFramePr>
+                    <a:graphicFrameLocks xmlns:a="http://schemas.openxmlformats.org/drawingml/2006/main" noChangeAspect="1"/>
+                  </wp:cNvGraphicFramePr>
+                  <a:graphic xmlns:a="http://schemas.openxmlformats.org/drawingml/2006/main">
+                    <a:graphicData uri="http://schemas.openxmlformats.org/drawingml/2006/picture">
+                      <pic:pic xmlns:pic="http://schemas.openxmlformats.org/drawingml/2006/picture">
+                        <pic:nvPicPr>
+                          <pic:cNvPr id="1" name=""/>
+                          <pic:cNvPicPr/>
+                        </pic:nvPicPr>
+                        <pic:blipFill>
+                          <a:blip r:embed="rId8"/>
+                          <a:stretch>
+                            <a:fillRect/>
+                          </a:stretch>
+                        </pic:blipFill>
+                        <pic:spPr>
+                          <a:xfrm>
+                            <a:off x="0" y="0"/>
+                            <a:ext cx="5348508" cy="1967878"/>
+                          </a:xfrm>
+                          <a:prstGeom prst="rect">
+                            <a:avLst/>
+                          </a:prstGeom>
+                        </pic:spPr>
+                      </pic:pic>
+                    </a:graphicData>
+                  </a:graphic>
+                </wp:inline>
+              </w:drawing>
+            </w:r>
+            <w:r>
+              <w:br/>
+            </w:r>
+          </w:p>
+        </w:tc>
+      </w:tr>
+    </w:tbl>
+    <w:p/>
+    <w:p>
+      <w:r>
+        <w:t xml:space="preserve">Hypothesis 1: </w:t>
+      </w:r>
+      <w:r>
+        <w:t>Changing line 27 and line 31 in player to &gt;= would allow the limit to be reached.</w:t>
+      </w:r>
+    </w:p>
+    <w:p/>
+    <w:p>
+      <w:r>
+        <w:t>Test 1:</w:t>
+      </w:r>
+    </w:p>
+    <w:p>
+      <w:r>
+        <w:t>Changed lines as required in hypothesis and then ran through with debugger until balance = bet and ran through the test to ensure that the bet would be taken.</w:t>
+      </w:r>
+      <w:r>
+        <w:t xml:space="preserve"> The function no longer returned an infected value.</w:t>
+      </w:r>
+    </w:p>
+    <w:p/>
+    <w:p>
+      <w:r>
+        <w:t xml:space="preserve">Ran the automated test case and collected results. Saved as Output </w:t>
+      </w:r>
+      <w:proofErr w:type="spellStart"/>
+      <w:r>
+        <w:t>runWinbettingLimitTest</w:t>
+      </w:r>
+      <w:proofErr w:type="spellEnd"/>
+      <w:r>
+        <w:t xml:space="preserve"> AFTER FIX.txt.</w:t>
+      </w:r>
+    </w:p>
+    <w:p/>
+    <w:p>
+      <w:r>
+        <w:t>Issue Resolved: Y</w:t>
+      </w:r>
+    </w:p>
+    <w:p/>
+    <w:p>
+      <w:pPr>
+        <w:rPr>
+          <w:rFonts w:hint="eastAsia"/>
+        </w:rPr>
+      </w:pPr>
+    </w:p>
+    <w:p>
+      <w:pPr>
+        <w:widowControl/>
+        <w:rPr>
+          <w:rFonts w:hint="eastAsia"/>
+        </w:rPr>
+      </w:pPr>
+      <w:r>
+        <w:rPr>
+          <w:rFonts w:hint="eastAsia"/>
+        </w:rPr>
+        <w:br w:type="page"/>
+      </w:r>
+    </w:p>
+    <w:p>
+      <w:pPr>
+        <w:rPr>
+          <w:rFonts w:hint="eastAsia"/>
+        </w:rPr>
+      </w:pPr>
+      <w:r>
+        <w:lastRenderedPageBreak/>
+        <w:t>Bug 3</w:t>
+      </w:r>
+      <w:r>
+        <w:t xml:space="preserve">: </w:t>
+      </w:r>
+      <w:r>
+        <w:t>Application odds incorrect.</w:t>
+      </w:r>
+    </w:p>
+    <w:p/>
+    <w:p>
+      <w:pPr>
+        <w:rPr>
+          <w:rFonts w:hint="eastAsia"/>
+        </w:rPr>
+      </w:pPr>
+      <w:r>
+        <w:t>Code Run Through with Debugger 1:</w:t>
       </w:r>
     </w:p>
     <w:p>
@@ -597,6 +1303,9 @@
                 <w:rFonts w:hint="eastAsia"/>
               </w:rPr>
             </w:pPr>
+            <w:r>
+              <w:t>Dice.java</w:t>
+            </w:r>
           </w:p>
         </w:tc>
         <w:tc>
@@ -618,6 +1327,9 @@
                 <w:rFonts w:hint="eastAsia"/>
               </w:rPr>
             </w:pPr>
+            <w:r>
+              <w:t>16</w:t>
+            </w:r>
           </w:p>
         </w:tc>
         <w:tc>
@@ -640,6 +1352,31 @@
                 <w:rFonts w:hint="eastAsia"/>
               </w:rPr>
             </w:pPr>
+            <w:r>
+              <w:rPr>
+                <w:rFonts w:hint="eastAsia"/>
+              </w:rPr>
+              <w:t>T</w:t>
+            </w:r>
+            <w:r>
+              <w:t xml:space="preserve">he </w:t>
+            </w:r>
+            <w:proofErr w:type="gramStart"/>
+            <w:r>
+              <w:t>roll(</w:t>
+            </w:r>
+            <w:proofErr w:type="gramEnd"/>
+            <w:r>
+              <w:t xml:space="preserve">) method doesn’t update </w:t>
+            </w:r>
+            <w:proofErr w:type="spellStart"/>
+            <w:r>
+              <w:t>DiceValue</w:t>
+            </w:r>
+            <w:proofErr w:type="spellEnd"/>
+            <w:r>
+              <w:t xml:space="preserve"> value variable in class Dice. This means a call to value doesn’t return the last value of the dice when it was rolled.</w:t>
+            </w:r>
           </w:p>
         </w:tc>
       </w:tr>
@@ -663,6 +1400,9 @@
                 <w:rFonts w:hint="eastAsia"/>
               </w:rPr>
             </w:pPr>
+            <w:r>
+              <w:t>Game.java</w:t>
+            </w:r>
           </w:p>
         </w:tc>
         <w:tc>
@@ -684,6 +1424,9 @@
                 <w:rFonts w:hint="eastAsia"/>
               </w:rPr>
             </w:pPr>
+            <w:r>
+              <w:t>21-27</w:t>
+            </w:r>
           </w:p>
         </w:tc>
         <w:tc>
@@ -706,6 +1449,36 @@
                 <w:rFonts w:hint="eastAsia"/>
               </w:rPr>
             </w:pPr>
+            <w:r>
+              <w:t>The code at this location sho</w:t>
+            </w:r>
+            <w:r>
+              <w:t xml:space="preserve">ws that the </w:t>
+            </w:r>
+            <w:proofErr w:type="spellStart"/>
+            <w:proofErr w:type="gramStart"/>
+            <w:r>
+              <w:t>game.getDiceValues</w:t>
+            </w:r>
+            <w:proofErr w:type="spellEnd"/>
+            <w:r>
+              <w:t>(</w:t>
+            </w:r>
+            <w:proofErr w:type="gramEnd"/>
+            <w:r>
+              <w:t>)</w:t>
+            </w:r>
+            <w:r>
+              <w:t xml:space="preserve"> method simply calls </w:t>
+            </w:r>
+            <w:proofErr w:type="spellStart"/>
+            <w:r>
+              <w:t>dice.getValue</w:t>
+            </w:r>
+            <w:proofErr w:type="spellEnd"/>
+            <w:r>
+              <w:t>() on each dice to return their present values.</w:t>
+            </w:r>
           </w:p>
         </w:tc>
       </w:tr>
@@ -729,6 +1502,9 @@
                 <w:rFonts w:hint="eastAsia"/>
               </w:rPr>
             </w:pPr>
+            <w:r>
+              <w:t>Game.java</w:t>
+            </w:r>
           </w:p>
         </w:tc>
         <w:tc>
@@ -750,6 +1526,9 @@
                 <w:rFonts w:hint="eastAsia"/>
               </w:rPr>
             </w:pPr>
+            <w:r>
+              <w:t>37-41</w:t>
+            </w:r>
           </w:p>
         </w:tc>
         <w:tc>
@@ -768,464 +1547,58 @@
           <w:p>
             <w:pPr>
               <w:pStyle w:val="TableContents"/>
-              <w:rPr>
-                <w:rFonts w:hint="eastAsia"/>
-              </w:rPr>
-            </w:pPr>
-          </w:p>
-        </w:tc>
-      </w:tr>
-      <w:tr>
-        <w:tc>
-          <w:tcPr>
-            <w:tcW w:w="1170" w:type="dxa"/>
-            <w:tcBorders>
-              <w:left w:val="single" w:sz="2" w:space="0" w:color="000000"/>
-              <w:bottom w:val="single" w:sz="2" w:space="0" w:color="000000"/>
-            </w:tcBorders>
-            <w:shd w:val="clear" w:color="auto" w:fill="auto"/>
-            <w:tcMar>
-              <w:left w:w="54" w:type="dxa"/>
-            </w:tcMar>
-          </w:tcPr>
-          <w:p>
-            <w:pPr>
-              <w:pStyle w:val="TableContents"/>
-              <w:rPr>
-                <w:rFonts w:hint="eastAsia"/>
-              </w:rPr>
-            </w:pPr>
-          </w:p>
-        </w:tc>
-        <w:tc>
-          <w:tcPr>
-            <w:tcW w:w="630" w:type="dxa"/>
-            <w:tcBorders>
-              <w:left w:val="single" w:sz="2" w:space="0" w:color="000000"/>
-              <w:bottom w:val="single" w:sz="2" w:space="0" w:color="000000"/>
-            </w:tcBorders>
-            <w:shd w:val="clear" w:color="auto" w:fill="auto"/>
-            <w:tcMar>
-              <w:left w:w="54" w:type="dxa"/>
-            </w:tcMar>
-          </w:tcPr>
-          <w:p>
-            <w:pPr>
-              <w:pStyle w:val="TableContents"/>
-              <w:rPr>
-                <w:rFonts w:hint="eastAsia"/>
-              </w:rPr>
-            </w:pPr>
-          </w:p>
-        </w:tc>
-        <w:tc>
-          <w:tcPr>
-            <w:tcW w:w="8175" w:type="dxa"/>
-            <w:tcBorders>
-              <w:left w:val="single" w:sz="2" w:space="0" w:color="000000"/>
-              <w:bottom w:val="single" w:sz="2" w:space="0" w:color="000000"/>
-              <w:right w:val="single" w:sz="2" w:space="0" w:color="000000"/>
-            </w:tcBorders>
-            <w:shd w:val="clear" w:color="auto" w:fill="auto"/>
-            <w:tcMar>
-              <w:left w:w="54" w:type="dxa"/>
-            </w:tcMar>
-          </w:tcPr>
-          <w:p>
-            <w:pPr>
-              <w:pStyle w:val="TableContents"/>
-              <w:rPr>
-                <w:rFonts w:hint="eastAsia"/>
-              </w:rPr>
-            </w:pPr>
-          </w:p>
-        </w:tc>
-      </w:tr>
-    </w:tbl>
-    <w:p/>
-    <w:p/>
-    <w:p>
-      <w:r>
-        <w:t>Hypothesis 2:</w:t>
-      </w:r>
-    </w:p>
-    <w:p/>
-    <w:p>
-      <w:r>
-        <w:t>Test 1:</w:t>
-      </w:r>
-    </w:p>
-    <w:p/>
-    <w:p>
-      <w:r>
-        <w:t>Test 2:</w:t>
-      </w:r>
-    </w:p>
-    <w:p/>
-    <w:p>
-      <w:r>
-        <w:t>Test 3:</w:t>
-      </w:r>
-    </w:p>
-    <w:p/>
-    <w:p>
-      <w:pPr>
-        <w:rPr>
-          <w:rFonts w:hint="eastAsia"/>
-        </w:rPr>
-      </w:pPr>
-      <w:r>
-        <w:t>Issue Resolved: Y/N</w:t>
-      </w:r>
-    </w:p>
-    <w:p>
-      <w:pPr>
-        <w:rPr>
-          <w:rFonts w:hint="eastAsia"/>
-        </w:rPr>
-      </w:pPr>
-    </w:p>
-    <w:p>
-      <w:pPr>
-        <w:widowControl/>
-        <w:rPr>
-          <w:rFonts w:hint="eastAsia"/>
-        </w:rPr>
-      </w:pPr>
-      <w:r>
-        <w:rPr>
-          <w:rFonts w:hint="eastAsia"/>
-        </w:rPr>
-        <w:br w:type="page"/>
-      </w:r>
-    </w:p>
-    <w:p>
-      <w:r>
-        <w:lastRenderedPageBreak/>
-        <w:t>Bug 2:</w:t>
-      </w:r>
-      <w:r>
-        <w:t xml:space="preserve"> Player never reaches betting limit.</w:t>
-      </w:r>
-    </w:p>
-    <w:p/>
-    <w:p>
-      <w:pPr>
-        <w:rPr>
-          <w:rFonts w:hint="eastAsia"/>
-        </w:rPr>
-      </w:pPr>
-      <w:r>
-        <w:t>Code Run Through with Debugger 1:</w:t>
-      </w:r>
-    </w:p>
-    <w:p>
-      <w:pPr>
-        <w:rPr>
-          <w:rFonts w:hint="eastAsia"/>
-        </w:rPr>
-      </w:pPr>
-    </w:p>
-    <w:tbl>
-      <w:tblPr>
-        <w:tblW w:w="9975" w:type="dxa"/>
-        <w:tblInd w:w="55" w:type="dxa"/>
-        <w:tblBorders>
-          <w:top w:val="single" w:sz="2" w:space="0" w:color="000000"/>
-          <w:left w:val="single" w:sz="2" w:space="0" w:color="000000"/>
-          <w:bottom w:val="single" w:sz="2" w:space="0" w:color="000000"/>
-          <w:insideH w:val="single" w:sz="2" w:space="0" w:color="000000"/>
-        </w:tblBorders>
-        <w:tblCellMar>
-          <w:top w:w="55" w:type="dxa"/>
-          <w:left w:w="54" w:type="dxa"/>
-          <w:bottom w:w="55" w:type="dxa"/>
-          <w:right w:w="55" w:type="dxa"/>
-        </w:tblCellMar>
-        <w:tblLook w:val="0000" w:firstRow="0" w:lastRow="0" w:firstColumn="0" w:lastColumn="0" w:noHBand="0" w:noVBand="0"/>
-      </w:tblPr>
-      <w:tblGrid>
-        <w:gridCol w:w="1159"/>
-        <w:gridCol w:w="540"/>
-        <w:gridCol w:w="8327"/>
-      </w:tblGrid>
-      <w:tr>
-        <w:tc>
-          <w:tcPr>
-            <w:tcW w:w="1182" w:type="dxa"/>
-            <w:tcBorders>
-              <w:top w:val="single" w:sz="2" w:space="0" w:color="000000"/>
-              <w:left w:val="single" w:sz="2" w:space="0" w:color="000000"/>
-              <w:bottom w:val="single" w:sz="2" w:space="0" w:color="000000"/>
-            </w:tcBorders>
-            <w:shd w:val="clear" w:color="auto" w:fill="auto"/>
-            <w:tcMar>
-              <w:left w:w="54" w:type="dxa"/>
-            </w:tcMar>
-          </w:tcPr>
-          <w:p>
-            <w:pPr>
-              <w:pStyle w:val="TableContents"/>
-              <w:rPr>
-                <w:rFonts w:hint="eastAsia"/>
-              </w:rPr>
-            </w:pPr>
-            <w:r>
-              <w:t>File</w:t>
-            </w:r>
-          </w:p>
-        </w:tc>
-        <w:tc>
-          <w:tcPr>
-            <w:tcW w:w="630" w:type="dxa"/>
-            <w:tcBorders>
-              <w:top w:val="single" w:sz="2" w:space="0" w:color="000000"/>
-              <w:left w:val="single" w:sz="2" w:space="0" w:color="000000"/>
-              <w:bottom w:val="single" w:sz="2" w:space="0" w:color="000000"/>
-            </w:tcBorders>
-            <w:shd w:val="clear" w:color="auto" w:fill="auto"/>
-            <w:tcMar>
-              <w:left w:w="54" w:type="dxa"/>
-            </w:tcMar>
-          </w:tcPr>
-          <w:p>
-            <w:pPr>
-              <w:pStyle w:val="TableContents"/>
-              <w:rPr>
-                <w:rFonts w:hint="eastAsia"/>
-              </w:rPr>
-            </w:pPr>
-            <w:r>
-              <w:t>Line</w:t>
-            </w:r>
-          </w:p>
-        </w:tc>
-        <w:tc>
-          <w:tcPr>
-            <w:tcW w:w="8163" w:type="dxa"/>
-            <w:tcBorders>
-              <w:top w:val="single" w:sz="2" w:space="0" w:color="000000"/>
-              <w:left w:val="single" w:sz="2" w:space="0" w:color="000000"/>
-              <w:bottom w:val="single" w:sz="2" w:space="0" w:color="000000"/>
-              <w:right w:val="single" w:sz="2" w:space="0" w:color="000000"/>
-            </w:tcBorders>
-            <w:shd w:val="clear" w:color="auto" w:fill="auto"/>
-            <w:tcMar>
-              <w:left w:w="54" w:type="dxa"/>
-            </w:tcMar>
-          </w:tcPr>
-          <w:p>
-            <w:pPr>
-              <w:pStyle w:val="TableContents"/>
-              <w:rPr>
-                <w:rFonts w:hint="eastAsia"/>
-              </w:rPr>
-            </w:pPr>
-            <w:r>
-              <w:t>Reason</w:t>
-            </w:r>
-          </w:p>
-        </w:tc>
-      </w:tr>
-      <w:tr>
-        <w:tc>
-          <w:tcPr>
-            <w:tcW w:w="1182" w:type="dxa"/>
-            <w:tcBorders>
-              <w:left w:val="single" w:sz="2" w:space="0" w:color="000000"/>
-              <w:bottom w:val="single" w:sz="2" w:space="0" w:color="000000"/>
-            </w:tcBorders>
-            <w:shd w:val="clear" w:color="auto" w:fill="auto"/>
-            <w:tcMar>
-              <w:left w:w="54" w:type="dxa"/>
-            </w:tcMar>
-          </w:tcPr>
-          <w:p>
-            <w:pPr>
-              <w:pStyle w:val="TableContents"/>
-              <w:rPr>
-                <w:rFonts w:hint="eastAsia"/>
-              </w:rPr>
-            </w:pPr>
-            <w:r>
-              <w:t>Player.java</w:t>
-            </w:r>
-          </w:p>
-        </w:tc>
-        <w:tc>
-          <w:tcPr>
-            <w:tcW w:w="630" w:type="dxa"/>
-            <w:tcBorders>
-              <w:left w:val="single" w:sz="2" w:space="0" w:color="000000"/>
-              <w:bottom w:val="single" w:sz="2" w:space="0" w:color="000000"/>
-            </w:tcBorders>
-            <w:shd w:val="clear" w:color="auto" w:fill="auto"/>
-            <w:tcMar>
-              <w:left w:w="54" w:type="dxa"/>
-            </w:tcMar>
-          </w:tcPr>
-          <w:p>
-            <w:pPr>
-              <w:pStyle w:val="TableContents"/>
-              <w:rPr>
-                <w:rFonts w:hint="eastAsia"/>
-              </w:rPr>
-            </w:pPr>
-            <w:r>
-              <w:t>27</w:t>
-            </w:r>
-          </w:p>
-        </w:tc>
-        <w:tc>
-          <w:tcPr>
-            <w:tcW w:w="8163" w:type="dxa"/>
-            <w:tcBorders>
-              <w:left w:val="single" w:sz="2" w:space="0" w:color="000000"/>
-              <w:bottom w:val="single" w:sz="2" w:space="0" w:color="000000"/>
-              <w:right w:val="single" w:sz="2" w:space="0" w:color="000000"/>
-            </w:tcBorders>
-            <w:shd w:val="clear" w:color="auto" w:fill="auto"/>
-            <w:tcMar>
-              <w:left w:w="54" w:type="dxa"/>
-            </w:tcMar>
-          </w:tcPr>
-          <w:p>
-            <w:pPr>
-              <w:pStyle w:val="TableContents"/>
-              <w:rPr>
-                <w:rFonts w:hint="eastAsia"/>
-              </w:rPr>
-            </w:pPr>
+            </w:pPr>
+            <w:r>
+              <w:t xml:space="preserve">The number of matches the user makes on the die is done based on the </w:t>
+            </w:r>
+            <w:proofErr w:type="spellStart"/>
             <w:proofErr w:type="gramStart"/>
             <w:r>
-              <w:rPr>
-                <w:rFonts w:hint="eastAsia"/>
-              </w:rPr>
-              <w:t>return</w:t>
+              <w:t>dice.getValue</w:t>
+            </w:r>
+            <w:proofErr w:type="spellEnd"/>
+            <w:r>
+              <w:t>(</w:t>
             </w:r>
             <w:proofErr w:type="gramEnd"/>
             <w:r>
-              <w:rPr>
-                <w:rFonts w:hint="eastAsia"/>
-              </w:rPr>
-              <w:t xml:space="preserve"> (balance &gt; limit);</w:t>
-            </w:r>
-            <w:r>
-              <w:t xml:space="preserve"> The balance should be allowed to be &gt;= limit? This would make sense with the reported bug.</w:t>
-            </w:r>
-          </w:p>
-        </w:tc>
-      </w:tr>
-      <w:tr>
-        <w:tc>
-          <w:tcPr>
-            <w:tcW w:w="1182" w:type="dxa"/>
-            <w:tcBorders>
-              <w:left w:val="single" w:sz="2" w:space="0" w:color="000000"/>
-              <w:bottom w:val="single" w:sz="2" w:space="0" w:color="000000"/>
-            </w:tcBorders>
-            <w:shd w:val="clear" w:color="auto" w:fill="auto"/>
-            <w:tcMar>
-              <w:left w:w="54" w:type="dxa"/>
-            </w:tcMar>
-          </w:tcPr>
-          <w:p>
-            <w:pPr>
-              <w:pStyle w:val="TableContents"/>
-              <w:rPr>
-                <w:rFonts w:hint="eastAsia"/>
-              </w:rPr>
-            </w:pPr>
-            <w:r>
-              <w:t>Player.java</w:t>
-            </w:r>
-          </w:p>
-        </w:tc>
-        <w:tc>
-          <w:tcPr>
-            <w:tcW w:w="630" w:type="dxa"/>
-            <w:tcBorders>
-              <w:left w:val="single" w:sz="2" w:space="0" w:color="000000"/>
-              <w:bottom w:val="single" w:sz="2" w:space="0" w:color="000000"/>
-            </w:tcBorders>
-            <w:shd w:val="clear" w:color="auto" w:fill="auto"/>
-            <w:tcMar>
-              <w:left w:w="54" w:type="dxa"/>
-            </w:tcMar>
-          </w:tcPr>
-          <w:p>
-            <w:pPr>
-              <w:pStyle w:val="TableContents"/>
-              <w:rPr>
-                <w:rFonts w:hint="eastAsia"/>
-              </w:rPr>
-            </w:pPr>
-            <w:r>
-              <w:t>31</w:t>
-            </w:r>
-          </w:p>
-        </w:tc>
-        <w:tc>
-          <w:tcPr>
-            <w:tcW w:w="8163" w:type="dxa"/>
-            <w:tcBorders>
-              <w:left w:val="single" w:sz="2" w:space="0" w:color="000000"/>
-              <w:bottom w:val="single" w:sz="2" w:space="0" w:color="000000"/>
-              <w:right w:val="single" w:sz="2" w:space="0" w:color="000000"/>
-            </w:tcBorders>
-            <w:shd w:val="clear" w:color="auto" w:fill="auto"/>
-            <w:tcMar>
-              <w:left w:w="54" w:type="dxa"/>
-            </w:tcMar>
-          </w:tcPr>
-          <w:p>
-            <w:pPr>
-              <w:pStyle w:val="TableContents"/>
-              <w:rPr>
-                <w:rFonts w:hint="eastAsia"/>
-              </w:rPr>
-            </w:pPr>
+              <w:t>) method which is not updated by a call to roll, which is done in line 38.</w:t>
+            </w:r>
+            <w:r>
+              <w:br/>
+            </w:r>
+            <w:r>
+              <w:br/>
+              <w:t xml:space="preserve">Seen with debugger. The value of </w:t>
+            </w:r>
+            <w:proofErr w:type="spellStart"/>
             <w:proofErr w:type="gramStart"/>
             <w:r>
-              <w:rPr>
-                <w:rFonts w:hint="eastAsia"/>
-              </w:rPr>
-              <w:t>return</w:t>
+              <w:t>d.getValue</w:t>
+            </w:r>
+            <w:proofErr w:type="spellEnd"/>
+            <w:r>
+              <w:t>(</w:t>
             </w:r>
             <w:proofErr w:type="gramEnd"/>
             <w:r>
-              <w:rPr>
-                <w:rFonts w:hint="eastAsia"/>
-              </w:rPr>
-              <w:t xml:space="preserve"> (balance - amount &gt; limit);</w:t>
-            </w:r>
-            <w:r>
-              <w:t xml:space="preserve"> As above.</w:t>
-            </w:r>
-            <w:r>
-              <w:t xml:space="preserve"> </w:t>
-            </w:r>
-            <w:r>
-              <w:rPr>
-                <w:rFonts w:hint="eastAsia"/>
-              </w:rPr>
-              <w:t>E</w:t>
-            </w:r>
-            <w:r>
-              <w:t>.g. amount = 5, balance = 5, limit = 0</w:t>
+              <w:t xml:space="preserve">) doesn’t appear to change after a </w:t>
+            </w:r>
+            <w:proofErr w:type="spellStart"/>
+            <w:r>
+              <w:t>d.roll</w:t>
+            </w:r>
+            <w:proofErr w:type="spellEnd"/>
+            <w:r>
+              <w:t>().</w:t>
             </w:r>
             <w:r>
               <w:br/>
             </w:r>
             <w:r>
               <w:br/>
-              <w:t>Debugging: Set variable balance to 10</w:t>
-            </w:r>
-            <w:proofErr w:type="gramStart"/>
-            <w:r>
-              <w:t>:</w:t>
-            </w:r>
-            <w:proofErr w:type="gramEnd"/>
+              <w:t>e.g. Before Roll:</w:t>
+            </w:r>
             <w:r>
               <w:br/>
             </w:r>
@@ -1238,10 +1611,10 @@
                 <w:lang w:val="en-AU" w:eastAsia="en-AU" w:bidi="ar-SA"/>
               </w:rPr>
               <w:drawing>
-                <wp:inline distT="0" distB="0" distL="0" distR="0" wp14:anchorId="4A3F5C43" wp14:editId="64B98F7D">
-                  <wp:extent cx="5208270" cy="1415927"/>
+                <wp:inline distT="0" distB="0" distL="0" distR="0" wp14:anchorId="5BC2D1E5" wp14:editId="0C658405">
+                  <wp:extent cx="4636770" cy="552395"/>
                   <wp:effectExtent l="0" t="0" r="0" b="0"/>
-                  <wp:docPr id="3" name="Picture 3"/>
+                  <wp:docPr id="1" name="Picture 1"/>
                   <wp:cNvGraphicFramePr>
                     <a:graphicFrameLocks xmlns:a="http://schemas.openxmlformats.org/drawingml/2006/main" noChangeAspect="1"/>
                   </wp:cNvGraphicFramePr>
@@ -1253,7 +1626,7 @@
                           <pic:cNvPicPr/>
                         </pic:nvPicPr>
                         <pic:blipFill>
-                          <a:blip r:embed="rId5"/>
+                          <a:blip r:embed="rId9"/>
                           <a:stretch>
                             <a:fillRect/>
                           </a:stretch>
@@ -1261,7 +1634,7 @@
                         <pic:spPr>
                           <a:xfrm>
                             <a:off x="0" y="0"/>
-                            <a:ext cx="5242539" cy="1425243"/>
+                            <a:ext cx="4669944" cy="556347"/>
                           </a:xfrm>
                           <a:prstGeom prst="rect">
                             <a:avLst/>
@@ -1273,41 +1646,25 @@
                 </wp:inline>
               </w:drawing>
             </w:r>
-            <w:r>
-              <w:br/>
-              <w:t xml:space="preserve">This is before the method </w:t>
-            </w:r>
-            <w:proofErr w:type="spellStart"/>
-            <w:r>
-              <w:t>balanceExceedsLimitBy</w:t>
-            </w:r>
-            <w:proofErr w:type="spellEnd"/>
-            <w:r>
-              <w:t>(</w:t>
-            </w:r>
-            <w:proofErr w:type="spellStart"/>
-            <w:r>
-              <w:t>int</w:t>
-            </w:r>
-            <w:proofErr w:type="spellEnd"/>
-            <w:r>
-              <w:t xml:space="preserve"> amount) returns an infected value (i.e. is sane).</w:t>
-            </w:r>
-            <w:r>
-              <w:br/>
-            </w:r>
-            <w:r>
-              <w:br/>
-              <w:t xml:space="preserve">This is where the </w:t>
-            </w:r>
-            <w:proofErr w:type="spellStart"/>
-            <w:r>
-              <w:t>the</w:t>
-            </w:r>
-            <w:proofErr w:type="spellEnd"/>
-            <w:r>
-              <w:t xml:space="preserve"> method returns an infected value:</w:t>
-            </w:r>
+          </w:p>
+          <w:p>
+            <w:pPr>
+              <w:pStyle w:val="TableContents"/>
+            </w:pPr>
+            <w:r>
+              <w:rPr>
+                <w:rFonts w:hint="eastAsia"/>
+              </w:rPr>
+              <w:t>A</w:t>
+            </w:r>
+            <w:r>
+              <w:t>fter Roll</w:t>
+            </w:r>
+            <w:proofErr w:type="gramStart"/>
+            <w:r>
+              <w:t>:</w:t>
+            </w:r>
+            <w:proofErr w:type="gramEnd"/>
             <w:r>
               <w:br/>
             </w:r>
@@ -1320,10 +1677,10 @@
                 <w:lang w:val="en-AU" w:eastAsia="en-AU" w:bidi="ar-SA"/>
               </w:rPr>
               <w:drawing>
-                <wp:inline distT="0" distB="0" distL="0" distR="0" wp14:anchorId="4EB45C22" wp14:editId="4B4A3EC0">
-                  <wp:extent cx="5332095" cy="1961839"/>
+                <wp:inline distT="0" distB="0" distL="0" distR="0" wp14:anchorId="768661C2" wp14:editId="6C798850">
+                  <wp:extent cx="4903470" cy="528111"/>
                   <wp:effectExtent l="0" t="0" r="0" b="0"/>
-                  <wp:docPr id="4" name="Picture 4"/>
+                  <wp:docPr id="2" name="Picture 2"/>
                   <wp:cNvGraphicFramePr>
                     <a:graphicFrameLocks xmlns:a="http://schemas.openxmlformats.org/drawingml/2006/main" noChangeAspect="1"/>
                   </wp:cNvGraphicFramePr>
@@ -1335,15 +1692,15 @@
                           <pic:cNvPicPr/>
                         </pic:nvPicPr>
                         <pic:blipFill>
-                          <a:blip r:embed="rId6"/>
+                          <a:blip r:embed="rId10"/>
                           <a:stretch>
                             <a:fillRect/>
                           </a:stretch>
                         </pic:blipFill>
                         <pic:spPr>
-                          <a:xfrm>
+                          <a:xfrm flipV="1">
                             <a:off x="0" y="0"/>
-                            <a:ext cx="5348508" cy="1967878"/>
+                            <a:ext cx="4945221" cy="532608"/>
                           </a:xfrm>
                           <a:prstGeom prst="rect">
                             <a:avLst/>
@@ -1358,56 +1715,38 @@
             <w:r>
               <w:br/>
             </w:r>
-          </w:p>
-        </w:tc>
-        <w:bookmarkStart w:id="0" w:name="_GoBack"/>
-        <w:bookmarkEnd w:id="0"/>
+            <w:r>
+              <w:br/>
+              <w:t>The value doesn’t change.</w:t>
+            </w:r>
+          </w:p>
+          <w:p>
+            <w:pPr>
+              <w:pStyle w:val="TableContents"/>
+            </w:pPr>
+          </w:p>
+          <w:p>
+            <w:pPr>
+              <w:pStyle w:val="TableContents"/>
+              <w:rPr>
+                <w:rFonts w:hint="eastAsia"/>
+              </w:rPr>
+            </w:pPr>
+            <w:r>
+              <w:t xml:space="preserve">Variable “value” in dice.java is sane before </w:t>
+            </w:r>
+            <w:proofErr w:type="gramStart"/>
+            <w:r>
+              <w:t>roll(</w:t>
+            </w:r>
+            <w:proofErr w:type="gramEnd"/>
+            <w:r>
+              <w:t>) and is infected after roll().</w:t>
+            </w:r>
+          </w:p>
+        </w:tc>
       </w:tr>
     </w:tbl>
-    <w:p/>
-    <w:p>
-      <w:r>
-        <w:t xml:space="preserve">Hypothesis 1: </w:t>
-      </w:r>
-      <w:r>
-        <w:t>Changing line 27 and line 31 in player to &gt;= would allow the limit to be reached.</w:t>
-      </w:r>
-    </w:p>
-    <w:p/>
-    <w:p>
-      <w:r>
-        <w:t>Test 1:</w:t>
-      </w:r>
-    </w:p>
-    <w:p>
-      <w:r>
-        <w:t>Changed lines as required in hypothesis and then ran through with debugger until balance = bet and ran through the test to ensure that the bet would be taken.</w:t>
-      </w:r>
-      <w:r>
-        <w:t xml:space="preserve"> The function no longer returned an infected value.</w:t>
-      </w:r>
-    </w:p>
-    <w:p/>
-    <w:p>
-      <w:r>
-        <w:t xml:space="preserve">Ran the automated test case and collected results. Saved as Output </w:t>
-      </w:r>
-      <w:proofErr w:type="spellStart"/>
-      <w:r>
-        <w:t>runWinbettingLimitTest</w:t>
-      </w:r>
-      <w:proofErr w:type="spellEnd"/>
-      <w:r>
-        <w:t xml:space="preserve"> AFTER FIX.txt.</w:t>
-      </w:r>
-    </w:p>
-    <w:p/>
-    <w:p>
-      <w:r>
-        <w:t>Issue Resolved: Y</w:t>
-      </w:r>
-    </w:p>
-    <w:p/>
     <w:p>
       <w:pPr>
         <w:rPr>
@@ -1416,54 +1755,154 @@
       </w:pPr>
     </w:p>
     <w:p>
-      <w:pPr>
-        <w:widowControl/>
-        <w:rPr>
-          <w:rFonts w:hint="eastAsia"/>
-        </w:rPr>
-      </w:pPr>
-      <w:r>
-        <w:rPr>
-          <w:rFonts w:hint="eastAsia"/>
-        </w:rPr>
-        <w:br w:type="page"/>
-      </w:r>
-    </w:p>
+      <w:r>
+        <w:t xml:space="preserve">Hypothesis 1: </w:t>
+      </w:r>
+      <w:r>
+        <w:t xml:space="preserve">The method </w:t>
+      </w:r>
+      <w:proofErr w:type="spellStart"/>
+      <w:proofErr w:type="gramStart"/>
+      <w:r>
+        <w:t>dice.roll</w:t>
+      </w:r>
+      <w:proofErr w:type="spellEnd"/>
+      <w:r>
+        <w:t>(</w:t>
+      </w:r>
+      <w:proofErr w:type="gramEnd"/>
+      <w:r>
+        <w:t>) should update the variable value to ensure that the dice values change.</w:t>
+      </w:r>
+    </w:p>
+    <w:p/>
+    <w:p>
+      <w:r>
+        <w:t>Test 1:</w:t>
+      </w:r>
+      <w:r>
+        <w:t xml:space="preserve"> Set </w:t>
+      </w:r>
+      <w:proofErr w:type="spellStart"/>
+      <w:proofErr w:type="gramStart"/>
+      <w:r>
+        <w:t>d.roll</w:t>
+      </w:r>
+      <w:proofErr w:type="spellEnd"/>
+      <w:r>
+        <w:t>(</w:t>
+      </w:r>
+      <w:proofErr w:type="gramEnd"/>
+      <w:r>
+        <w:t>) method to update the variable:</w:t>
+      </w:r>
+      <w:r>
+        <w:br/>
+      </w:r>
+      <w:r>
+        <w:br/>
+        <w:t xml:space="preserve">Added to line 16 of Dice.java: </w:t>
+      </w:r>
+    </w:p>
+    <w:p/>
     <w:p>
       <w:pPr>
         <w:rPr>
           <w:rFonts w:hint="eastAsia"/>
         </w:rPr>
       </w:pPr>
-      <w:r>
-        <w:lastRenderedPageBreak/>
-        <w:t>Bug 3</w:t>
-      </w:r>
-      <w:r>
-        <w:t xml:space="preserve">: </w:t>
-      </w:r>
-      <w:r>
-        <w:t>Application odds incorrect.</w:t>
-      </w:r>
-    </w:p>
-    <w:p/>
-    <w:p>
-      <w:pPr>
+      <w:proofErr w:type="gramStart"/>
+      <w:r>
         <w:rPr>
           <w:rFonts w:hint="eastAsia"/>
         </w:rPr>
-      </w:pPr>
-      <w:r>
-        <w:t>Code Run Through with Debugger 1:</w:t>
-      </w:r>
-    </w:p>
-    <w:p>
-      <w:pPr>
+        <w:t>value</w:t>
+      </w:r>
+      <w:proofErr w:type="gramEnd"/>
+      <w:r>
         <w:rPr>
           <w:rFonts w:hint="eastAsia"/>
         </w:rPr>
-      </w:pPr>
-    </w:p>
+        <w:t xml:space="preserve"> = </w:t>
+      </w:r>
+      <w:proofErr w:type="spellStart"/>
+      <w:r>
+        <w:rPr>
+          <w:rFonts w:hint="eastAsia"/>
+        </w:rPr>
+        <w:t>DiceValue.getRandom</w:t>
+      </w:r>
+      <w:proofErr w:type="spellEnd"/>
+      <w:r>
+        <w:rPr>
+          <w:rFonts w:hint="eastAsia"/>
+        </w:rPr>
+        <w:t>();</w:t>
+      </w:r>
+    </w:p>
+    <w:p>
+      <w:proofErr w:type="gramStart"/>
+      <w:r>
+        <w:rPr>
+          <w:rFonts w:hint="eastAsia"/>
+        </w:rPr>
+        <w:t>return</w:t>
+      </w:r>
+      <w:proofErr w:type="gramEnd"/>
+      <w:r>
+        <w:rPr>
+          <w:rFonts w:hint="eastAsia"/>
+        </w:rPr>
+        <w:t xml:space="preserve"> value;</w:t>
+      </w:r>
+    </w:p>
+    <w:p/>
+    <w:p>
+      <w:r>
+        <w:t>Ran debugger and found that the variable was no longer infected.</w:t>
+      </w:r>
+    </w:p>
+    <w:p/>
+    <w:p>
+      <w:r>
+        <w:t xml:space="preserve">Ran the automated test case and collected results. Saved as Output </w:t>
+      </w:r>
+      <w:proofErr w:type="spellStart"/>
+      <w:r>
+        <w:t>runOddsCheck</w:t>
+      </w:r>
+      <w:proofErr w:type="spellEnd"/>
+      <w:r>
+        <w:t xml:space="preserve"> AFTER FIX.txt.</w:t>
+      </w:r>
+      <w:r>
+        <w:br/>
+      </w:r>
+      <w:r>
+        <w:br/>
+      </w:r>
+    </w:p>
+    <w:p>
+      <w:r>
+        <w:t>Issue Resolved: Y</w:t>
+      </w:r>
+    </w:p>
+    <w:p>
+      <w:r>
+        <w:lastRenderedPageBreak/>
+        <w:t>Bug4: Application never produces a SPADE.</w:t>
+      </w:r>
+    </w:p>
+    <w:p/>
+    <w:p>
+      <w:r>
+        <w:t>Code Run Through with Debugger 1</w:t>
+      </w:r>
+      <w:r>
+        <w:t>:</w:t>
+      </w:r>
+    </w:p>
+    <w:p/>
     <w:tbl>
       <w:tblPr>
         <w:tblW w:w="9975" w:type="dxa"/>
@@ -1585,9 +2024,11 @@
                 <w:rFonts w:hint="eastAsia"/>
               </w:rPr>
             </w:pPr>
-            <w:r>
-              <w:t>Dice.java</w:t>
-            </w:r>
+            <w:proofErr w:type="spellStart"/>
+            <w:r>
+              <w:t>DiceValue</w:t>
+            </w:r>
+            <w:proofErr w:type="spellEnd"/>
           </w:p>
         </w:tc>
         <w:tc>
@@ -1610,7 +2051,7 @@
               </w:rPr>
             </w:pPr>
             <w:r>
-              <w:t>16</w:t>
+              <w:t>27</w:t>
             </w:r>
           </w:p>
         </w:tc>
@@ -1630,117 +2071,107 @@
           <w:p>
             <w:pPr>
               <w:pStyle w:val="TableContents"/>
-              <w:rPr>
-                <w:rFonts w:hint="eastAsia"/>
-              </w:rPr>
-            </w:pPr>
-            <w:r>
-              <w:rPr>
-                <w:rFonts w:hint="eastAsia"/>
-              </w:rPr>
-              <w:t>T</w:t>
-            </w:r>
-            <w:r>
-              <w:t xml:space="preserve">he </w:t>
-            </w:r>
-            <w:proofErr w:type="gramStart"/>
-            <w:r>
-              <w:t>roll(</w:t>
-            </w:r>
-            <w:proofErr w:type="gramEnd"/>
-            <w:r>
-              <w:t xml:space="preserve">) method doesn’t update </w:t>
-            </w:r>
+            </w:pPr>
             <w:proofErr w:type="spellStart"/>
             <w:r>
-              <w:t>DiceValue</w:t>
+              <w:rPr>
+                <w:rFonts w:hint="eastAsia"/>
+              </w:rPr>
+              <w:t>int</w:t>
             </w:r>
             <w:proofErr w:type="spellEnd"/>
             <w:r>
-              <w:t xml:space="preserve"> value variable in class Dice. This means a call to value doesn’t return the last value of the dice when it was rolled.</w:t>
-            </w:r>
-          </w:p>
-        </w:tc>
-      </w:tr>
-      <w:tr>
-        <w:tc>
-          <w:tcPr>
-            <w:tcW w:w="1170" w:type="dxa"/>
-            <w:tcBorders>
-              <w:left w:val="single" w:sz="2" w:space="0" w:color="000000"/>
-              <w:bottom w:val="single" w:sz="2" w:space="0" w:color="000000"/>
-            </w:tcBorders>
-            <w:shd w:val="clear" w:color="auto" w:fill="auto"/>
-            <w:tcMar>
-              <w:left w:w="54" w:type="dxa"/>
-            </w:tcMar>
-          </w:tcPr>
-          <w:p>
-            <w:pPr>
-              <w:pStyle w:val="TableContents"/>
-              <w:rPr>
-                <w:rFonts w:hint="eastAsia"/>
-              </w:rPr>
-            </w:pPr>
-            <w:r>
-              <w:t>Game.java</w:t>
-            </w:r>
-          </w:p>
-        </w:tc>
-        <w:tc>
-          <w:tcPr>
-            <w:tcW w:w="630" w:type="dxa"/>
-            <w:tcBorders>
-              <w:left w:val="single" w:sz="2" w:space="0" w:color="000000"/>
-              <w:bottom w:val="single" w:sz="2" w:space="0" w:color="000000"/>
-            </w:tcBorders>
-            <w:shd w:val="clear" w:color="auto" w:fill="auto"/>
-            <w:tcMar>
-              <w:left w:w="54" w:type="dxa"/>
-            </w:tcMar>
-          </w:tcPr>
-          <w:p>
-            <w:pPr>
-              <w:pStyle w:val="TableContents"/>
-              <w:rPr>
-                <w:rFonts w:hint="eastAsia"/>
-              </w:rPr>
-            </w:pPr>
-            <w:r>
-              <w:t>21-27</w:t>
-            </w:r>
-          </w:p>
-        </w:tc>
-        <w:tc>
-          <w:tcPr>
-            <w:tcW w:w="8175" w:type="dxa"/>
-            <w:tcBorders>
-              <w:left w:val="single" w:sz="2" w:space="0" w:color="000000"/>
-              <w:bottom w:val="single" w:sz="2" w:space="0" w:color="000000"/>
-              <w:right w:val="single" w:sz="2" w:space="0" w:color="000000"/>
-            </w:tcBorders>
-            <w:shd w:val="clear" w:color="auto" w:fill="auto"/>
-            <w:tcMar>
-              <w:left w:w="54" w:type="dxa"/>
-            </w:tcMar>
-          </w:tcPr>
-          <w:p>
-            <w:pPr>
-              <w:pStyle w:val="TableContents"/>
-              <w:rPr>
-                <w:rFonts w:hint="eastAsia"/>
-              </w:rPr>
-            </w:pPr>
-            <w:r>
-              <w:t>The code at this location sho</w:t>
-            </w:r>
-            <w:r>
-              <w:t xml:space="preserve">ws that the </w:t>
+              <w:rPr>
+                <w:rFonts w:hint="eastAsia"/>
+              </w:rPr>
+              <w:t xml:space="preserve"> random = </w:t>
+            </w:r>
+            <w:proofErr w:type="spellStart"/>
+            <w:r>
+              <w:rPr>
+                <w:rFonts w:hint="eastAsia"/>
+              </w:rPr>
+              <w:t>RANDOM.nextInt</w:t>
+            </w:r>
+            <w:proofErr w:type="spellEnd"/>
+            <w:r>
+              <w:rPr>
+                <w:rFonts w:hint="eastAsia"/>
+              </w:rPr>
+              <w:t>(</w:t>
+            </w:r>
+            <w:proofErr w:type="spellStart"/>
+            <w:r>
+              <w:rPr>
+                <w:rFonts w:hint="eastAsia"/>
+              </w:rPr>
+              <w:t>DiceValue.SPADE.ordinal</w:t>
+            </w:r>
+            <w:proofErr w:type="spellEnd"/>
+            <w:r>
+              <w:rPr>
+                <w:rFonts w:hint="eastAsia"/>
+              </w:rPr>
+              <w:t>());</w:t>
+            </w:r>
+            <w:r>
+              <w:t xml:space="preserve"> The “</w:t>
+            </w:r>
+            <w:proofErr w:type="spellStart"/>
+            <w:r>
+              <w:t>nextInt</w:t>
+            </w:r>
+            <w:proofErr w:type="spellEnd"/>
+            <w:r>
+              <w:t>” method “</w:t>
+            </w:r>
+            <w:r>
+              <w:t xml:space="preserve">Returns a pseudorandom, uniformly distributed </w:t>
+            </w:r>
+            <w:proofErr w:type="spellStart"/>
+            <w:r>
+              <w:rPr>
+                <w:rStyle w:val="HTMLCode"/>
+                <w:rFonts w:eastAsia="SimSun"/>
+              </w:rPr>
+              <w:t>int</w:t>
+            </w:r>
+            <w:proofErr w:type="spellEnd"/>
+            <w:r>
+              <w:t xml:space="preserve"> value between 0 (inclusive) and the specified value (exclusive), drawn from this random number generator's sequence.</w:t>
+            </w:r>
+            <w:r>
+              <w:t xml:space="preserve">” </w:t>
+            </w:r>
+            <w:r>
+              <w:rPr>
+                <w:rFonts w:hint="eastAsia"/>
+              </w:rPr>
+              <w:t>W</w:t>
+            </w:r>
+            <w:r>
+              <w:t>hich means spade can never be drawn.</w:t>
+            </w:r>
+          </w:p>
+          <w:p>
+            <w:pPr>
+              <w:pStyle w:val="TableContents"/>
+            </w:pPr>
+          </w:p>
+          <w:p>
+            <w:pPr>
+              <w:pStyle w:val="TableContents"/>
+              <w:rPr>
+                <w:rFonts w:hint="eastAsia"/>
+              </w:rPr>
+            </w:pPr>
+            <w:r>
+              <w:t xml:space="preserve">This means each call to </w:t>
             </w:r>
             <w:proofErr w:type="spellStart"/>
             <w:proofErr w:type="gramStart"/>
             <w:r>
-              <w:t>game.getDiceValues</w:t>
+              <w:t>getRandom</w:t>
             </w:r>
             <w:proofErr w:type="spellEnd"/>
             <w:r>
@@ -1748,430 +2179,57 @@
             </w:r>
             <w:proofErr w:type="gramEnd"/>
             <w:r>
-              <w:t>)</w:t>
-            </w:r>
-            <w:r>
-              <w:t xml:space="preserve"> method simply calls </w:t>
-            </w:r>
-            <w:proofErr w:type="spellStart"/>
-            <w:r>
-              <w:t>dice.getValue</w:t>
-            </w:r>
-            <w:proofErr w:type="spellEnd"/>
-            <w:r>
-              <w:t>() on each dice to return their present values.</w:t>
-            </w:r>
-          </w:p>
-        </w:tc>
-      </w:tr>
-      <w:tr>
-        <w:tc>
-          <w:tcPr>
-            <w:tcW w:w="1170" w:type="dxa"/>
-            <w:tcBorders>
-              <w:left w:val="single" w:sz="2" w:space="0" w:color="000000"/>
-              <w:bottom w:val="single" w:sz="2" w:space="0" w:color="000000"/>
-            </w:tcBorders>
-            <w:shd w:val="clear" w:color="auto" w:fill="auto"/>
-            <w:tcMar>
-              <w:left w:w="54" w:type="dxa"/>
-            </w:tcMar>
-          </w:tcPr>
-          <w:p>
-            <w:pPr>
-              <w:pStyle w:val="TableContents"/>
-              <w:rPr>
-                <w:rFonts w:hint="eastAsia"/>
-              </w:rPr>
-            </w:pPr>
-            <w:r>
-              <w:t>Game.java</w:t>
-            </w:r>
-          </w:p>
-        </w:tc>
-        <w:tc>
-          <w:tcPr>
-            <w:tcW w:w="630" w:type="dxa"/>
-            <w:tcBorders>
-              <w:left w:val="single" w:sz="2" w:space="0" w:color="000000"/>
-              <w:bottom w:val="single" w:sz="2" w:space="0" w:color="000000"/>
-            </w:tcBorders>
-            <w:shd w:val="clear" w:color="auto" w:fill="auto"/>
-            <w:tcMar>
-              <w:left w:w="54" w:type="dxa"/>
-            </w:tcMar>
-          </w:tcPr>
-          <w:p>
-            <w:pPr>
-              <w:pStyle w:val="TableContents"/>
-              <w:rPr>
-                <w:rFonts w:hint="eastAsia"/>
-              </w:rPr>
-            </w:pPr>
-            <w:r>
-              <w:t>37-41</w:t>
-            </w:r>
-          </w:p>
-        </w:tc>
-        <w:tc>
-          <w:tcPr>
-            <w:tcW w:w="8175" w:type="dxa"/>
-            <w:tcBorders>
-              <w:left w:val="single" w:sz="2" w:space="0" w:color="000000"/>
-              <w:bottom w:val="single" w:sz="2" w:space="0" w:color="000000"/>
-              <w:right w:val="single" w:sz="2" w:space="0" w:color="000000"/>
-            </w:tcBorders>
-            <w:shd w:val="clear" w:color="auto" w:fill="auto"/>
-            <w:tcMar>
-              <w:left w:w="54" w:type="dxa"/>
-            </w:tcMar>
-          </w:tcPr>
-          <w:p>
-            <w:pPr>
-              <w:pStyle w:val="TableContents"/>
-            </w:pPr>
-            <w:r>
-              <w:t xml:space="preserve">The number of matches the user makes on the die is done based on the </w:t>
-            </w:r>
-            <w:proofErr w:type="spellStart"/>
-            <w:proofErr w:type="gramStart"/>
-            <w:r>
-              <w:t>dice.getValue</w:t>
-            </w:r>
-            <w:proofErr w:type="spellEnd"/>
-            <w:r>
-              <w:t>(</w:t>
-            </w:r>
-            <w:proofErr w:type="gramEnd"/>
-            <w:r>
-              <w:t>) method which is not updated by a call to roll, which is done in line 38.</w:t>
-            </w:r>
-            <w:r>
-              <w:br/>
-            </w:r>
-            <w:r>
-              <w:br/>
-              <w:t xml:space="preserve">Seen with debugger. The value of </w:t>
-            </w:r>
-            <w:proofErr w:type="spellStart"/>
-            <w:proofErr w:type="gramStart"/>
-            <w:r>
-              <w:t>d.getValue</w:t>
-            </w:r>
-            <w:proofErr w:type="spellEnd"/>
-            <w:r>
-              <w:t>(</w:t>
-            </w:r>
-            <w:proofErr w:type="gramEnd"/>
-            <w:r>
-              <w:t xml:space="preserve">) doesn’t appear to change after a </w:t>
-            </w:r>
-            <w:proofErr w:type="spellStart"/>
-            <w:r>
-              <w:t>d.roll</w:t>
-            </w:r>
-            <w:proofErr w:type="spellEnd"/>
-            <w:r>
-              <w:t>().</w:t>
-            </w:r>
-            <w:r>
-              <w:br/>
-            </w:r>
-            <w:r>
-              <w:br/>
-              <w:t>e.g. Before Roll:</w:t>
-            </w:r>
-            <w:r>
-              <w:br/>
-            </w:r>
-            <w:r>
-              <w:br/>
-            </w:r>
-            <w:r>
-              <w:rPr>
-                <w:noProof/>
-                <w:lang w:val="en-AU" w:eastAsia="en-AU" w:bidi="ar-SA"/>
-              </w:rPr>
-              <w:drawing>
-                <wp:inline distT="0" distB="0" distL="0" distR="0" wp14:anchorId="5BC2D1E5" wp14:editId="0C658405">
-                  <wp:extent cx="4636770" cy="552395"/>
-                  <wp:effectExtent l="0" t="0" r="0" b="0"/>
-                  <wp:docPr id="1" name="Picture 1"/>
-                  <wp:cNvGraphicFramePr>
-                    <a:graphicFrameLocks xmlns:a="http://schemas.openxmlformats.org/drawingml/2006/main" noChangeAspect="1"/>
-                  </wp:cNvGraphicFramePr>
-                  <a:graphic xmlns:a="http://schemas.openxmlformats.org/drawingml/2006/main">
-                    <a:graphicData uri="http://schemas.openxmlformats.org/drawingml/2006/picture">
-                      <pic:pic xmlns:pic="http://schemas.openxmlformats.org/drawingml/2006/picture">
-                        <pic:nvPicPr>
-                          <pic:cNvPr id="1" name=""/>
-                          <pic:cNvPicPr/>
-                        </pic:nvPicPr>
-                        <pic:blipFill>
-                          <a:blip r:embed="rId7"/>
-                          <a:stretch>
-                            <a:fillRect/>
-                          </a:stretch>
-                        </pic:blipFill>
-                        <pic:spPr>
-                          <a:xfrm>
-                            <a:off x="0" y="0"/>
-                            <a:ext cx="4669944" cy="556347"/>
-                          </a:xfrm>
-                          <a:prstGeom prst="rect">
-                            <a:avLst/>
-                          </a:prstGeom>
-                        </pic:spPr>
-                      </pic:pic>
-                    </a:graphicData>
-                  </a:graphic>
-                </wp:inline>
-              </w:drawing>
-            </w:r>
-          </w:p>
-          <w:p>
-            <w:pPr>
-              <w:pStyle w:val="TableContents"/>
-            </w:pPr>
-            <w:r>
-              <w:rPr>
-                <w:rFonts w:hint="eastAsia"/>
-              </w:rPr>
-              <w:t>A</w:t>
-            </w:r>
-            <w:r>
-              <w:t>fter Roll</w:t>
-            </w:r>
-            <w:proofErr w:type="gramStart"/>
-            <w:r>
-              <w:t>:</w:t>
-            </w:r>
-            <w:proofErr w:type="gramEnd"/>
-            <w:r>
-              <w:br/>
-            </w:r>
-            <w:r>
-              <w:br/>
-            </w:r>
-            <w:r>
-              <w:rPr>
-                <w:noProof/>
-                <w:lang w:val="en-AU" w:eastAsia="en-AU" w:bidi="ar-SA"/>
-              </w:rPr>
-              <w:drawing>
-                <wp:inline distT="0" distB="0" distL="0" distR="0" wp14:anchorId="768661C2" wp14:editId="6C798850">
-                  <wp:extent cx="4903470" cy="528111"/>
-                  <wp:effectExtent l="0" t="0" r="0" b="0"/>
-                  <wp:docPr id="2" name="Picture 2"/>
-                  <wp:cNvGraphicFramePr>
-                    <a:graphicFrameLocks xmlns:a="http://schemas.openxmlformats.org/drawingml/2006/main" noChangeAspect="1"/>
-                  </wp:cNvGraphicFramePr>
-                  <a:graphic xmlns:a="http://schemas.openxmlformats.org/drawingml/2006/main">
-                    <a:graphicData uri="http://schemas.openxmlformats.org/drawingml/2006/picture">
-                      <pic:pic xmlns:pic="http://schemas.openxmlformats.org/drawingml/2006/picture">
-                        <pic:nvPicPr>
-                          <pic:cNvPr id="1" name=""/>
-                          <pic:cNvPicPr/>
-                        </pic:nvPicPr>
-                        <pic:blipFill>
-                          <a:blip r:embed="rId8"/>
-                          <a:stretch>
-                            <a:fillRect/>
-                          </a:stretch>
-                        </pic:blipFill>
-                        <pic:spPr>
-                          <a:xfrm flipV="1">
-                            <a:off x="0" y="0"/>
-                            <a:ext cx="4945221" cy="532608"/>
-                          </a:xfrm>
-                          <a:prstGeom prst="rect">
-                            <a:avLst/>
-                          </a:prstGeom>
-                        </pic:spPr>
-                      </pic:pic>
-                    </a:graphicData>
-                  </a:graphic>
-                </wp:inline>
-              </w:drawing>
-            </w:r>
-            <w:r>
-              <w:br/>
-            </w:r>
-            <w:r>
-              <w:br/>
-              <w:t>The value doesn’t change.</w:t>
-            </w:r>
-          </w:p>
-          <w:p>
-            <w:pPr>
-              <w:pStyle w:val="TableContents"/>
-            </w:pPr>
-          </w:p>
-          <w:p>
-            <w:pPr>
-              <w:pStyle w:val="TableContents"/>
-              <w:rPr>
-                <w:rFonts w:hint="eastAsia"/>
-              </w:rPr>
-            </w:pPr>
-            <w:r>
-              <w:t xml:space="preserve">Variable “value” in dice.java is sane before </w:t>
-            </w:r>
-            <w:proofErr w:type="gramStart"/>
-            <w:r>
-              <w:t>roll(</w:t>
-            </w:r>
-            <w:proofErr w:type="gramEnd"/>
-            <w:r>
-              <w:t>) and is infected after roll().</w:t>
-            </w:r>
+              <w:t>) will return an infected value. This was only detected by looking at the output of many games and noticing that the value was missing.</w:t>
+            </w:r>
+            <w:bookmarkStart w:id="0" w:name="_GoBack"/>
+            <w:bookmarkEnd w:id="0"/>
           </w:p>
         </w:tc>
       </w:tr>
     </w:tbl>
+    <w:p/>
+    <w:p/>
+    <w:p>
+      <w:r>
+        <w:t xml:space="preserve">Hypothesis </w:t>
+      </w:r>
+      <w:r>
+        <w:t>1</w:t>
+      </w:r>
+      <w:r>
+        <w:t>:</w:t>
+      </w:r>
+    </w:p>
+    <w:p/>
+    <w:p>
+      <w:r>
+        <w:t>Test 1:</w:t>
+      </w:r>
+    </w:p>
+    <w:p/>
     <w:p>
       <w:pPr>
         <w:rPr>
           <w:rFonts w:hint="eastAsia"/>
         </w:rPr>
       </w:pPr>
-    </w:p>
-    <w:p>
-      <w:r>
-        <w:t xml:space="preserve">Hypothesis 1: </w:t>
-      </w:r>
-      <w:r>
-        <w:t xml:space="preserve">The method </w:t>
-      </w:r>
-      <w:proofErr w:type="spellStart"/>
-      <w:proofErr w:type="gramStart"/>
-      <w:r>
-        <w:t>dice.roll</w:t>
-      </w:r>
-      <w:proofErr w:type="spellEnd"/>
-      <w:r>
-        <w:t>(</w:t>
-      </w:r>
-      <w:proofErr w:type="gramEnd"/>
-      <w:r>
-        <w:t>) should update the variable value to ensure that the dice values change.</w:t>
+      <w:r>
+        <w:t>Issue Resolved: Y/N</w:t>
       </w:r>
     </w:p>
     <w:p/>
     <w:p>
-      <w:r>
-        <w:t>Test 1:</w:t>
-      </w:r>
-      <w:r>
-        <w:t xml:space="preserve"> Set </w:t>
-      </w:r>
-      <w:proofErr w:type="spellStart"/>
-      <w:proofErr w:type="gramStart"/>
-      <w:r>
-        <w:t>d.roll</w:t>
-      </w:r>
-      <w:proofErr w:type="spellEnd"/>
-      <w:r>
-        <w:t>(</w:t>
-      </w:r>
-      <w:proofErr w:type="gramEnd"/>
-      <w:r>
-        <w:t>) method to update the variable:</w:t>
-      </w:r>
-      <w:r>
-        <w:br/>
-      </w:r>
-      <w:r>
-        <w:br/>
-        <w:t xml:space="preserve">Added to line 16 of Dice.java: </w:t>
-      </w:r>
-    </w:p>
-    <w:p/>
-    <w:p>
       <w:pPr>
+        <w:widowControl/>
         <w:rPr>
           <w:rFonts w:hint="eastAsia"/>
         </w:rPr>
       </w:pPr>
-      <w:proofErr w:type="gramStart"/>
       <w:r>
         <w:rPr>
           <w:rFonts w:hint="eastAsia"/>
         </w:rPr>
-        <w:t>value</w:t>
-      </w:r>
-      <w:proofErr w:type="gramEnd"/>
-      <w:r>
-        <w:rPr>
-          <w:rFonts w:hint="eastAsia"/>
-        </w:rPr>
-        <w:t xml:space="preserve"> = </w:t>
-      </w:r>
-      <w:proofErr w:type="spellStart"/>
-      <w:r>
-        <w:rPr>
-          <w:rFonts w:hint="eastAsia"/>
-        </w:rPr>
-        <w:t>DiceValue.getRandom</w:t>
-      </w:r>
-      <w:proofErr w:type="spellEnd"/>
-      <w:r>
-        <w:rPr>
-          <w:rFonts w:hint="eastAsia"/>
-        </w:rPr>
-        <w:t>();</w:t>
-      </w:r>
-    </w:p>
-    <w:p>
-      <w:proofErr w:type="gramStart"/>
-      <w:r>
-        <w:rPr>
-          <w:rFonts w:hint="eastAsia"/>
-        </w:rPr>
-        <w:t>return</w:t>
-      </w:r>
-      <w:proofErr w:type="gramEnd"/>
-      <w:r>
-        <w:rPr>
-          <w:rFonts w:hint="eastAsia"/>
-        </w:rPr>
-        <w:t xml:space="preserve"> value;</w:t>
-      </w:r>
-    </w:p>
-    <w:p/>
-    <w:p>
-      <w:r>
-        <w:t>Ran debugger and found that the variable was no longer infected.</w:t>
-      </w:r>
-    </w:p>
-    <w:p/>
-    <w:p>
-      <w:r>
-        <w:t xml:space="preserve">Ran the automated test case and collected results. Saved as Output </w:t>
-      </w:r>
-      <w:proofErr w:type="spellStart"/>
-      <w:r>
-        <w:t>runOddsCheck</w:t>
-      </w:r>
-      <w:proofErr w:type="spellEnd"/>
-      <w:r>
-        <w:t xml:space="preserve"> AFTER FIX.txt.</w:t>
-      </w:r>
-      <w:r>
-        <w:br/>
-      </w:r>
-      <w:r>
-        <w:br/>
-      </w:r>
-    </w:p>
-    <w:p>
-      <w:pPr>
-        <w:rPr>
-          <w:rFonts w:hint="eastAsia"/>
-        </w:rPr>
-      </w:pPr>
-      <w:r>
-        <w:t>Issue Resolved: Y</w:t>
+        <w:br w:type="page"/>
       </w:r>
     </w:p>
     <w:p>
@@ -3329,6 +3387,19 @@
       <w:bCs/>
     </w:rPr>
   </w:style>
+  <w:style w:type="character" w:styleId="HTMLCode">
+    <w:name w:val="HTML Code"/>
+    <w:basedOn w:val="DefaultParagraphFont"/>
+    <w:uiPriority w:val="99"/>
+    <w:semiHidden/>
+    <w:unhideWhenUsed/>
+    <w:rsid w:val="0099477F"/>
+    <w:rPr>
+      <w:rFonts w:ascii="Courier New" w:eastAsia="Times New Roman" w:hAnsi="Courier New" w:cs="Courier New"/>
+      <w:sz w:val="20"/>
+      <w:szCs w:val="20"/>
+    </w:rPr>
+  </w:style>
 </w:styles>
 </file>
 

</xml_diff>

<commit_message>
added a fix so that spades are drawn and included the bug in the debugging log.
</commit_message>
<xml_diff>
--- a/Debugging Log.docx
+++ b/Debugging Log.docx
@@ -1922,9 +1922,9 @@
         <w:tblLook w:val="0000" w:firstRow="0" w:lastRow="0" w:firstColumn="0" w:lastColumn="0" w:noHBand="0" w:noVBand="0"/>
       </w:tblPr>
       <w:tblGrid>
-        <w:gridCol w:w="1170"/>
-        <w:gridCol w:w="630"/>
-        <w:gridCol w:w="8175"/>
+        <w:gridCol w:w="1130"/>
+        <w:gridCol w:w="546"/>
+        <w:gridCol w:w="8350"/>
       </w:tblGrid>
       <w:tr>
         <w:tc>
@@ -2161,9 +2161,6 @@
           <w:p>
             <w:pPr>
               <w:pStyle w:val="TableContents"/>
-              <w:rPr>
-                <w:rFonts w:hint="eastAsia"/>
-              </w:rPr>
             </w:pPr>
             <w:r>
               <w:t xml:space="preserve">This means each call to </w:t>
@@ -2181,8 +2178,408 @@
             <w:r>
               <w:t>) will return an infected value. This was only detected by looking at the output of many games and noticing that the value was missing.</w:t>
             </w:r>
-            <w:bookmarkStart w:id="0" w:name="_GoBack"/>
-            <w:bookmarkEnd w:id="0"/>
+            <w:r>
+              <w:t xml:space="preserve"> See SpadeNeverDrawn.txt in </w:t>
+            </w:r>
+            <w:proofErr w:type="spellStart"/>
+            <w:r>
+              <w:t>git</w:t>
+            </w:r>
+            <w:proofErr w:type="spellEnd"/>
+            <w:r>
+              <w:t xml:space="preserve"> repository for output of buggy </w:t>
+            </w:r>
+            <w:proofErr w:type="spellStart"/>
+            <w:r>
+              <w:t>behaivour</w:t>
+            </w:r>
+            <w:proofErr w:type="spellEnd"/>
+            <w:r>
+              <w:t>.</w:t>
+            </w:r>
+            <w:r>
+              <w:br/>
+            </w:r>
+            <w:r>
+              <w:br/>
+            </w:r>
+            <w:r>
+              <w:t>It was observed over several runs that the random generator never returned a 6 when it was expected to return it 1 in 6 times.</w:t>
+            </w:r>
+            <w:r>
+              <w:br/>
+            </w:r>
+            <w:r>
+              <w:br/>
+            </w:r>
+            <w:r>
+              <w:rPr>
+                <w:noProof/>
+                <w:lang w:val="en-AU" w:eastAsia="en-AU" w:bidi="ar-SA"/>
+              </w:rPr>
+              <w:drawing>
+                <wp:inline distT="0" distB="0" distL="0" distR="0" wp14:anchorId="76496965" wp14:editId="3C90787C">
+                  <wp:extent cx="5170170" cy="1147890"/>
+                  <wp:effectExtent l="0" t="0" r="0" b="0"/>
+                  <wp:docPr id="7" name="Picture 7"/>
+                  <wp:cNvGraphicFramePr>
+                    <a:graphicFrameLocks xmlns:a="http://schemas.openxmlformats.org/drawingml/2006/main" noChangeAspect="1"/>
+                  </wp:cNvGraphicFramePr>
+                  <a:graphic xmlns:a="http://schemas.openxmlformats.org/drawingml/2006/main">
+                    <a:graphicData uri="http://schemas.openxmlformats.org/drawingml/2006/picture">
+                      <pic:pic xmlns:pic="http://schemas.openxmlformats.org/drawingml/2006/picture">
+                        <pic:nvPicPr>
+                          <pic:cNvPr id="1" name=""/>
+                          <pic:cNvPicPr/>
+                        </pic:nvPicPr>
+                        <pic:blipFill>
+                          <a:blip r:embed="rId11"/>
+                          <a:stretch>
+                            <a:fillRect/>
+                          </a:stretch>
+                        </pic:blipFill>
+                        <pic:spPr>
+                          <a:xfrm>
+                            <a:off x="0" y="0"/>
+                            <a:ext cx="5210222" cy="1156782"/>
+                          </a:xfrm>
+                          <a:prstGeom prst="rect">
+                            <a:avLst/>
+                          </a:prstGeom>
+                        </pic:spPr>
+                      </pic:pic>
+                    </a:graphicData>
+                  </a:graphic>
+                </wp:inline>
+              </w:drawing>
+            </w:r>
+          </w:p>
+          <w:p>
+            <w:pPr>
+              <w:pStyle w:val="TableContents"/>
+            </w:pPr>
+            <w:r>
+              <w:rPr>
+                <w:noProof/>
+                <w:lang w:val="en-AU" w:eastAsia="en-AU" w:bidi="ar-SA"/>
+              </w:rPr>
+              <w:drawing>
+                <wp:inline distT="0" distB="0" distL="0" distR="0" wp14:anchorId="3BD25AC5" wp14:editId="584EC551">
+                  <wp:extent cx="5227320" cy="1214047"/>
+                  <wp:effectExtent l="0" t="0" r="0" b="0"/>
+                  <wp:docPr id="8" name="Picture 8"/>
+                  <wp:cNvGraphicFramePr>
+                    <a:graphicFrameLocks xmlns:a="http://schemas.openxmlformats.org/drawingml/2006/main" noChangeAspect="1"/>
+                  </wp:cNvGraphicFramePr>
+                  <a:graphic xmlns:a="http://schemas.openxmlformats.org/drawingml/2006/main">
+                    <a:graphicData uri="http://schemas.openxmlformats.org/drawingml/2006/picture">
+                      <pic:pic xmlns:pic="http://schemas.openxmlformats.org/drawingml/2006/picture">
+                        <pic:nvPicPr>
+                          <pic:cNvPr id="1" name=""/>
+                          <pic:cNvPicPr/>
+                        </pic:nvPicPr>
+                        <pic:blipFill>
+                          <a:blip r:embed="rId12"/>
+                          <a:stretch>
+                            <a:fillRect/>
+                          </a:stretch>
+                        </pic:blipFill>
+                        <pic:spPr>
+                          <a:xfrm>
+                            <a:off x="0" y="0"/>
+                            <a:ext cx="5263078" cy="1222352"/>
+                          </a:xfrm>
+                          <a:prstGeom prst="rect">
+                            <a:avLst/>
+                          </a:prstGeom>
+                        </pic:spPr>
+                      </pic:pic>
+                    </a:graphicData>
+                  </a:graphic>
+                </wp:inline>
+              </w:drawing>
+            </w:r>
+          </w:p>
+          <w:p>
+            <w:pPr>
+              <w:pStyle w:val="TableContents"/>
+            </w:pPr>
+            <w:r>
+              <w:rPr>
+                <w:noProof/>
+                <w:lang w:val="en-AU" w:eastAsia="en-AU" w:bidi="ar-SA"/>
+              </w:rPr>
+              <w:drawing>
+                <wp:inline distT="0" distB="0" distL="0" distR="0" wp14:anchorId="5FAB288C" wp14:editId="4C5397CC">
+                  <wp:extent cx="5236845" cy="1177397"/>
+                  <wp:effectExtent l="0" t="0" r="0" b="0"/>
+                  <wp:docPr id="9" name="Picture 9"/>
+                  <wp:cNvGraphicFramePr>
+                    <a:graphicFrameLocks xmlns:a="http://schemas.openxmlformats.org/drawingml/2006/main" noChangeAspect="1"/>
+                  </wp:cNvGraphicFramePr>
+                  <a:graphic xmlns:a="http://schemas.openxmlformats.org/drawingml/2006/main">
+                    <a:graphicData uri="http://schemas.openxmlformats.org/drawingml/2006/picture">
+                      <pic:pic xmlns:pic="http://schemas.openxmlformats.org/drawingml/2006/picture">
+                        <pic:nvPicPr>
+                          <pic:cNvPr id="1" name=""/>
+                          <pic:cNvPicPr/>
+                        </pic:nvPicPr>
+                        <pic:blipFill>
+                          <a:blip r:embed="rId13"/>
+                          <a:stretch>
+                            <a:fillRect/>
+                          </a:stretch>
+                        </pic:blipFill>
+                        <pic:spPr>
+                          <a:xfrm>
+                            <a:off x="0" y="0"/>
+                            <a:ext cx="5266915" cy="1184158"/>
+                          </a:xfrm>
+                          <a:prstGeom prst="rect">
+                            <a:avLst/>
+                          </a:prstGeom>
+                        </pic:spPr>
+                      </pic:pic>
+                    </a:graphicData>
+                  </a:graphic>
+                </wp:inline>
+              </w:drawing>
+            </w:r>
+          </w:p>
+          <w:p>
+            <w:pPr>
+              <w:pStyle w:val="TableContents"/>
+            </w:pPr>
+            <w:r>
+              <w:rPr>
+                <w:noProof/>
+                <w:lang w:val="en-AU" w:eastAsia="en-AU" w:bidi="ar-SA"/>
+              </w:rPr>
+              <w:drawing>
+                <wp:inline distT="0" distB="0" distL="0" distR="0" wp14:anchorId="1753482D" wp14:editId="36342771">
+                  <wp:extent cx="5265420" cy="1194382"/>
+                  <wp:effectExtent l="0" t="0" r="0" b="0"/>
+                  <wp:docPr id="10" name="Picture 10"/>
+                  <wp:cNvGraphicFramePr>
+                    <a:graphicFrameLocks xmlns:a="http://schemas.openxmlformats.org/drawingml/2006/main" noChangeAspect="1"/>
+                  </wp:cNvGraphicFramePr>
+                  <a:graphic xmlns:a="http://schemas.openxmlformats.org/drawingml/2006/main">
+                    <a:graphicData uri="http://schemas.openxmlformats.org/drawingml/2006/picture">
+                      <pic:pic xmlns:pic="http://schemas.openxmlformats.org/drawingml/2006/picture">
+                        <pic:nvPicPr>
+                          <pic:cNvPr id="1" name=""/>
+                          <pic:cNvPicPr/>
+                        </pic:nvPicPr>
+                        <pic:blipFill>
+                          <a:blip r:embed="rId14"/>
+                          <a:stretch>
+                            <a:fillRect/>
+                          </a:stretch>
+                        </pic:blipFill>
+                        <pic:spPr>
+                          <a:xfrm>
+                            <a:off x="0" y="0"/>
+                            <a:ext cx="5281938" cy="1198129"/>
+                          </a:xfrm>
+                          <a:prstGeom prst="rect">
+                            <a:avLst/>
+                          </a:prstGeom>
+                        </pic:spPr>
+                      </pic:pic>
+                    </a:graphicData>
+                  </a:graphic>
+                </wp:inline>
+              </w:drawing>
+            </w:r>
+          </w:p>
+          <w:p>
+            <w:pPr>
+              <w:pStyle w:val="TableContents"/>
+            </w:pPr>
+            <w:r>
+              <w:rPr>
+                <w:noProof/>
+                <w:lang w:val="en-AU" w:eastAsia="en-AU" w:bidi="ar-SA"/>
+              </w:rPr>
+              <w:lastRenderedPageBreak/>
+              <w:drawing>
+                <wp:inline distT="0" distB="0" distL="0" distR="0" wp14:anchorId="7A3C6C71" wp14:editId="2C286E7A">
+                  <wp:extent cx="5113020" cy="1158274"/>
+                  <wp:effectExtent l="0" t="0" r="0" b="0"/>
+                  <wp:docPr id="11" name="Picture 11"/>
+                  <wp:cNvGraphicFramePr>
+                    <a:graphicFrameLocks xmlns:a="http://schemas.openxmlformats.org/drawingml/2006/main" noChangeAspect="1"/>
+                  </wp:cNvGraphicFramePr>
+                  <a:graphic xmlns:a="http://schemas.openxmlformats.org/drawingml/2006/main">
+                    <a:graphicData uri="http://schemas.openxmlformats.org/drawingml/2006/picture">
+                      <pic:pic xmlns:pic="http://schemas.openxmlformats.org/drawingml/2006/picture">
+                        <pic:nvPicPr>
+                          <pic:cNvPr id="1" name=""/>
+                          <pic:cNvPicPr/>
+                        </pic:nvPicPr>
+                        <pic:blipFill>
+                          <a:blip r:embed="rId15"/>
+                          <a:stretch>
+                            <a:fillRect/>
+                          </a:stretch>
+                        </pic:blipFill>
+                        <pic:spPr>
+                          <a:xfrm>
+                            <a:off x="0" y="0"/>
+                            <a:ext cx="5201601" cy="1178341"/>
+                          </a:xfrm>
+                          <a:prstGeom prst="rect">
+                            <a:avLst/>
+                          </a:prstGeom>
+                        </pic:spPr>
+                      </pic:pic>
+                    </a:graphicData>
+                  </a:graphic>
+                </wp:inline>
+              </w:drawing>
+            </w:r>
+          </w:p>
+          <w:p>
+            <w:pPr>
+              <w:pStyle w:val="TableContents"/>
+            </w:pPr>
+            <w:r>
+              <w:rPr>
+                <w:noProof/>
+                <w:lang w:val="en-AU" w:eastAsia="en-AU" w:bidi="ar-SA"/>
+              </w:rPr>
+              <w:drawing>
+                <wp:inline distT="0" distB="0" distL="0" distR="0" wp14:anchorId="6359351E" wp14:editId="106ABB69">
+                  <wp:extent cx="5198745" cy="1183429"/>
+                  <wp:effectExtent l="0" t="0" r="0" b="0"/>
+                  <wp:docPr id="12" name="Picture 12"/>
+                  <wp:cNvGraphicFramePr>
+                    <a:graphicFrameLocks xmlns:a="http://schemas.openxmlformats.org/drawingml/2006/main" noChangeAspect="1"/>
+                  </wp:cNvGraphicFramePr>
+                  <a:graphic xmlns:a="http://schemas.openxmlformats.org/drawingml/2006/main">
+                    <a:graphicData uri="http://schemas.openxmlformats.org/drawingml/2006/picture">
+                      <pic:pic xmlns:pic="http://schemas.openxmlformats.org/drawingml/2006/picture">
+                        <pic:nvPicPr>
+                          <pic:cNvPr id="1" name=""/>
+                          <pic:cNvPicPr/>
+                        </pic:nvPicPr>
+                        <pic:blipFill>
+                          <a:blip r:embed="rId16"/>
+                          <a:stretch>
+                            <a:fillRect/>
+                          </a:stretch>
+                        </pic:blipFill>
+                        <pic:spPr>
+                          <a:xfrm>
+                            <a:off x="0" y="0"/>
+                            <a:ext cx="5245955" cy="1194176"/>
+                          </a:xfrm>
+                          <a:prstGeom prst="rect">
+                            <a:avLst/>
+                          </a:prstGeom>
+                        </pic:spPr>
+                      </pic:pic>
+                    </a:graphicData>
+                  </a:graphic>
+                </wp:inline>
+              </w:drawing>
+            </w:r>
+          </w:p>
+          <w:p>
+            <w:pPr>
+              <w:pStyle w:val="TableContents"/>
+              <w:rPr>
+                <w:noProof/>
+                <w:lang w:val="en-AU" w:eastAsia="en-AU" w:bidi="ar-SA"/>
+              </w:rPr>
+            </w:pPr>
+          </w:p>
+          <w:p>
+            <w:pPr>
+              <w:pStyle w:val="TableContents"/>
+            </w:pPr>
+            <w:r>
+              <w:t>Here is an observation showing the infection:</w:t>
+            </w:r>
+            <w:r>
+              <w:br/>
+            </w:r>
+            <w:r>
+              <w:br/>
+            </w:r>
+            <w:r>
+              <w:rPr>
+                <w:noProof/>
+                <w:lang w:val="en-AU" w:eastAsia="en-AU" w:bidi="ar-SA"/>
+              </w:rPr>
+              <w:drawing>
+                <wp:inline distT="0" distB="0" distL="0" distR="0" wp14:anchorId="5B241814" wp14:editId="7EE88B22">
+                  <wp:extent cx="5129138" cy="2436495"/>
+                  <wp:effectExtent l="0" t="0" r="0" b="0"/>
+                  <wp:docPr id="14" name="Picture 14"/>
+                  <wp:cNvGraphicFramePr>
+                    <a:graphicFrameLocks xmlns:a="http://schemas.openxmlformats.org/drawingml/2006/main" noChangeAspect="1"/>
+                  </wp:cNvGraphicFramePr>
+                  <a:graphic xmlns:a="http://schemas.openxmlformats.org/drawingml/2006/main">
+                    <a:graphicData uri="http://schemas.openxmlformats.org/drawingml/2006/picture">
+                      <pic:pic xmlns:pic="http://schemas.openxmlformats.org/drawingml/2006/picture">
+                        <pic:nvPicPr>
+                          <pic:cNvPr id="1" name=""/>
+                          <pic:cNvPicPr/>
+                        </pic:nvPicPr>
+                        <pic:blipFill>
+                          <a:blip r:embed="rId17"/>
+                          <a:stretch>
+                            <a:fillRect/>
+                          </a:stretch>
+                        </pic:blipFill>
+                        <pic:spPr>
+                          <a:xfrm>
+                            <a:off x="0" y="0"/>
+                            <a:ext cx="5136127" cy="2439815"/>
+                          </a:xfrm>
+                          <a:prstGeom prst="rect">
+                            <a:avLst/>
+                          </a:prstGeom>
+                        </pic:spPr>
+                      </pic:pic>
+                    </a:graphicData>
+                  </a:graphic>
+                </wp:inline>
+              </w:drawing>
+            </w:r>
+          </w:p>
+          <w:p>
+            <w:pPr>
+              <w:pStyle w:val="TableContents"/>
+            </w:pPr>
+          </w:p>
+          <w:p>
+            <w:pPr>
+              <w:pStyle w:val="TableContents"/>
+              <w:rPr>
+                <w:rFonts w:hint="eastAsia"/>
+              </w:rPr>
+            </w:pPr>
+            <w:r>
+              <w:t xml:space="preserve">The ordinal value returned is 5, but the random </w:t>
+            </w:r>
+            <w:proofErr w:type="spellStart"/>
+            <w:r>
+              <w:t>int</w:t>
+            </w:r>
+            <w:proofErr w:type="spellEnd"/>
+            <w:r>
+              <w:t xml:space="preserve"> returned is 0, so the only values that can be returned by this method by definition are 0</w:t>
+            </w:r>
+            <w:proofErr w:type="gramStart"/>
+            <w:r>
+              <w:t>,1,2,3,4</w:t>
+            </w:r>
+            <w:proofErr w:type="gramEnd"/>
+            <w:r>
+              <w:t xml:space="preserve"> inclusive.</w:t>
+            </w:r>
           </w:p>
         </w:tc>
       </w:tr>
@@ -2199,12 +2596,44 @@
       <w:r>
         <w:t>:</w:t>
       </w:r>
+      <w:r>
+        <w:t xml:space="preserve"> We need to be inserting into the </w:t>
+      </w:r>
+      <w:proofErr w:type="spellStart"/>
+      <w:proofErr w:type="gramStart"/>
+      <w:r>
+        <w:t>nextInt</w:t>
+      </w:r>
+      <w:proofErr w:type="spellEnd"/>
+      <w:r>
+        <w:t>(</w:t>
+      </w:r>
+      <w:proofErr w:type="gramEnd"/>
+      <w:r>
+        <w:t xml:space="preserve">) method the size of the </w:t>
+      </w:r>
+      <w:proofErr w:type="spellStart"/>
+      <w:r>
+        <w:t>hashmap</w:t>
+      </w:r>
+      <w:proofErr w:type="spellEnd"/>
+      <w:r>
+        <w:t xml:space="preserve">, rather than the numeric value of the last value of the map. We should change line 27 to </w:t>
+      </w:r>
     </w:p>
     <w:p/>
     <w:p>
       <w:r>
         <w:t>Test 1:</w:t>
       </w:r>
+    </w:p>
+    <w:p/>
+    <w:p>
+      <w:r>
+        <w:t>Ran through the main method again and found that spades were now present in the output of the main method. Output saved as SpadeNowDrawn.txt</w:t>
+      </w:r>
+      <w:bookmarkStart w:id="0" w:name="_GoBack"/>
+      <w:bookmarkEnd w:id="0"/>
     </w:p>
     <w:p/>
     <w:p>
@@ -2214,7 +2643,7 @@
         </w:rPr>
       </w:pPr>
       <w:r>
-        <w:t>Issue Resolved: Y/N</w:t>
+        <w:t>Issue Resolved: Y</w:t>
       </w:r>
     </w:p>
     <w:p/>

</xml_diff>

<commit_message>
Final commit. This contains the completed assignment, with the completed debugging log.
</commit_message>
<xml_diff>
--- a/Debugging Log.docx
+++ b/Debugging Log.docx
@@ -599,24 +599,131 @@
     </w:p>
     <w:p/>
     <w:p>
-      <w:pPr>
+      <w:r>
+        <w:t>Output showing code fix:</w:t>
+      </w:r>
+      <w:r>
+        <w:br/>
+      </w:r>
+      <w:r>
         <w:rPr>
-          <w:rFonts w:hint="eastAsia"/>
+          <w:noProof/>
+          <w:lang w:val="en-AU" w:eastAsia="en-AU" w:bidi="ar-SA"/>
         </w:rPr>
-      </w:pPr>
-    </w:p>
-    <w:p>
-      <w:pPr>
-        <w:widowControl/>
+        <w:drawing>
+          <wp:inline distT="0" distB="0" distL="0" distR="0" wp14:anchorId="4BB37638" wp14:editId="48590BDA">
+            <wp:extent cx="5715000" cy="2657475"/>
+            <wp:effectExtent l="0" t="0" r="0" b="9525"/>
+            <wp:docPr id="15" name="Picture 15"/>
+            <wp:cNvGraphicFramePr>
+              <a:graphicFrameLocks xmlns:a="http://schemas.openxmlformats.org/drawingml/2006/main" noChangeAspect="1"/>
+            </wp:cNvGraphicFramePr>
+            <a:graphic xmlns:a="http://schemas.openxmlformats.org/drawingml/2006/main">
+              <a:graphicData uri="http://schemas.openxmlformats.org/drawingml/2006/picture">
+                <pic:pic xmlns:pic="http://schemas.openxmlformats.org/drawingml/2006/picture">
+                  <pic:nvPicPr>
+                    <pic:cNvPr id="1" name=""/>
+                    <pic:cNvPicPr/>
+                  </pic:nvPicPr>
+                  <pic:blipFill>
+                    <a:blip r:embed="rId7"/>
+                    <a:stretch>
+                      <a:fillRect/>
+                    </a:stretch>
+                  </pic:blipFill>
+                  <pic:spPr>
+                    <a:xfrm>
+                      <a:off x="0" y="0"/>
+                      <a:ext cx="5715000" cy="2657475"/>
+                    </a:xfrm>
+                    <a:prstGeom prst="rect">
+                      <a:avLst/>
+                    </a:prstGeom>
+                  </pic:spPr>
+                </pic:pic>
+              </a:graphicData>
+            </a:graphic>
+          </wp:inline>
+        </w:drawing>
+      </w:r>
+    </w:p>
+    <w:p/>
+    <w:p>
+      <w:r>
+        <w:t>UAT Test Result:</w:t>
+      </w:r>
+    </w:p>
+    <w:p>
+      <w:r>
+        <w:t>(</w:t>
+      </w:r>
+      <w:proofErr w:type="gramStart"/>
+      <w:r>
+        <w:t>note</w:t>
+      </w:r>
+      <w:proofErr w:type="gramEnd"/>
+      <w:r>
+        <w:t>: UAT test must be changed due to BUG 4 FIX</w:t>
+      </w:r>
+      <w:r>
+        <w:t>, Note: Automated test fails to operate correctly now, this is because the game relied on the functionality that was removed when bug fix 3 was implemented, i.e. the ability to know what the values of the die were going to be before playing the round.</w:t>
+      </w:r>
+      <w:bookmarkStart w:id="0" w:name="_GoBack"/>
+      <w:bookmarkEnd w:id="0"/>
+      <w:r>
+        <w:t xml:space="preserve">). </w:t>
+      </w:r>
+      <w:r>
+        <w:br/>
+      </w:r>
+      <w:r>
+        <w:br/>
+      </w:r>
+      <w:r>
         <w:rPr>
-          <w:rFonts w:hint="eastAsia"/>
+          <w:color w:val="FF0000"/>
         </w:rPr>
-      </w:pPr>
+        <w:t xml:space="preserve">UAT Test steps must have the user bet on different values as the call to </w:t>
+      </w:r>
+      <w:proofErr w:type="spellStart"/>
+      <w:proofErr w:type="gramStart"/>
       <w:r>
         <w:rPr>
-          <w:rFonts w:hint="eastAsia"/>
+          <w:color w:val="FF0000"/>
         </w:rPr>
-        <w:br w:type="page"/>
+        <w:t>nextInt</w:t>
+      </w:r>
+      <w:proofErr w:type="spellEnd"/>
+      <w:r>
+        <w:rPr>
+          <w:color w:val="FF0000"/>
+        </w:rPr>
+        <w:t>(</w:t>
+      </w:r>
+      <w:proofErr w:type="gramEnd"/>
+      <w:r>
+        <w:rPr>
+          <w:color w:val="FF0000"/>
+        </w:rPr>
+        <w:t>) changed.</w:t>
+      </w:r>
+      <w:r>
+        <w:rPr>
+          <w:color w:val="FF0000"/>
+        </w:rPr>
+        <w:t xml:space="preserve"> Now input DIAMOND, CROWN, set the seed to 7 and then use CLUB.</w:t>
+      </w:r>
+    </w:p>
+    <w:p/>
+    <w:p>
+      <w:r>
+        <w:t>See Output UATTest1.txt</w:t>
+      </w:r>
+    </w:p>
+    <w:p/>
+    <w:p>
+      <w:r>
+        <w:t>This shows that the bug has been fixed.</w:t>
       </w:r>
     </w:p>
     <w:p>
@@ -665,9 +772,9 @@
         <w:tblLook w:val="0000" w:firstRow="0" w:lastRow="0" w:firstColumn="0" w:lastColumn="0" w:noHBand="0" w:noVBand="0"/>
       </w:tblPr>
       <w:tblGrid>
-        <w:gridCol w:w="1159"/>
-        <w:gridCol w:w="540"/>
-        <w:gridCol w:w="8327"/>
+        <w:gridCol w:w="1096"/>
+        <w:gridCol w:w="514"/>
+        <w:gridCol w:w="8416"/>
       </w:tblGrid>
       <w:tr>
         <w:tc>
@@ -812,9 +919,6 @@
           <w:p>
             <w:pPr>
               <w:pStyle w:val="TableContents"/>
-              <w:rPr>
-                <w:rFonts w:hint="eastAsia"/>
-              </w:rPr>
             </w:pPr>
             <w:proofErr w:type="gramStart"/>
             <w:r>
@@ -834,216 +938,28 @@
               <w:t xml:space="preserve"> The balance should be allowed to be &gt;= limit? This would make sense with the reported bug.</w:t>
             </w:r>
           </w:p>
-        </w:tc>
-      </w:tr>
-      <w:tr>
-        <w:tc>
-          <w:tcPr>
-            <w:tcW w:w="1182" w:type="dxa"/>
-            <w:tcBorders>
-              <w:left w:val="single" w:sz="2" w:space="0" w:color="000000"/>
-              <w:bottom w:val="single" w:sz="2" w:space="0" w:color="000000"/>
-            </w:tcBorders>
-            <w:shd w:val="clear" w:color="auto" w:fill="auto"/>
-            <w:tcMar>
-              <w:left w:w="54" w:type="dxa"/>
-            </w:tcMar>
-          </w:tcPr>
-          <w:p>
-            <w:pPr>
-              <w:pStyle w:val="TableContents"/>
-              <w:rPr>
-                <w:rFonts w:hint="eastAsia"/>
-              </w:rPr>
-            </w:pPr>
-            <w:r>
-              <w:t>Player.java</w:t>
-            </w:r>
-          </w:p>
-        </w:tc>
-        <w:tc>
-          <w:tcPr>
-            <w:tcW w:w="630" w:type="dxa"/>
-            <w:tcBorders>
-              <w:left w:val="single" w:sz="2" w:space="0" w:color="000000"/>
-              <w:bottom w:val="single" w:sz="2" w:space="0" w:color="000000"/>
-            </w:tcBorders>
-            <w:shd w:val="clear" w:color="auto" w:fill="auto"/>
-            <w:tcMar>
-              <w:left w:w="54" w:type="dxa"/>
-            </w:tcMar>
-          </w:tcPr>
-          <w:p>
-            <w:pPr>
-              <w:pStyle w:val="TableContents"/>
-              <w:rPr>
-                <w:rFonts w:hint="eastAsia"/>
-              </w:rPr>
-            </w:pPr>
-            <w:r>
-              <w:t>31</w:t>
-            </w:r>
-          </w:p>
-        </w:tc>
-        <w:tc>
-          <w:tcPr>
-            <w:tcW w:w="8163" w:type="dxa"/>
-            <w:tcBorders>
-              <w:left w:val="single" w:sz="2" w:space="0" w:color="000000"/>
-              <w:bottom w:val="single" w:sz="2" w:space="0" w:color="000000"/>
-              <w:right w:val="single" w:sz="2" w:space="0" w:color="000000"/>
-            </w:tcBorders>
-            <w:shd w:val="clear" w:color="auto" w:fill="auto"/>
-            <w:tcMar>
-              <w:left w:w="54" w:type="dxa"/>
-            </w:tcMar>
-          </w:tcPr>
-          <w:p>
-            <w:pPr>
-              <w:pStyle w:val="TableContents"/>
-              <w:rPr>
-                <w:rFonts w:hint="eastAsia"/>
-              </w:rPr>
-            </w:pPr>
-            <w:proofErr w:type="gramStart"/>
-            <w:r>
-              <w:rPr>
-                <w:rFonts w:hint="eastAsia"/>
-              </w:rPr>
-              <w:t>return</w:t>
-            </w:r>
-            <w:proofErr w:type="gramEnd"/>
-            <w:r>
-              <w:rPr>
-                <w:rFonts w:hint="eastAsia"/>
-              </w:rPr>
-              <w:t xml:space="preserve"> (balance - amount &gt; limit);</w:t>
-            </w:r>
-            <w:r>
-              <w:t xml:space="preserve"> As above.</w:t>
-            </w:r>
-            <w:r>
-              <w:t xml:space="preserve"> </w:t>
-            </w:r>
-            <w:r>
-              <w:rPr>
-                <w:rFonts w:hint="eastAsia"/>
-              </w:rPr>
-              <w:t>E</w:t>
-            </w:r>
-            <w:r>
-              <w:t>.g. amount = 5, balance = 5, limit = 0</w:t>
-            </w:r>
-            <w:r>
-              <w:br/>
-            </w:r>
-            <w:r>
-              <w:br/>
-              <w:t>Debugging: Set variable balance to 10</w:t>
-            </w:r>
-            <w:proofErr w:type="gramStart"/>
-            <w:r>
-              <w:t>:</w:t>
-            </w:r>
-            <w:proofErr w:type="gramEnd"/>
-            <w:r>
-              <w:br/>
-            </w:r>
-            <w:r>
-              <w:br/>
-            </w:r>
+          <w:p>
+            <w:pPr>
+              <w:pStyle w:val="TableContents"/>
+            </w:pPr>
+          </w:p>
+          <w:p>
+            <w:pPr>
+              <w:pStyle w:val="TableContents"/>
+              <w:rPr>
+                <w:rFonts w:hint="eastAsia"/>
+              </w:rPr>
+            </w:pPr>
             <w:r>
               <w:rPr>
                 <w:noProof/>
                 <w:lang w:val="en-AU" w:eastAsia="en-AU" w:bidi="ar-SA"/>
               </w:rPr>
               <w:drawing>
-                <wp:inline distT="0" distB="0" distL="0" distR="0" wp14:anchorId="4A3F5C43" wp14:editId="64B98F7D">
-                  <wp:extent cx="5208270" cy="1415927"/>
-                  <wp:effectExtent l="0" t="0" r="0" b="0"/>
-                  <wp:docPr id="3" name="Picture 3"/>
-                  <wp:cNvGraphicFramePr>
-                    <a:graphicFrameLocks xmlns:a="http://schemas.openxmlformats.org/drawingml/2006/main" noChangeAspect="1"/>
-                  </wp:cNvGraphicFramePr>
-                  <a:graphic xmlns:a="http://schemas.openxmlformats.org/drawingml/2006/main">
-                    <a:graphicData uri="http://schemas.openxmlformats.org/drawingml/2006/picture">
-                      <pic:pic xmlns:pic="http://schemas.openxmlformats.org/drawingml/2006/picture">
-                        <pic:nvPicPr>
-                          <pic:cNvPr id="1" name=""/>
-                          <pic:cNvPicPr/>
-                        </pic:nvPicPr>
-                        <pic:blipFill>
-                          <a:blip r:embed="rId7"/>
-                          <a:stretch>
-                            <a:fillRect/>
-                          </a:stretch>
-                        </pic:blipFill>
-                        <pic:spPr>
-                          <a:xfrm>
-                            <a:off x="0" y="0"/>
-                            <a:ext cx="5242539" cy="1425243"/>
-                          </a:xfrm>
-                          <a:prstGeom prst="rect">
-                            <a:avLst/>
-                          </a:prstGeom>
-                        </pic:spPr>
-                      </pic:pic>
-                    </a:graphicData>
-                  </a:graphic>
-                </wp:inline>
-              </w:drawing>
-            </w:r>
-            <w:r>
-              <w:br/>
-              <w:t xml:space="preserve">This is before the method </w:t>
-            </w:r>
-            <w:proofErr w:type="spellStart"/>
-            <w:r>
-              <w:t>balanceExceedsLimitBy</w:t>
-            </w:r>
-            <w:proofErr w:type="spellEnd"/>
-            <w:r>
-              <w:t>(</w:t>
-            </w:r>
-            <w:proofErr w:type="spellStart"/>
-            <w:r>
-              <w:t>int</w:t>
-            </w:r>
-            <w:proofErr w:type="spellEnd"/>
-            <w:r>
-              <w:t xml:space="preserve"> amount) returns an infected value (i.e. is sane).</w:t>
-            </w:r>
-            <w:r>
-              <w:br/>
-            </w:r>
-            <w:r>
-              <w:br/>
-              <w:t xml:space="preserve">This is where the </w:t>
-            </w:r>
-            <w:proofErr w:type="spellStart"/>
-            <w:r>
-              <w:t>the</w:t>
-            </w:r>
-            <w:proofErr w:type="spellEnd"/>
-            <w:r>
-              <w:t xml:space="preserve"> method returns an infected value:</w:t>
-            </w:r>
-            <w:r>
-              <w:br/>
-            </w:r>
-            <w:r>
-              <w:br/>
-            </w:r>
-            <w:r>
-              <w:rPr>
-                <w:noProof/>
-                <w:lang w:val="en-AU" w:eastAsia="en-AU" w:bidi="ar-SA"/>
-              </w:rPr>
-              <w:drawing>
-                <wp:inline distT="0" distB="0" distL="0" distR="0" wp14:anchorId="4EB45C22" wp14:editId="4B4A3EC0">
-                  <wp:extent cx="5332095" cy="1961839"/>
-                  <wp:effectExtent l="0" t="0" r="0" b="0"/>
-                  <wp:docPr id="4" name="Picture 4"/>
+                <wp:inline distT="0" distB="0" distL="0" distR="0" wp14:anchorId="3E0657AC" wp14:editId="59C07294">
+                  <wp:extent cx="5724525" cy="1285875"/>
+                  <wp:effectExtent l="0" t="0" r="9525" b="9525"/>
+                  <wp:docPr id="16" name="Picture 16"/>
                   <wp:cNvGraphicFramePr>
                     <a:graphicFrameLocks xmlns:a="http://schemas.openxmlformats.org/drawingml/2006/main" noChangeAspect="1"/>
                   </wp:cNvGraphicFramePr>
@@ -1063,6 +979,300 @@
                         <pic:spPr>
                           <a:xfrm>
                             <a:off x="0" y="0"/>
+                            <a:ext cx="5724525" cy="1285875"/>
+                          </a:xfrm>
+                          <a:prstGeom prst="rect">
+                            <a:avLst/>
+                          </a:prstGeom>
+                        </pic:spPr>
+                      </pic:pic>
+                    </a:graphicData>
+                  </a:graphic>
+                </wp:inline>
+              </w:drawing>
+            </w:r>
+          </w:p>
+        </w:tc>
+      </w:tr>
+      <w:tr>
+        <w:tc>
+          <w:tcPr>
+            <w:tcW w:w="1182" w:type="dxa"/>
+            <w:tcBorders>
+              <w:left w:val="single" w:sz="2" w:space="0" w:color="000000"/>
+              <w:bottom w:val="single" w:sz="2" w:space="0" w:color="000000"/>
+            </w:tcBorders>
+            <w:shd w:val="clear" w:color="auto" w:fill="auto"/>
+            <w:tcMar>
+              <w:left w:w="54" w:type="dxa"/>
+            </w:tcMar>
+          </w:tcPr>
+          <w:p>
+            <w:pPr>
+              <w:pStyle w:val="TableContents"/>
+              <w:rPr>
+                <w:rFonts w:hint="eastAsia"/>
+              </w:rPr>
+            </w:pPr>
+            <w:r>
+              <w:t>Player.java</w:t>
+            </w:r>
+          </w:p>
+        </w:tc>
+        <w:tc>
+          <w:tcPr>
+            <w:tcW w:w="630" w:type="dxa"/>
+            <w:tcBorders>
+              <w:left w:val="single" w:sz="2" w:space="0" w:color="000000"/>
+              <w:bottom w:val="single" w:sz="2" w:space="0" w:color="000000"/>
+            </w:tcBorders>
+            <w:shd w:val="clear" w:color="auto" w:fill="auto"/>
+            <w:tcMar>
+              <w:left w:w="54" w:type="dxa"/>
+            </w:tcMar>
+          </w:tcPr>
+          <w:p>
+            <w:pPr>
+              <w:pStyle w:val="TableContents"/>
+              <w:rPr>
+                <w:rFonts w:hint="eastAsia"/>
+              </w:rPr>
+            </w:pPr>
+            <w:r>
+              <w:t>31</w:t>
+            </w:r>
+          </w:p>
+        </w:tc>
+        <w:tc>
+          <w:tcPr>
+            <w:tcW w:w="8163" w:type="dxa"/>
+            <w:tcBorders>
+              <w:left w:val="single" w:sz="2" w:space="0" w:color="000000"/>
+              <w:bottom w:val="single" w:sz="2" w:space="0" w:color="000000"/>
+              <w:right w:val="single" w:sz="2" w:space="0" w:color="000000"/>
+            </w:tcBorders>
+            <w:shd w:val="clear" w:color="auto" w:fill="auto"/>
+            <w:tcMar>
+              <w:left w:w="54" w:type="dxa"/>
+            </w:tcMar>
+          </w:tcPr>
+          <w:p>
+            <w:pPr>
+              <w:pStyle w:val="TableContents"/>
+            </w:pPr>
+            <w:proofErr w:type="gramStart"/>
+            <w:r>
+              <w:rPr>
+                <w:rFonts w:hint="eastAsia"/>
+              </w:rPr>
+              <w:t>return</w:t>
+            </w:r>
+            <w:proofErr w:type="gramEnd"/>
+            <w:r>
+              <w:rPr>
+                <w:rFonts w:hint="eastAsia"/>
+              </w:rPr>
+              <w:t xml:space="preserve"> (balance - amount &gt; limit);</w:t>
+            </w:r>
+            <w:r>
+              <w:t xml:space="preserve"> As above.</w:t>
+            </w:r>
+            <w:r>
+              <w:t xml:space="preserve"> </w:t>
+            </w:r>
+            <w:r>
+              <w:rPr>
+                <w:rFonts w:hint="eastAsia"/>
+              </w:rPr>
+              <w:t>E</w:t>
+            </w:r>
+            <w:r>
+              <w:t>.g. amount = 5, balance = 5, limit = 0</w:t>
+            </w:r>
+            <w:r>
+              <w:br/>
+            </w:r>
+          </w:p>
+          <w:p>
+            <w:pPr>
+              <w:pStyle w:val="TableContents"/>
+            </w:pPr>
+            <w:r>
+              <w:rPr>
+                <w:noProof/>
+                <w:lang w:val="en-AU" w:eastAsia="en-AU" w:bidi="ar-SA"/>
+              </w:rPr>
+              <w:drawing>
+                <wp:inline distT="0" distB="0" distL="0" distR="0" wp14:anchorId="33315B0A" wp14:editId="0BCD5846">
+                  <wp:extent cx="5724525" cy="1285875"/>
+                  <wp:effectExtent l="0" t="0" r="9525" b="9525"/>
+                  <wp:docPr id="17" name="Picture 17"/>
+                  <wp:cNvGraphicFramePr>
+                    <a:graphicFrameLocks xmlns:a="http://schemas.openxmlformats.org/drawingml/2006/main" noChangeAspect="1"/>
+                  </wp:cNvGraphicFramePr>
+                  <a:graphic xmlns:a="http://schemas.openxmlformats.org/drawingml/2006/main">
+                    <a:graphicData uri="http://schemas.openxmlformats.org/drawingml/2006/picture">
+                      <pic:pic xmlns:pic="http://schemas.openxmlformats.org/drawingml/2006/picture">
+                        <pic:nvPicPr>
+                          <pic:cNvPr id="1" name=""/>
+                          <pic:cNvPicPr/>
+                        </pic:nvPicPr>
+                        <pic:blipFill>
+                          <a:blip r:embed="rId8"/>
+                          <a:stretch>
+                            <a:fillRect/>
+                          </a:stretch>
+                        </pic:blipFill>
+                        <pic:spPr>
+                          <a:xfrm>
+                            <a:off x="0" y="0"/>
+                            <a:ext cx="5724525" cy="1285875"/>
+                          </a:xfrm>
+                          <a:prstGeom prst="rect">
+                            <a:avLst/>
+                          </a:prstGeom>
+                        </pic:spPr>
+                      </pic:pic>
+                    </a:graphicData>
+                  </a:graphic>
+                </wp:inline>
+              </w:drawing>
+            </w:r>
+          </w:p>
+          <w:p>
+            <w:pPr>
+              <w:pStyle w:val="TableContents"/>
+              <w:rPr>
+                <w:rFonts w:hint="eastAsia"/>
+              </w:rPr>
+            </w:pPr>
+            <w:r>
+              <w:br/>
+              <w:t>Debugging: Set variable balance to 10</w:t>
+            </w:r>
+            <w:proofErr w:type="gramStart"/>
+            <w:r>
+              <w:t>:</w:t>
+            </w:r>
+            <w:proofErr w:type="gramEnd"/>
+            <w:r>
+              <w:br/>
+            </w:r>
+            <w:r>
+              <w:br/>
+            </w:r>
+            <w:r>
+              <w:rPr>
+                <w:noProof/>
+                <w:lang w:val="en-AU" w:eastAsia="en-AU" w:bidi="ar-SA"/>
+              </w:rPr>
+              <w:drawing>
+                <wp:inline distT="0" distB="0" distL="0" distR="0" wp14:anchorId="4A3F5C43" wp14:editId="64B98F7D">
+                  <wp:extent cx="5208270" cy="1415927"/>
+                  <wp:effectExtent l="0" t="0" r="0" b="0"/>
+                  <wp:docPr id="3" name="Picture 3"/>
+                  <wp:cNvGraphicFramePr>
+                    <a:graphicFrameLocks xmlns:a="http://schemas.openxmlformats.org/drawingml/2006/main" noChangeAspect="1"/>
+                  </wp:cNvGraphicFramePr>
+                  <a:graphic xmlns:a="http://schemas.openxmlformats.org/drawingml/2006/main">
+                    <a:graphicData uri="http://schemas.openxmlformats.org/drawingml/2006/picture">
+                      <pic:pic xmlns:pic="http://schemas.openxmlformats.org/drawingml/2006/picture">
+                        <pic:nvPicPr>
+                          <pic:cNvPr id="1" name=""/>
+                          <pic:cNvPicPr/>
+                        </pic:nvPicPr>
+                        <pic:blipFill>
+                          <a:blip r:embed="rId9"/>
+                          <a:stretch>
+                            <a:fillRect/>
+                          </a:stretch>
+                        </pic:blipFill>
+                        <pic:spPr>
+                          <a:xfrm>
+                            <a:off x="0" y="0"/>
+                            <a:ext cx="5242539" cy="1425243"/>
+                          </a:xfrm>
+                          <a:prstGeom prst="rect">
+                            <a:avLst/>
+                          </a:prstGeom>
+                        </pic:spPr>
+                      </pic:pic>
+                    </a:graphicData>
+                  </a:graphic>
+                </wp:inline>
+              </w:drawing>
+            </w:r>
+            <w:r>
+              <w:br/>
+              <w:t xml:space="preserve">This is before the method </w:t>
+            </w:r>
+            <w:proofErr w:type="spellStart"/>
+            <w:r>
+              <w:t>balanceExceedsLimitBy</w:t>
+            </w:r>
+            <w:proofErr w:type="spellEnd"/>
+            <w:r>
+              <w:t>(</w:t>
+            </w:r>
+            <w:proofErr w:type="spellStart"/>
+            <w:r>
+              <w:t>int</w:t>
+            </w:r>
+            <w:proofErr w:type="spellEnd"/>
+            <w:r>
+              <w:t xml:space="preserve"> amount) returns an infected value (i.e. is sane).</w:t>
+            </w:r>
+            <w:r>
+              <w:br/>
+            </w:r>
+            <w:r>
+              <w:br/>
+              <w:t xml:space="preserve">This is where the </w:t>
+            </w:r>
+            <w:proofErr w:type="spellStart"/>
+            <w:r>
+              <w:t>the</w:t>
+            </w:r>
+            <w:proofErr w:type="spellEnd"/>
+            <w:r>
+              <w:t xml:space="preserve"> method returns an infected value:</w:t>
+            </w:r>
+            <w:r>
+              <w:br/>
+            </w:r>
+            <w:r>
+              <w:br/>
+            </w:r>
+            <w:r>
+              <w:rPr>
+                <w:noProof/>
+                <w:lang w:val="en-AU" w:eastAsia="en-AU" w:bidi="ar-SA"/>
+              </w:rPr>
+              <w:lastRenderedPageBreak/>
+              <w:drawing>
+                <wp:inline distT="0" distB="0" distL="0" distR="0" wp14:anchorId="4EB45C22" wp14:editId="4B4A3EC0">
+                  <wp:extent cx="5332095" cy="1961839"/>
+                  <wp:effectExtent l="0" t="0" r="0" b="0"/>
+                  <wp:docPr id="4" name="Picture 4"/>
+                  <wp:cNvGraphicFramePr>
+                    <a:graphicFrameLocks xmlns:a="http://schemas.openxmlformats.org/drawingml/2006/main" noChangeAspect="1"/>
+                  </wp:cNvGraphicFramePr>
+                  <a:graphic xmlns:a="http://schemas.openxmlformats.org/drawingml/2006/main">
+                    <a:graphicData uri="http://schemas.openxmlformats.org/drawingml/2006/picture">
+                      <pic:pic xmlns:pic="http://schemas.openxmlformats.org/drawingml/2006/picture">
+                        <pic:nvPicPr>
+                          <pic:cNvPr id="1" name=""/>
+                          <pic:cNvPicPr/>
+                        </pic:nvPicPr>
+                        <pic:blipFill>
+                          <a:blip r:embed="rId10"/>
+                          <a:stretch>
+                            <a:fillRect/>
+                          </a:stretch>
+                        </pic:blipFill>
+                        <pic:spPr>
+                          <a:xfrm>
+                            <a:off x="0" y="0"/>
                             <a:ext cx="5348508" cy="1967878"/>
                           </a:xfrm>
                           <a:prstGeom prst="rect">
@@ -1117,6 +1327,65 @@
       <w:proofErr w:type="spellEnd"/>
       <w:r>
         <w:t xml:space="preserve"> AFTER FIX.txt.</w:t>
+      </w:r>
+    </w:p>
+    <w:p/>
+    <w:p>
+      <w:r>
+        <w:t>Code Screenshot:</w:t>
+      </w:r>
+      <w:r>
+        <w:br/>
+      </w:r>
+      <w:r>
+        <w:rPr>
+          <w:noProof/>
+          <w:lang w:val="en-AU" w:eastAsia="en-AU" w:bidi="ar-SA"/>
+        </w:rPr>
+        <w:drawing>
+          <wp:inline distT="0" distB="0" distL="0" distR="0" wp14:anchorId="64B01930" wp14:editId="16392D70">
+            <wp:extent cx="6296025" cy="1190625"/>
+            <wp:effectExtent l="0" t="0" r="9525" b="9525"/>
+            <wp:docPr id="18" name="Picture 18"/>
+            <wp:cNvGraphicFramePr>
+              <a:graphicFrameLocks xmlns:a="http://schemas.openxmlformats.org/drawingml/2006/main" noChangeAspect="1"/>
+            </wp:cNvGraphicFramePr>
+            <a:graphic xmlns:a="http://schemas.openxmlformats.org/drawingml/2006/main">
+              <a:graphicData uri="http://schemas.openxmlformats.org/drawingml/2006/picture">
+                <pic:pic xmlns:pic="http://schemas.openxmlformats.org/drawingml/2006/picture">
+                  <pic:nvPicPr>
+                    <pic:cNvPr id="1" name=""/>
+                    <pic:cNvPicPr/>
+                  </pic:nvPicPr>
+                  <pic:blipFill>
+                    <a:blip r:embed="rId11"/>
+                    <a:stretch>
+                      <a:fillRect/>
+                    </a:stretch>
+                  </pic:blipFill>
+                  <pic:spPr>
+                    <a:xfrm>
+                      <a:off x="0" y="0"/>
+                      <a:ext cx="6296025" cy="1190625"/>
+                    </a:xfrm>
+                    <a:prstGeom prst="rect">
+                      <a:avLst/>
+                    </a:prstGeom>
+                  </pic:spPr>
+                </pic:pic>
+              </a:graphicData>
+            </a:graphic>
+          </wp:inline>
+        </w:drawing>
+      </w:r>
+    </w:p>
+    <w:p/>
+    <w:p>
+      <w:r>
+        <w:t>Ran UAT again</w:t>
+      </w:r>
+      <w:r>
+        <w:t>, the result is now that Fred has a balance of 0. See OutputUATTest2.txt</w:t>
       </w:r>
     </w:p>
     <w:p/>
@@ -1626,7 +1895,7 @@
                           <pic:cNvPicPr/>
                         </pic:nvPicPr>
                         <pic:blipFill>
-                          <a:blip r:embed="rId9"/>
+                          <a:blip r:embed="rId12"/>
                           <a:stretch>
                             <a:fillRect/>
                           </a:stretch>
@@ -1692,7 +1961,7 @@
                           <pic:cNvPicPr/>
                         </pic:nvPicPr>
                         <pic:blipFill>
-                          <a:blip r:embed="rId10"/>
+                          <a:blip r:embed="rId13"/>
                           <a:stretch>
                             <a:fillRect/>
                           </a:stretch>
@@ -1875,9 +2144,64 @@
       <w:r>
         <w:t xml:space="preserve"> AFTER FIX.txt.</w:t>
       </w:r>
+    </w:p>
+    <w:p/>
+    <w:p>
+      <w:r>
+        <w:t>Ran UAT Test, see OutputUATTest3.txt, produces 0.42 as output.</w:t>
+      </w:r>
       <w:r>
         <w:br/>
       </w:r>
+    </w:p>
+    <w:p>
+      <w:r>
+        <w:lastRenderedPageBreak/>
+        <w:t>Screenshot showing code fix:</w:t>
+      </w:r>
+    </w:p>
+    <w:p>
+      <w:r>
+        <w:rPr>
+          <w:noProof/>
+          <w:lang w:val="en-AU" w:eastAsia="en-AU" w:bidi="ar-SA"/>
+        </w:rPr>
+        <w:drawing>
+          <wp:inline distT="0" distB="0" distL="0" distR="0" wp14:anchorId="0285695F" wp14:editId="44B9D413">
+            <wp:extent cx="5105400" cy="3238500"/>
+            <wp:effectExtent l="0" t="0" r="0" b="0"/>
+            <wp:docPr id="20" name="Picture 20"/>
+            <wp:cNvGraphicFramePr>
+              <a:graphicFrameLocks xmlns:a="http://schemas.openxmlformats.org/drawingml/2006/main" noChangeAspect="1"/>
+            </wp:cNvGraphicFramePr>
+            <a:graphic xmlns:a="http://schemas.openxmlformats.org/drawingml/2006/main">
+              <a:graphicData uri="http://schemas.openxmlformats.org/drawingml/2006/picture">
+                <pic:pic xmlns:pic="http://schemas.openxmlformats.org/drawingml/2006/picture">
+                  <pic:nvPicPr>
+                    <pic:cNvPr id="1" name=""/>
+                    <pic:cNvPicPr/>
+                  </pic:nvPicPr>
+                  <pic:blipFill>
+                    <a:blip r:embed="rId14"/>
+                    <a:stretch>
+                      <a:fillRect/>
+                    </a:stretch>
+                  </pic:blipFill>
+                  <pic:spPr>
+                    <a:xfrm>
+                      <a:off x="0" y="0"/>
+                      <a:ext cx="5105400" cy="3238500"/>
+                    </a:xfrm>
+                    <a:prstGeom prst="rect">
+                      <a:avLst/>
+                    </a:prstGeom>
+                  </pic:spPr>
+                </pic:pic>
+              </a:graphicData>
+            </a:graphic>
+          </wp:inline>
+        </w:drawing>
+      </w:r>
       <w:r>
         <w:br/>
       </w:r>
@@ -1887,9 +2211,9 @@
         <w:t>Issue Resolved: Y</w:t>
       </w:r>
     </w:p>
-    <w:p>
-      <w:r>
-        <w:lastRenderedPageBreak/>
+    <w:p/>
+    <w:p>
+      <w:r>
         <w:t>Bug4: Application never produces a SPADE.</w:t>
       </w:r>
     </w:p>
@@ -2233,7 +2557,7 @@
                           <pic:cNvPicPr/>
                         </pic:nvPicPr>
                         <pic:blipFill>
-                          <a:blip r:embed="rId11"/>
+                          <a:blip r:embed="rId15"/>
                           <a:stretch>
                             <a:fillRect/>
                           </a:stretch>
@@ -2263,196 +2587,12 @@
                 <w:noProof/>
                 <w:lang w:val="en-AU" w:eastAsia="en-AU" w:bidi="ar-SA"/>
               </w:rPr>
+              <w:lastRenderedPageBreak/>
               <w:drawing>
                 <wp:inline distT="0" distB="0" distL="0" distR="0" wp14:anchorId="3BD25AC5" wp14:editId="584EC551">
                   <wp:extent cx="5227320" cy="1214047"/>
                   <wp:effectExtent l="0" t="0" r="0" b="0"/>
                   <wp:docPr id="8" name="Picture 8"/>
-                  <wp:cNvGraphicFramePr>
-                    <a:graphicFrameLocks xmlns:a="http://schemas.openxmlformats.org/drawingml/2006/main" noChangeAspect="1"/>
-                  </wp:cNvGraphicFramePr>
-                  <a:graphic xmlns:a="http://schemas.openxmlformats.org/drawingml/2006/main">
-                    <a:graphicData uri="http://schemas.openxmlformats.org/drawingml/2006/picture">
-                      <pic:pic xmlns:pic="http://schemas.openxmlformats.org/drawingml/2006/picture">
-                        <pic:nvPicPr>
-                          <pic:cNvPr id="1" name=""/>
-                          <pic:cNvPicPr/>
-                        </pic:nvPicPr>
-                        <pic:blipFill>
-                          <a:blip r:embed="rId12"/>
-                          <a:stretch>
-                            <a:fillRect/>
-                          </a:stretch>
-                        </pic:blipFill>
-                        <pic:spPr>
-                          <a:xfrm>
-                            <a:off x="0" y="0"/>
-                            <a:ext cx="5263078" cy="1222352"/>
-                          </a:xfrm>
-                          <a:prstGeom prst="rect">
-                            <a:avLst/>
-                          </a:prstGeom>
-                        </pic:spPr>
-                      </pic:pic>
-                    </a:graphicData>
-                  </a:graphic>
-                </wp:inline>
-              </w:drawing>
-            </w:r>
-          </w:p>
-          <w:p>
-            <w:pPr>
-              <w:pStyle w:val="TableContents"/>
-            </w:pPr>
-            <w:r>
-              <w:rPr>
-                <w:noProof/>
-                <w:lang w:val="en-AU" w:eastAsia="en-AU" w:bidi="ar-SA"/>
-              </w:rPr>
-              <w:drawing>
-                <wp:inline distT="0" distB="0" distL="0" distR="0" wp14:anchorId="5FAB288C" wp14:editId="4C5397CC">
-                  <wp:extent cx="5236845" cy="1177397"/>
-                  <wp:effectExtent l="0" t="0" r="0" b="0"/>
-                  <wp:docPr id="9" name="Picture 9"/>
-                  <wp:cNvGraphicFramePr>
-                    <a:graphicFrameLocks xmlns:a="http://schemas.openxmlformats.org/drawingml/2006/main" noChangeAspect="1"/>
-                  </wp:cNvGraphicFramePr>
-                  <a:graphic xmlns:a="http://schemas.openxmlformats.org/drawingml/2006/main">
-                    <a:graphicData uri="http://schemas.openxmlformats.org/drawingml/2006/picture">
-                      <pic:pic xmlns:pic="http://schemas.openxmlformats.org/drawingml/2006/picture">
-                        <pic:nvPicPr>
-                          <pic:cNvPr id="1" name=""/>
-                          <pic:cNvPicPr/>
-                        </pic:nvPicPr>
-                        <pic:blipFill>
-                          <a:blip r:embed="rId13"/>
-                          <a:stretch>
-                            <a:fillRect/>
-                          </a:stretch>
-                        </pic:blipFill>
-                        <pic:spPr>
-                          <a:xfrm>
-                            <a:off x="0" y="0"/>
-                            <a:ext cx="5266915" cy="1184158"/>
-                          </a:xfrm>
-                          <a:prstGeom prst="rect">
-                            <a:avLst/>
-                          </a:prstGeom>
-                        </pic:spPr>
-                      </pic:pic>
-                    </a:graphicData>
-                  </a:graphic>
-                </wp:inline>
-              </w:drawing>
-            </w:r>
-          </w:p>
-          <w:p>
-            <w:pPr>
-              <w:pStyle w:val="TableContents"/>
-            </w:pPr>
-            <w:r>
-              <w:rPr>
-                <w:noProof/>
-                <w:lang w:val="en-AU" w:eastAsia="en-AU" w:bidi="ar-SA"/>
-              </w:rPr>
-              <w:drawing>
-                <wp:inline distT="0" distB="0" distL="0" distR="0" wp14:anchorId="1753482D" wp14:editId="36342771">
-                  <wp:extent cx="5265420" cy="1194382"/>
-                  <wp:effectExtent l="0" t="0" r="0" b="0"/>
-                  <wp:docPr id="10" name="Picture 10"/>
-                  <wp:cNvGraphicFramePr>
-                    <a:graphicFrameLocks xmlns:a="http://schemas.openxmlformats.org/drawingml/2006/main" noChangeAspect="1"/>
-                  </wp:cNvGraphicFramePr>
-                  <a:graphic xmlns:a="http://schemas.openxmlformats.org/drawingml/2006/main">
-                    <a:graphicData uri="http://schemas.openxmlformats.org/drawingml/2006/picture">
-                      <pic:pic xmlns:pic="http://schemas.openxmlformats.org/drawingml/2006/picture">
-                        <pic:nvPicPr>
-                          <pic:cNvPr id="1" name=""/>
-                          <pic:cNvPicPr/>
-                        </pic:nvPicPr>
-                        <pic:blipFill>
-                          <a:blip r:embed="rId14"/>
-                          <a:stretch>
-                            <a:fillRect/>
-                          </a:stretch>
-                        </pic:blipFill>
-                        <pic:spPr>
-                          <a:xfrm>
-                            <a:off x="0" y="0"/>
-                            <a:ext cx="5281938" cy="1198129"/>
-                          </a:xfrm>
-                          <a:prstGeom prst="rect">
-                            <a:avLst/>
-                          </a:prstGeom>
-                        </pic:spPr>
-                      </pic:pic>
-                    </a:graphicData>
-                  </a:graphic>
-                </wp:inline>
-              </w:drawing>
-            </w:r>
-          </w:p>
-          <w:p>
-            <w:pPr>
-              <w:pStyle w:val="TableContents"/>
-            </w:pPr>
-            <w:r>
-              <w:rPr>
-                <w:noProof/>
-                <w:lang w:val="en-AU" w:eastAsia="en-AU" w:bidi="ar-SA"/>
-              </w:rPr>
-              <w:lastRenderedPageBreak/>
-              <w:drawing>
-                <wp:inline distT="0" distB="0" distL="0" distR="0" wp14:anchorId="7A3C6C71" wp14:editId="2C286E7A">
-                  <wp:extent cx="5113020" cy="1158274"/>
-                  <wp:effectExtent l="0" t="0" r="0" b="0"/>
-                  <wp:docPr id="11" name="Picture 11"/>
-                  <wp:cNvGraphicFramePr>
-                    <a:graphicFrameLocks xmlns:a="http://schemas.openxmlformats.org/drawingml/2006/main" noChangeAspect="1"/>
-                  </wp:cNvGraphicFramePr>
-                  <a:graphic xmlns:a="http://schemas.openxmlformats.org/drawingml/2006/main">
-                    <a:graphicData uri="http://schemas.openxmlformats.org/drawingml/2006/picture">
-                      <pic:pic xmlns:pic="http://schemas.openxmlformats.org/drawingml/2006/picture">
-                        <pic:nvPicPr>
-                          <pic:cNvPr id="1" name=""/>
-                          <pic:cNvPicPr/>
-                        </pic:nvPicPr>
-                        <pic:blipFill>
-                          <a:blip r:embed="rId15"/>
-                          <a:stretch>
-                            <a:fillRect/>
-                          </a:stretch>
-                        </pic:blipFill>
-                        <pic:spPr>
-                          <a:xfrm>
-                            <a:off x="0" y="0"/>
-                            <a:ext cx="5201601" cy="1178341"/>
-                          </a:xfrm>
-                          <a:prstGeom prst="rect">
-                            <a:avLst/>
-                          </a:prstGeom>
-                        </pic:spPr>
-                      </pic:pic>
-                    </a:graphicData>
-                  </a:graphic>
-                </wp:inline>
-              </w:drawing>
-            </w:r>
-          </w:p>
-          <w:p>
-            <w:pPr>
-              <w:pStyle w:val="TableContents"/>
-            </w:pPr>
-            <w:r>
-              <w:rPr>
-                <w:noProof/>
-                <w:lang w:val="en-AU" w:eastAsia="en-AU" w:bidi="ar-SA"/>
-              </w:rPr>
-              <w:drawing>
-                <wp:inline distT="0" distB="0" distL="0" distR="0" wp14:anchorId="6359351E" wp14:editId="106ABB69">
-                  <wp:extent cx="5198745" cy="1183429"/>
-                  <wp:effectExtent l="0" t="0" r="0" b="0"/>
-                  <wp:docPr id="12" name="Picture 12"/>
                   <wp:cNvGraphicFramePr>
                     <a:graphicFrameLocks xmlns:a="http://schemas.openxmlformats.org/drawingml/2006/main" noChangeAspect="1"/>
                   </wp:cNvGraphicFramePr>
@@ -2472,7 +2612,7 @@
                         <pic:spPr>
                           <a:xfrm>
                             <a:off x="0" y="0"/>
-                            <a:ext cx="5245955" cy="1194176"/>
+                            <a:ext cx="5263078" cy="1222352"/>
                           </a:xfrm>
                           <a:prstGeom prst="rect">
                             <a:avLst/>
@@ -2488,35 +2628,17 @@
           <w:p>
             <w:pPr>
               <w:pStyle w:val="TableContents"/>
+            </w:pPr>
+            <w:r>
               <w:rPr>
                 <w:noProof/>
                 <w:lang w:val="en-AU" w:eastAsia="en-AU" w:bidi="ar-SA"/>
               </w:rPr>
-            </w:pPr>
-          </w:p>
-          <w:p>
-            <w:pPr>
-              <w:pStyle w:val="TableContents"/>
-            </w:pPr>
-            <w:r>
-              <w:t>Here is an observation showing the infection:</w:t>
-            </w:r>
-            <w:r>
-              <w:br/>
-            </w:r>
-            <w:r>
-              <w:br/>
-            </w:r>
-            <w:r>
-              <w:rPr>
-                <w:noProof/>
-                <w:lang w:val="en-AU" w:eastAsia="en-AU" w:bidi="ar-SA"/>
-              </w:rPr>
               <w:drawing>
-                <wp:inline distT="0" distB="0" distL="0" distR="0" wp14:anchorId="5B241814" wp14:editId="7EE88B22">
-                  <wp:extent cx="5129138" cy="2436495"/>
+                <wp:inline distT="0" distB="0" distL="0" distR="0" wp14:anchorId="5FAB288C" wp14:editId="4C5397CC">
+                  <wp:extent cx="5236845" cy="1177397"/>
                   <wp:effectExtent l="0" t="0" r="0" b="0"/>
-                  <wp:docPr id="14" name="Picture 14"/>
+                  <wp:docPr id="9" name="Picture 9"/>
                   <wp:cNvGraphicFramePr>
                     <a:graphicFrameLocks xmlns:a="http://schemas.openxmlformats.org/drawingml/2006/main" noChangeAspect="1"/>
                   </wp:cNvGraphicFramePr>
@@ -2536,6 +2658,209 @@
                         <pic:spPr>
                           <a:xfrm>
                             <a:off x="0" y="0"/>
+                            <a:ext cx="5266915" cy="1184158"/>
+                          </a:xfrm>
+                          <a:prstGeom prst="rect">
+                            <a:avLst/>
+                          </a:prstGeom>
+                        </pic:spPr>
+                      </pic:pic>
+                    </a:graphicData>
+                  </a:graphic>
+                </wp:inline>
+              </w:drawing>
+            </w:r>
+          </w:p>
+          <w:p>
+            <w:pPr>
+              <w:pStyle w:val="TableContents"/>
+            </w:pPr>
+            <w:r>
+              <w:rPr>
+                <w:noProof/>
+                <w:lang w:val="en-AU" w:eastAsia="en-AU" w:bidi="ar-SA"/>
+              </w:rPr>
+              <w:drawing>
+                <wp:inline distT="0" distB="0" distL="0" distR="0" wp14:anchorId="1753482D" wp14:editId="36342771">
+                  <wp:extent cx="5265420" cy="1194382"/>
+                  <wp:effectExtent l="0" t="0" r="0" b="0"/>
+                  <wp:docPr id="10" name="Picture 10"/>
+                  <wp:cNvGraphicFramePr>
+                    <a:graphicFrameLocks xmlns:a="http://schemas.openxmlformats.org/drawingml/2006/main" noChangeAspect="1"/>
+                  </wp:cNvGraphicFramePr>
+                  <a:graphic xmlns:a="http://schemas.openxmlformats.org/drawingml/2006/main">
+                    <a:graphicData uri="http://schemas.openxmlformats.org/drawingml/2006/picture">
+                      <pic:pic xmlns:pic="http://schemas.openxmlformats.org/drawingml/2006/picture">
+                        <pic:nvPicPr>
+                          <pic:cNvPr id="1" name=""/>
+                          <pic:cNvPicPr/>
+                        </pic:nvPicPr>
+                        <pic:blipFill>
+                          <a:blip r:embed="rId18"/>
+                          <a:stretch>
+                            <a:fillRect/>
+                          </a:stretch>
+                        </pic:blipFill>
+                        <pic:spPr>
+                          <a:xfrm>
+                            <a:off x="0" y="0"/>
+                            <a:ext cx="5281938" cy="1198129"/>
+                          </a:xfrm>
+                          <a:prstGeom prst="rect">
+                            <a:avLst/>
+                          </a:prstGeom>
+                        </pic:spPr>
+                      </pic:pic>
+                    </a:graphicData>
+                  </a:graphic>
+                </wp:inline>
+              </w:drawing>
+            </w:r>
+          </w:p>
+          <w:p>
+            <w:pPr>
+              <w:pStyle w:val="TableContents"/>
+            </w:pPr>
+            <w:r>
+              <w:rPr>
+                <w:noProof/>
+                <w:lang w:val="en-AU" w:eastAsia="en-AU" w:bidi="ar-SA"/>
+              </w:rPr>
+              <w:drawing>
+                <wp:inline distT="0" distB="0" distL="0" distR="0" wp14:anchorId="7A3C6C71" wp14:editId="2C286E7A">
+                  <wp:extent cx="5113020" cy="1158274"/>
+                  <wp:effectExtent l="0" t="0" r="0" b="0"/>
+                  <wp:docPr id="11" name="Picture 11"/>
+                  <wp:cNvGraphicFramePr>
+                    <a:graphicFrameLocks xmlns:a="http://schemas.openxmlformats.org/drawingml/2006/main" noChangeAspect="1"/>
+                  </wp:cNvGraphicFramePr>
+                  <a:graphic xmlns:a="http://schemas.openxmlformats.org/drawingml/2006/main">
+                    <a:graphicData uri="http://schemas.openxmlformats.org/drawingml/2006/picture">
+                      <pic:pic xmlns:pic="http://schemas.openxmlformats.org/drawingml/2006/picture">
+                        <pic:nvPicPr>
+                          <pic:cNvPr id="1" name=""/>
+                          <pic:cNvPicPr/>
+                        </pic:nvPicPr>
+                        <pic:blipFill>
+                          <a:blip r:embed="rId19"/>
+                          <a:stretch>
+                            <a:fillRect/>
+                          </a:stretch>
+                        </pic:blipFill>
+                        <pic:spPr>
+                          <a:xfrm>
+                            <a:off x="0" y="0"/>
+                            <a:ext cx="5201601" cy="1178341"/>
+                          </a:xfrm>
+                          <a:prstGeom prst="rect">
+                            <a:avLst/>
+                          </a:prstGeom>
+                        </pic:spPr>
+                      </pic:pic>
+                    </a:graphicData>
+                  </a:graphic>
+                </wp:inline>
+              </w:drawing>
+            </w:r>
+          </w:p>
+          <w:p>
+            <w:pPr>
+              <w:pStyle w:val="TableContents"/>
+            </w:pPr>
+            <w:r>
+              <w:rPr>
+                <w:noProof/>
+                <w:lang w:val="en-AU" w:eastAsia="en-AU" w:bidi="ar-SA"/>
+              </w:rPr>
+              <w:drawing>
+                <wp:inline distT="0" distB="0" distL="0" distR="0" wp14:anchorId="6359351E" wp14:editId="106ABB69">
+                  <wp:extent cx="5198745" cy="1183429"/>
+                  <wp:effectExtent l="0" t="0" r="0" b="0"/>
+                  <wp:docPr id="12" name="Picture 12"/>
+                  <wp:cNvGraphicFramePr>
+                    <a:graphicFrameLocks xmlns:a="http://schemas.openxmlformats.org/drawingml/2006/main" noChangeAspect="1"/>
+                  </wp:cNvGraphicFramePr>
+                  <a:graphic xmlns:a="http://schemas.openxmlformats.org/drawingml/2006/main">
+                    <a:graphicData uri="http://schemas.openxmlformats.org/drawingml/2006/picture">
+                      <pic:pic xmlns:pic="http://schemas.openxmlformats.org/drawingml/2006/picture">
+                        <pic:nvPicPr>
+                          <pic:cNvPr id="1" name=""/>
+                          <pic:cNvPicPr/>
+                        </pic:nvPicPr>
+                        <pic:blipFill>
+                          <a:blip r:embed="rId20"/>
+                          <a:stretch>
+                            <a:fillRect/>
+                          </a:stretch>
+                        </pic:blipFill>
+                        <pic:spPr>
+                          <a:xfrm>
+                            <a:off x="0" y="0"/>
+                            <a:ext cx="5245955" cy="1194176"/>
+                          </a:xfrm>
+                          <a:prstGeom prst="rect">
+                            <a:avLst/>
+                          </a:prstGeom>
+                        </pic:spPr>
+                      </pic:pic>
+                    </a:graphicData>
+                  </a:graphic>
+                </wp:inline>
+              </w:drawing>
+            </w:r>
+          </w:p>
+          <w:p>
+            <w:pPr>
+              <w:pStyle w:val="TableContents"/>
+              <w:rPr>
+                <w:noProof/>
+                <w:lang w:val="en-AU" w:eastAsia="en-AU" w:bidi="ar-SA"/>
+              </w:rPr>
+            </w:pPr>
+          </w:p>
+          <w:p>
+            <w:pPr>
+              <w:pStyle w:val="TableContents"/>
+            </w:pPr>
+            <w:r>
+              <w:t>Here is an observation showing the infection:</w:t>
+            </w:r>
+            <w:r>
+              <w:br/>
+            </w:r>
+            <w:r>
+              <w:br/>
+            </w:r>
+            <w:r>
+              <w:rPr>
+                <w:noProof/>
+                <w:lang w:val="en-AU" w:eastAsia="en-AU" w:bidi="ar-SA"/>
+              </w:rPr>
+              <w:lastRenderedPageBreak/>
+              <w:drawing>
+                <wp:inline distT="0" distB="0" distL="0" distR="0" wp14:anchorId="5B241814" wp14:editId="7EE88B22">
+                  <wp:extent cx="5129138" cy="2436495"/>
+                  <wp:effectExtent l="0" t="0" r="0" b="0"/>
+                  <wp:docPr id="14" name="Picture 14"/>
+                  <wp:cNvGraphicFramePr>
+                    <a:graphicFrameLocks xmlns:a="http://schemas.openxmlformats.org/drawingml/2006/main" noChangeAspect="1"/>
+                  </wp:cNvGraphicFramePr>
+                  <a:graphic xmlns:a="http://schemas.openxmlformats.org/drawingml/2006/main">
+                    <a:graphicData uri="http://schemas.openxmlformats.org/drawingml/2006/picture">
+                      <pic:pic xmlns:pic="http://schemas.openxmlformats.org/drawingml/2006/picture">
+                        <pic:nvPicPr>
+                          <pic:cNvPr id="1" name=""/>
+                          <pic:cNvPicPr/>
+                        </pic:nvPicPr>
+                        <pic:blipFill>
+                          <a:blip r:embed="rId21"/>
+                          <a:stretch>
+                            <a:fillRect/>
+                          </a:stretch>
+                        </pic:blipFill>
+                        <pic:spPr>
+                          <a:xfrm>
+                            <a:off x="0" y="0"/>
                             <a:ext cx="5136127" cy="2439815"/>
                           </a:xfrm>
                           <a:prstGeom prst="rect">
@@ -2632,8 +2957,61 @@
       <w:r>
         <w:t>Ran through the main method again and found that spades were now present in the output of the main method. Output saved as SpadeNowDrawn.txt</w:t>
       </w:r>
-      <w:bookmarkStart w:id="0" w:name="_GoBack"/>
-      <w:bookmarkEnd w:id="0"/>
+    </w:p>
+    <w:p/>
+    <w:p>
+      <w:r>
+        <w:t>Ran UAT Test script, result produced spades. See Output UATTest4.txt</w:t>
+      </w:r>
+    </w:p>
+    <w:p/>
+    <w:p>
+      <w:r>
+        <w:t>Screenshot showing fixed code:</w:t>
+      </w:r>
+    </w:p>
+    <w:p>
+      <w:r>
+        <w:rPr>
+          <w:noProof/>
+          <w:lang w:val="en-AU" w:eastAsia="en-AU" w:bidi="ar-SA"/>
+        </w:rPr>
+        <w:drawing>
+          <wp:inline distT="0" distB="0" distL="0" distR="0" wp14:anchorId="4C01AC53" wp14:editId="7161FC2D">
+            <wp:extent cx="6332220" cy="1899920"/>
+            <wp:effectExtent l="0" t="0" r="0" b="0"/>
+            <wp:docPr id="19" name="Picture 19"/>
+            <wp:cNvGraphicFramePr>
+              <a:graphicFrameLocks xmlns:a="http://schemas.openxmlformats.org/drawingml/2006/main" noChangeAspect="1"/>
+            </wp:cNvGraphicFramePr>
+            <a:graphic xmlns:a="http://schemas.openxmlformats.org/drawingml/2006/main">
+              <a:graphicData uri="http://schemas.openxmlformats.org/drawingml/2006/picture">
+                <pic:pic xmlns:pic="http://schemas.openxmlformats.org/drawingml/2006/picture">
+                  <pic:nvPicPr>
+                    <pic:cNvPr id="1" name=""/>
+                    <pic:cNvPicPr/>
+                  </pic:nvPicPr>
+                  <pic:blipFill>
+                    <a:blip r:embed="rId22"/>
+                    <a:stretch>
+                      <a:fillRect/>
+                    </a:stretch>
+                  </pic:blipFill>
+                  <pic:spPr>
+                    <a:xfrm>
+                      <a:off x="0" y="0"/>
+                      <a:ext cx="6332220" cy="1899920"/>
+                    </a:xfrm>
+                    <a:prstGeom prst="rect">
+                      <a:avLst/>
+                    </a:prstGeom>
+                  </pic:spPr>
+                </pic:pic>
+              </a:graphicData>
+            </a:graphic>
+          </wp:inline>
+        </w:drawing>
+      </w:r>
     </w:p>
     <w:p/>
     <w:p>

</xml_diff>

<commit_message>
Removal of temporary files from git repo, and update of Debugging log to include location of repository, as file was used in submission on easts. This is the final commit.
</commit_message>
<xml_diff>
--- a/Debugging Log.docx
+++ b/Debugging Log.docx
@@ -2,6 +2,113 @@
 <file path=word/document.xml><?xml version="1.0" encoding="utf-8"?>
 <w:document xmlns:wpc="http://schemas.microsoft.com/office/word/2010/wordprocessingCanvas" xmlns:mc="http://schemas.openxmlformats.org/markup-compatibility/2006" xmlns:o="urn:schemas-microsoft-com:office:office" xmlns:r="http://schemas.openxmlformats.org/officeDocument/2006/relationships" xmlns:m="http://schemas.openxmlformats.org/officeDocument/2006/math" xmlns:v="urn:schemas-microsoft-com:vml" xmlns:wp14="http://schemas.microsoft.com/office/word/2010/wordprocessingDrawing" xmlns:wp="http://schemas.openxmlformats.org/drawingml/2006/wordprocessingDrawing" xmlns:w10="urn:schemas-microsoft-com:office:word" xmlns:w="http://schemas.openxmlformats.org/wordprocessingml/2006/main" xmlns:w14="http://schemas.microsoft.com/office/word/2010/wordml" xmlns:w15="http://schemas.microsoft.com/office/word/2012/wordml" xmlns:wpg="http://schemas.microsoft.com/office/word/2010/wordprocessingGroup" xmlns:wpi="http://schemas.microsoft.com/office/word/2010/wordprocessingInk" xmlns:wne="http://schemas.microsoft.com/office/word/2006/wordml" xmlns:wps="http://schemas.microsoft.com/office/word/2010/wordprocessingShape" mc:Ignorable="w14 w15 wp14">
   <w:body>
+    <w:p>
+      <w:pPr>
+        <w:rPr>
+          <w:rFonts w:hint="eastAsia"/>
+        </w:rPr>
+      </w:pPr>
+      <w:r>
+        <w:rPr>
+          <w:rFonts w:hint="eastAsia"/>
+        </w:rPr>
+        <w:t xml:space="preserve">The </w:t>
+      </w:r>
+      <w:proofErr w:type="spellStart"/>
+      <w:r>
+        <w:rPr>
+          <w:rFonts w:hint="eastAsia"/>
+        </w:rPr>
+        <w:t>git</w:t>
+      </w:r>
+      <w:proofErr w:type="spellEnd"/>
+      <w:r>
+        <w:rPr>
+          <w:rFonts w:hint="eastAsia"/>
+        </w:rPr>
+        <w:t xml:space="preserve"> repository containing all of the materials to be marked is:</w:t>
+      </w:r>
+    </w:p>
+    <w:p>
+      <w:pPr>
+        <w:rPr>
+          <w:rFonts w:hint="eastAsia"/>
+        </w:rPr>
+      </w:pPr>
+    </w:p>
+    <w:p>
+      <w:pPr>
+        <w:rPr>
+          <w:rFonts w:hint="eastAsia"/>
+        </w:rPr>
+      </w:pPr>
+      <w:proofErr w:type="spellStart"/>
+      <w:proofErr w:type="gramStart"/>
+      <w:r>
+        <w:rPr>
+          <w:rFonts w:hint="eastAsia"/>
+        </w:rPr>
+        <w:t>git</w:t>
+      </w:r>
+      <w:proofErr w:type="spellEnd"/>
+      <w:proofErr w:type="gramEnd"/>
+      <w:r>
+        <w:rPr>
+          <w:rFonts w:hint="eastAsia"/>
+        </w:rPr>
+        <w:t xml:space="preserve"> clone </w:t>
+      </w:r>
+      <w:hyperlink r:id="rId5" w:history="1">
+        <w:r>
+          <w:rPr>
+            <w:rStyle w:val="Hyperlink"/>
+            <w:rFonts w:hint="eastAsia"/>
+          </w:rPr>
+          <w:t>https://github.com/brett-a-smith/ITC205Assign4.git</w:t>
+        </w:r>
+      </w:hyperlink>
+      <w:r>
+        <w:t xml:space="preserve"> some of which are referenced in this document. Please download that repository before attempting to mark.</w:t>
+      </w:r>
+      <w:bookmarkStart w:id="0" w:name="_GoBack"/>
+      <w:bookmarkEnd w:id="0"/>
+    </w:p>
+    <w:p>
+      <w:pPr>
+        <w:rPr>
+          <w:rFonts w:hint="eastAsia"/>
+        </w:rPr>
+      </w:pPr>
+    </w:p>
+    <w:p>
+      <w:pPr>
+        <w:rPr>
+          <w:rFonts w:hint="eastAsia"/>
+        </w:rPr>
+      </w:pPr>
+      <w:r>
+        <w:rPr>
+          <w:rFonts w:hint="eastAsia"/>
+        </w:rPr>
+        <w:t>If you have questions, please email brett.a.smith@outlook.com.</w:t>
+      </w:r>
+    </w:p>
+    <w:p>
+      <w:pPr>
+        <w:rPr>
+          <w:rFonts w:hint="eastAsia"/>
+        </w:rPr>
+      </w:pPr>
+    </w:p>
+    <w:p>
+      <w:r>
+        <w:rPr>
+          <w:rFonts w:hint="eastAsia"/>
+        </w:rPr>
+        <w:t>Thanks!</w:t>
+      </w:r>
+    </w:p>
+    <w:p/>
     <w:p>
       <w:pPr>
         <w:rPr>
@@ -219,6 +326,9 @@
           <w:p>
             <w:pPr>
               <w:pStyle w:val="TableContents"/>
+              <w:rPr>
+                <w:rFonts w:hint="eastAsia"/>
+              </w:rPr>
             </w:pPr>
             <w:proofErr w:type="spellStart"/>
             <w:proofErr w:type="gramStart"/>
@@ -276,63 +386,6 @@
                   <wp:extent cx="5113020" cy="2733917"/>
                   <wp:effectExtent l="0" t="0" r="0" b="0"/>
                   <wp:docPr id="5" name="Picture 5"/>
-                  <wp:cNvGraphicFramePr>
-                    <a:graphicFrameLocks xmlns:a="http://schemas.openxmlformats.org/drawingml/2006/main" noChangeAspect="1"/>
-                  </wp:cNvGraphicFramePr>
-                  <a:graphic xmlns:a="http://schemas.openxmlformats.org/drawingml/2006/main">
-                    <a:graphicData uri="http://schemas.openxmlformats.org/drawingml/2006/picture">
-                      <pic:pic xmlns:pic="http://schemas.openxmlformats.org/drawingml/2006/picture">
-                        <pic:nvPicPr>
-                          <pic:cNvPr id="1" name=""/>
-                          <pic:cNvPicPr/>
-                        </pic:nvPicPr>
-                        <pic:blipFill>
-                          <a:blip r:embed="rId5"/>
-                          <a:stretch>
-                            <a:fillRect/>
-                          </a:stretch>
-                        </pic:blipFill>
-                        <pic:spPr>
-                          <a:xfrm>
-                            <a:off x="0" y="0"/>
-                            <a:ext cx="5125901" cy="2740805"/>
-                          </a:xfrm>
-                          <a:prstGeom prst="rect">
-                            <a:avLst/>
-                          </a:prstGeom>
-                        </pic:spPr>
-                      </pic:pic>
-                    </a:graphicData>
-                  </a:graphic>
-                </wp:inline>
-              </w:drawing>
-            </w:r>
-          </w:p>
-          <w:p>
-            <w:pPr>
-              <w:pStyle w:val="TableContents"/>
-            </w:pPr>
-          </w:p>
-          <w:p>
-            <w:pPr>
-              <w:pStyle w:val="TableContents"/>
-            </w:pPr>
-            <w:r>
-              <w:t>After this step, the players balance has decreased when it should not have changed until after the game round completed:</w:t>
-            </w:r>
-            <w:r>
-              <w:br/>
-            </w:r>
-            <w:r>
-              <w:rPr>
-                <w:noProof/>
-                <w:lang w:val="en-AU" w:eastAsia="en-AU" w:bidi="ar-SA"/>
-              </w:rPr>
-              <w:drawing>
-                <wp:inline distT="0" distB="0" distL="0" distR="0" wp14:anchorId="0AF30B78" wp14:editId="7E97FE59">
-                  <wp:extent cx="5103495" cy="1968827"/>
-                  <wp:effectExtent l="0" t="0" r="0" b="0"/>
-                  <wp:docPr id="6" name="Picture 6"/>
                   <wp:cNvGraphicFramePr>
                     <a:graphicFrameLocks xmlns:a="http://schemas.openxmlformats.org/drawingml/2006/main" noChangeAspect="1"/>
                   </wp:cNvGraphicFramePr>
@@ -352,6 +405,70 @@
                         <pic:spPr>
                           <a:xfrm>
                             <a:off x="0" y="0"/>
+                            <a:ext cx="5125901" cy="2740805"/>
+                          </a:xfrm>
+                          <a:prstGeom prst="rect">
+                            <a:avLst/>
+                          </a:prstGeom>
+                        </pic:spPr>
+                      </pic:pic>
+                    </a:graphicData>
+                  </a:graphic>
+                </wp:inline>
+              </w:drawing>
+            </w:r>
+          </w:p>
+          <w:p>
+            <w:pPr>
+              <w:pStyle w:val="TableContents"/>
+              <w:rPr>
+                <w:rFonts w:hint="eastAsia"/>
+              </w:rPr>
+            </w:pPr>
+          </w:p>
+          <w:p>
+            <w:pPr>
+              <w:pStyle w:val="TableContents"/>
+              <w:rPr>
+                <w:rFonts w:hint="eastAsia"/>
+              </w:rPr>
+            </w:pPr>
+            <w:r>
+              <w:t>After this step, the players balance has decreased when it should not have changed until after the game round completed:</w:t>
+            </w:r>
+            <w:r>
+              <w:br/>
+            </w:r>
+            <w:r>
+              <w:rPr>
+                <w:noProof/>
+                <w:lang w:val="en-AU" w:eastAsia="en-AU" w:bidi="ar-SA"/>
+              </w:rPr>
+              <w:lastRenderedPageBreak/>
+              <w:drawing>
+                <wp:inline distT="0" distB="0" distL="0" distR="0" wp14:anchorId="0AF30B78" wp14:editId="7E97FE59">
+                  <wp:extent cx="5103495" cy="1968827"/>
+                  <wp:effectExtent l="0" t="0" r="0" b="0"/>
+                  <wp:docPr id="6" name="Picture 6"/>
+                  <wp:cNvGraphicFramePr>
+                    <a:graphicFrameLocks xmlns:a="http://schemas.openxmlformats.org/drawingml/2006/main" noChangeAspect="1"/>
+                  </wp:cNvGraphicFramePr>
+                  <a:graphic xmlns:a="http://schemas.openxmlformats.org/drawingml/2006/main">
+                    <a:graphicData uri="http://schemas.openxmlformats.org/drawingml/2006/picture">
+                      <pic:pic xmlns:pic="http://schemas.openxmlformats.org/drawingml/2006/picture">
+                        <pic:nvPicPr>
+                          <pic:cNvPr id="1" name=""/>
+                          <pic:cNvPicPr/>
+                        </pic:nvPicPr>
+                        <pic:blipFill>
+                          <a:blip r:embed="rId7"/>
+                          <a:stretch>
+                            <a:fillRect/>
+                          </a:stretch>
+                        </pic:blipFill>
+                        <pic:spPr>
+                          <a:xfrm>
+                            <a:off x="0" y="0"/>
                             <a:ext cx="5118363" cy="1974563"/>
                           </a:xfrm>
                           <a:prstGeom prst="rect">
@@ -393,8 +510,12 @@
           <w:p>
             <w:pPr>
               <w:pStyle w:val="TableContents"/>
-            </w:pPr>
-            <w:r>
+              <w:rPr>
+                <w:rFonts w:hint="eastAsia"/>
+              </w:rPr>
+            </w:pPr>
+            <w:r>
+              <w:lastRenderedPageBreak/>
               <w:t>Game.java</w:t>
             </w:r>
           </w:p>
@@ -413,6 +534,9 @@
           <w:p>
             <w:pPr>
               <w:pStyle w:val="TableContents"/>
+              <w:rPr>
+                <w:rFonts w:hint="eastAsia"/>
+              </w:rPr>
             </w:pPr>
             <w:r>
               <w:t>44</w:t>
@@ -448,11 +572,7 @@
               <w:t>A</w:t>
             </w:r>
             <w:r>
-              <w:t xml:space="preserve">ppears the winnings amount is calculated </w:t>
-            </w:r>
-            <w:r>
-              <w:lastRenderedPageBreak/>
-              <w:t>correctly.</w:t>
+              <w:t>ppears the winnings amount is calculated correctly.</w:t>
             </w:r>
           </w:p>
         </w:tc>
@@ -473,9 +593,11 @@
           <w:p>
             <w:pPr>
               <w:pStyle w:val="TableContents"/>
-            </w:pPr>
-            <w:r>
-              <w:lastRenderedPageBreak/>
+              <w:rPr>
+                <w:rFonts w:hint="eastAsia"/>
+              </w:rPr>
+            </w:pPr>
+            <w:r>
               <w:t>Game.java</w:t>
             </w:r>
           </w:p>
@@ -495,6 +617,9 @@
           <w:p>
             <w:pPr>
               <w:pStyle w:val="TableContents"/>
+              <w:rPr>
+                <w:rFonts w:hint="eastAsia"/>
+              </w:rPr>
             </w:pPr>
             <w:r>
               <w:t>47</w:t>
@@ -517,6 +642,9 @@
           <w:p>
             <w:pPr>
               <w:pStyle w:val="TableContents"/>
+              <w:rPr>
+                <w:rFonts w:hint="eastAsia"/>
+              </w:rPr>
             </w:pPr>
             <w:r>
               <w:t>Line where winnings are added to the player object. Noticed that the balance is already balance - bet here so, the winnings (5) are added to a balance which has already had the bet taken from it. The balance value is infected because of the issue at line 34.</w:t>
@@ -525,8 +653,19 @@
         </w:tc>
       </w:tr>
     </w:tbl>
-    <w:p/>
-    <w:p>
+    <w:p>
+      <w:pPr>
+        <w:rPr>
+          <w:rFonts w:hint="eastAsia"/>
+        </w:rPr>
+      </w:pPr>
+    </w:p>
+    <w:p>
+      <w:pPr>
+        <w:rPr>
+          <w:rFonts w:hint="eastAsia"/>
+        </w:rPr>
+      </w:pPr>
       <w:r>
         <w:t xml:space="preserve">Hypothesis 1: </w:t>
       </w:r>
@@ -560,13 +699,29 @@
         <w:t>bet) method should be called if the number of matches is 0.</w:t>
       </w:r>
     </w:p>
-    <w:p/>
-    <w:p>
+    <w:p>
+      <w:pPr>
+        <w:rPr>
+          <w:rFonts w:hint="eastAsia"/>
+        </w:rPr>
+      </w:pPr>
+    </w:p>
+    <w:p>
+      <w:pPr>
+        <w:rPr>
+          <w:rFonts w:hint="eastAsia"/>
+        </w:rPr>
+      </w:pPr>
       <w:r>
         <w:t>Test 1:</w:t>
       </w:r>
     </w:p>
     <w:p>
+      <w:pPr>
+        <w:rPr>
+          <w:rFonts w:hint="eastAsia"/>
+        </w:rPr>
+      </w:pPr>
       <w:r>
         <w:t xml:space="preserve">Add an else clause to the if statement at line 46 in Game.java so that the method call </w:t>
       </w:r>
@@ -579,26 +734,70 @@
         <w:t>(bet) only occurs when the player loses the game. Remove line 34 from program.</w:t>
       </w:r>
     </w:p>
-    <w:p/>
-    <w:p>
+    <w:p>
+      <w:pPr>
+        <w:rPr>
+          <w:rFonts w:hint="eastAsia"/>
+        </w:rPr>
+      </w:pPr>
+    </w:p>
+    <w:p>
+      <w:pPr>
+        <w:rPr>
+          <w:rFonts w:hint="eastAsia"/>
+        </w:rPr>
+      </w:pPr>
       <w:r>
         <w:t>Ran automated test and found that the automated test no longer produced results which are valid.</w:t>
       </w:r>
     </w:p>
-    <w:p/>
-    <w:p>
+    <w:p>
+      <w:pPr>
+        <w:rPr>
+          <w:rFonts w:hint="eastAsia"/>
+        </w:rPr>
+      </w:pPr>
+    </w:p>
+    <w:p>
+      <w:pPr>
+        <w:rPr>
+          <w:rFonts w:hint="eastAsia"/>
+        </w:rPr>
+      </w:pPr>
       <w:r>
         <w:t>Ran the main.java test cases and found that they produced the correct values.</w:t>
       </w:r>
     </w:p>
-    <w:p/>
-    <w:p>
+    <w:p>
+      <w:pPr>
+        <w:rPr>
+          <w:rFonts w:hint="eastAsia"/>
+        </w:rPr>
+      </w:pPr>
+    </w:p>
+    <w:p>
+      <w:pPr>
+        <w:rPr>
+          <w:rFonts w:hint="eastAsia"/>
+        </w:rPr>
+      </w:pPr>
       <w:r>
         <w:t>Issue Resolved: Y</w:t>
       </w:r>
     </w:p>
-    <w:p/>
-    <w:p>
+    <w:p>
+      <w:pPr>
+        <w:rPr>
+          <w:rFonts w:hint="eastAsia"/>
+        </w:rPr>
+      </w:pPr>
+    </w:p>
+    <w:p>
+      <w:pPr>
+        <w:rPr>
+          <w:rFonts w:hint="eastAsia"/>
+        </w:rPr>
+      </w:pPr>
       <w:r>
         <w:t>Output showing code fix:</w:t>
       </w:r>
@@ -610,6 +809,7 @@
           <w:noProof/>
           <w:lang w:val="en-AU" w:eastAsia="en-AU" w:bidi="ar-SA"/>
         </w:rPr>
+        <w:lastRenderedPageBreak/>
         <w:drawing>
           <wp:inline distT="0" distB="0" distL="0" distR="0" wp14:anchorId="4BB37638" wp14:editId="48590BDA">
             <wp:extent cx="5715000" cy="2657475"/>
@@ -626,7 +826,7 @@
                     <pic:cNvPicPr/>
                   </pic:nvPicPr>
                   <pic:blipFill>
-                    <a:blip r:embed="rId7"/>
+                    <a:blip r:embed="rId8"/>
                     <a:stretch>
                       <a:fillRect/>
                     </a:stretch>
@@ -647,13 +847,29 @@
         </w:drawing>
       </w:r>
     </w:p>
-    <w:p/>
-    <w:p>
+    <w:p>
+      <w:pPr>
+        <w:rPr>
+          <w:rFonts w:hint="eastAsia"/>
+        </w:rPr>
+      </w:pPr>
+    </w:p>
+    <w:p>
+      <w:pPr>
+        <w:rPr>
+          <w:rFonts w:hint="eastAsia"/>
+        </w:rPr>
+      </w:pPr>
       <w:r>
         <w:t>UAT Test Result:</w:t>
       </w:r>
     </w:p>
     <w:p>
+      <w:pPr>
+        <w:rPr>
+          <w:rFonts w:hint="eastAsia"/>
+        </w:rPr>
+      </w:pPr>
       <w:r>
         <w:t>(</w:t>
       </w:r>
@@ -668,8 +884,6 @@
       <w:r>
         <w:t>, Note: Automated test fails to operate correctly now, this is because the game relied on the functionality that was removed when bug fix 3 was implemented, i.e. the ability to know what the values of the die were going to be before playing the round.</w:t>
       </w:r>
-      <w:bookmarkStart w:id="0" w:name="_GoBack"/>
-      <w:bookmarkEnd w:id="0"/>
       <w:r>
         <w:t xml:space="preserve">). </w:t>
       </w:r>
@@ -714,28 +928,60 @@
         <w:t xml:space="preserve"> Now input DIAMOND, CROWN, set the seed to 7 and then use CLUB.</w:t>
       </w:r>
     </w:p>
-    <w:p/>
-    <w:p>
+    <w:p>
+      <w:pPr>
+        <w:rPr>
+          <w:rFonts w:hint="eastAsia"/>
+        </w:rPr>
+      </w:pPr>
+    </w:p>
+    <w:p>
+      <w:pPr>
+        <w:rPr>
+          <w:rFonts w:hint="eastAsia"/>
+        </w:rPr>
+      </w:pPr>
       <w:r>
         <w:t>See Output UATTest1.txt</w:t>
       </w:r>
     </w:p>
-    <w:p/>
-    <w:p>
+    <w:p>
+      <w:pPr>
+        <w:rPr>
+          <w:rFonts w:hint="eastAsia"/>
+        </w:rPr>
+      </w:pPr>
+    </w:p>
+    <w:p>
+      <w:pPr>
+        <w:rPr>
+          <w:rFonts w:hint="eastAsia"/>
+        </w:rPr>
+      </w:pPr>
       <w:r>
         <w:t>This shows that the bug has been fixed.</w:t>
       </w:r>
     </w:p>
     <w:p>
-      <w:r>
-        <w:lastRenderedPageBreak/>
+      <w:pPr>
+        <w:rPr>
+          <w:rFonts w:hint="eastAsia"/>
+        </w:rPr>
+      </w:pPr>
+      <w:r>
         <w:t>Bug 2:</w:t>
       </w:r>
       <w:r>
         <w:t xml:space="preserve"> Player never reaches betting limit.</w:t>
       </w:r>
     </w:p>
-    <w:p/>
+    <w:p>
+      <w:pPr>
+        <w:rPr>
+          <w:rFonts w:hint="eastAsia"/>
+        </w:rPr>
+      </w:pPr>
+    </w:p>
     <w:p>
       <w:pPr>
         <w:rPr>
@@ -919,6 +1165,9 @@
           <w:p>
             <w:pPr>
               <w:pStyle w:val="TableContents"/>
+              <w:rPr>
+                <w:rFonts w:hint="eastAsia"/>
+              </w:rPr>
             </w:pPr>
             <w:proofErr w:type="gramStart"/>
             <w:r>
@@ -941,6 +1190,9 @@
           <w:p>
             <w:pPr>
               <w:pStyle w:val="TableContents"/>
+              <w:rPr>
+                <w:rFonts w:hint="eastAsia"/>
+              </w:rPr>
             </w:pPr>
           </w:p>
           <w:p>
@@ -960,217 +1212,6 @@
                   <wp:extent cx="5724525" cy="1285875"/>
                   <wp:effectExtent l="0" t="0" r="9525" b="9525"/>
                   <wp:docPr id="16" name="Picture 16"/>
-                  <wp:cNvGraphicFramePr>
-                    <a:graphicFrameLocks xmlns:a="http://schemas.openxmlformats.org/drawingml/2006/main" noChangeAspect="1"/>
-                  </wp:cNvGraphicFramePr>
-                  <a:graphic xmlns:a="http://schemas.openxmlformats.org/drawingml/2006/main">
-                    <a:graphicData uri="http://schemas.openxmlformats.org/drawingml/2006/picture">
-                      <pic:pic xmlns:pic="http://schemas.openxmlformats.org/drawingml/2006/picture">
-                        <pic:nvPicPr>
-                          <pic:cNvPr id="1" name=""/>
-                          <pic:cNvPicPr/>
-                        </pic:nvPicPr>
-                        <pic:blipFill>
-                          <a:blip r:embed="rId8"/>
-                          <a:stretch>
-                            <a:fillRect/>
-                          </a:stretch>
-                        </pic:blipFill>
-                        <pic:spPr>
-                          <a:xfrm>
-                            <a:off x="0" y="0"/>
-                            <a:ext cx="5724525" cy="1285875"/>
-                          </a:xfrm>
-                          <a:prstGeom prst="rect">
-                            <a:avLst/>
-                          </a:prstGeom>
-                        </pic:spPr>
-                      </pic:pic>
-                    </a:graphicData>
-                  </a:graphic>
-                </wp:inline>
-              </w:drawing>
-            </w:r>
-          </w:p>
-        </w:tc>
-      </w:tr>
-      <w:tr>
-        <w:tc>
-          <w:tcPr>
-            <w:tcW w:w="1182" w:type="dxa"/>
-            <w:tcBorders>
-              <w:left w:val="single" w:sz="2" w:space="0" w:color="000000"/>
-              <w:bottom w:val="single" w:sz="2" w:space="0" w:color="000000"/>
-            </w:tcBorders>
-            <w:shd w:val="clear" w:color="auto" w:fill="auto"/>
-            <w:tcMar>
-              <w:left w:w="54" w:type="dxa"/>
-            </w:tcMar>
-          </w:tcPr>
-          <w:p>
-            <w:pPr>
-              <w:pStyle w:val="TableContents"/>
-              <w:rPr>
-                <w:rFonts w:hint="eastAsia"/>
-              </w:rPr>
-            </w:pPr>
-            <w:r>
-              <w:t>Player.java</w:t>
-            </w:r>
-          </w:p>
-        </w:tc>
-        <w:tc>
-          <w:tcPr>
-            <w:tcW w:w="630" w:type="dxa"/>
-            <w:tcBorders>
-              <w:left w:val="single" w:sz="2" w:space="0" w:color="000000"/>
-              <w:bottom w:val="single" w:sz="2" w:space="0" w:color="000000"/>
-            </w:tcBorders>
-            <w:shd w:val="clear" w:color="auto" w:fill="auto"/>
-            <w:tcMar>
-              <w:left w:w="54" w:type="dxa"/>
-            </w:tcMar>
-          </w:tcPr>
-          <w:p>
-            <w:pPr>
-              <w:pStyle w:val="TableContents"/>
-              <w:rPr>
-                <w:rFonts w:hint="eastAsia"/>
-              </w:rPr>
-            </w:pPr>
-            <w:r>
-              <w:t>31</w:t>
-            </w:r>
-          </w:p>
-        </w:tc>
-        <w:tc>
-          <w:tcPr>
-            <w:tcW w:w="8163" w:type="dxa"/>
-            <w:tcBorders>
-              <w:left w:val="single" w:sz="2" w:space="0" w:color="000000"/>
-              <w:bottom w:val="single" w:sz="2" w:space="0" w:color="000000"/>
-              <w:right w:val="single" w:sz="2" w:space="0" w:color="000000"/>
-            </w:tcBorders>
-            <w:shd w:val="clear" w:color="auto" w:fill="auto"/>
-            <w:tcMar>
-              <w:left w:w="54" w:type="dxa"/>
-            </w:tcMar>
-          </w:tcPr>
-          <w:p>
-            <w:pPr>
-              <w:pStyle w:val="TableContents"/>
-            </w:pPr>
-            <w:proofErr w:type="gramStart"/>
-            <w:r>
-              <w:rPr>
-                <w:rFonts w:hint="eastAsia"/>
-              </w:rPr>
-              <w:t>return</w:t>
-            </w:r>
-            <w:proofErr w:type="gramEnd"/>
-            <w:r>
-              <w:rPr>
-                <w:rFonts w:hint="eastAsia"/>
-              </w:rPr>
-              <w:t xml:space="preserve"> (balance - amount &gt; limit);</w:t>
-            </w:r>
-            <w:r>
-              <w:t xml:space="preserve"> As above.</w:t>
-            </w:r>
-            <w:r>
-              <w:t xml:space="preserve"> </w:t>
-            </w:r>
-            <w:r>
-              <w:rPr>
-                <w:rFonts w:hint="eastAsia"/>
-              </w:rPr>
-              <w:t>E</w:t>
-            </w:r>
-            <w:r>
-              <w:t>.g. amount = 5, balance = 5, limit = 0</w:t>
-            </w:r>
-            <w:r>
-              <w:br/>
-            </w:r>
-          </w:p>
-          <w:p>
-            <w:pPr>
-              <w:pStyle w:val="TableContents"/>
-            </w:pPr>
-            <w:r>
-              <w:rPr>
-                <w:noProof/>
-                <w:lang w:val="en-AU" w:eastAsia="en-AU" w:bidi="ar-SA"/>
-              </w:rPr>
-              <w:drawing>
-                <wp:inline distT="0" distB="0" distL="0" distR="0" wp14:anchorId="33315B0A" wp14:editId="0BCD5846">
-                  <wp:extent cx="5724525" cy="1285875"/>
-                  <wp:effectExtent l="0" t="0" r="9525" b="9525"/>
-                  <wp:docPr id="17" name="Picture 17"/>
-                  <wp:cNvGraphicFramePr>
-                    <a:graphicFrameLocks xmlns:a="http://schemas.openxmlformats.org/drawingml/2006/main" noChangeAspect="1"/>
-                  </wp:cNvGraphicFramePr>
-                  <a:graphic xmlns:a="http://schemas.openxmlformats.org/drawingml/2006/main">
-                    <a:graphicData uri="http://schemas.openxmlformats.org/drawingml/2006/picture">
-                      <pic:pic xmlns:pic="http://schemas.openxmlformats.org/drawingml/2006/picture">
-                        <pic:nvPicPr>
-                          <pic:cNvPr id="1" name=""/>
-                          <pic:cNvPicPr/>
-                        </pic:nvPicPr>
-                        <pic:blipFill>
-                          <a:blip r:embed="rId8"/>
-                          <a:stretch>
-                            <a:fillRect/>
-                          </a:stretch>
-                        </pic:blipFill>
-                        <pic:spPr>
-                          <a:xfrm>
-                            <a:off x="0" y="0"/>
-                            <a:ext cx="5724525" cy="1285875"/>
-                          </a:xfrm>
-                          <a:prstGeom prst="rect">
-                            <a:avLst/>
-                          </a:prstGeom>
-                        </pic:spPr>
-                      </pic:pic>
-                    </a:graphicData>
-                  </a:graphic>
-                </wp:inline>
-              </w:drawing>
-            </w:r>
-          </w:p>
-          <w:p>
-            <w:pPr>
-              <w:pStyle w:val="TableContents"/>
-              <w:rPr>
-                <w:rFonts w:hint="eastAsia"/>
-              </w:rPr>
-            </w:pPr>
-            <w:r>
-              <w:br/>
-              <w:t>Debugging: Set variable balance to 10</w:t>
-            </w:r>
-            <w:proofErr w:type="gramStart"/>
-            <w:r>
-              <w:t>:</w:t>
-            </w:r>
-            <w:proofErr w:type="gramEnd"/>
-            <w:r>
-              <w:br/>
-            </w:r>
-            <w:r>
-              <w:br/>
-            </w:r>
-            <w:r>
-              <w:rPr>
-                <w:noProof/>
-                <w:lang w:val="en-AU" w:eastAsia="en-AU" w:bidi="ar-SA"/>
-              </w:rPr>
-              <w:drawing>
-                <wp:inline distT="0" distB="0" distL="0" distR="0" wp14:anchorId="4A3F5C43" wp14:editId="64B98F7D">
-                  <wp:extent cx="5208270" cy="1415927"/>
-                  <wp:effectExtent l="0" t="0" r="0" b="0"/>
-                  <wp:docPr id="3" name="Picture 3"/>
                   <wp:cNvGraphicFramePr>
                     <a:graphicFrameLocks xmlns:a="http://schemas.openxmlformats.org/drawingml/2006/main" noChangeAspect="1"/>
                   </wp:cNvGraphicFramePr>
@@ -1190,7 +1231,7 @@
                         <pic:spPr>
                           <a:xfrm>
                             <a:off x="0" y="0"/>
-                            <a:ext cx="5242539" cy="1425243"/>
+                            <a:ext cx="5724525" cy="1285875"/>
                           </a:xfrm>
                           <a:prstGeom prst="rect">
                             <a:avLst/>
@@ -1202,47 +1243,118 @@
                 </wp:inline>
               </w:drawing>
             </w:r>
+          </w:p>
+        </w:tc>
+      </w:tr>
+      <w:tr>
+        <w:tc>
+          <w:tcPr>
+            <w:tcW w:w="1182" w:type="dxa"/>
+            <w:tcBorders>
+              <w:left w:val="single" w:sz="2" w:space="0" w:color="000000"/>
+              <w:bottom w:val="single" w:sz="2" w:space="0" w:color="000000"/>
+            </w:tcBorders>
+            <w:shd w:val="clear" w:color="auto" w:fill="auto"/>
+            <w:tcMar>
+              <w:left w:w="54" w:type="dxa"/>
+            </w:tcMar>
+          </w:tcPr>
+          <w:p>
+            <w:pPr>
+              <w:pStyle w:val="TableContents"/>
+              <w:rPr>
+                <w:rFonts w:hint="eastAsia"/>
+              </w:rPr>
+            </w:pPr>
+            <w:r>
+              <w:t>Player.java</w:t>
+            </w:r>
+          </w:p>
+        </w:tc>
+        <w:tc>
+          <w:tcPr>
+            <w:tcW w:w="630" w:type="dxa"/>
+            <w:tcBorders>
+              <w:left w:val="single" w:sz="2" w:space="0" w:color="000000"/>
+              <w:bottom w:val="single" w:sz="2" w:space="0" w:color="000000"/>
+            </w:tcBorders>
+            <w:shd w:val="clear" w:color="auto" w:fill="auto"/>
+            <w:tcMar>
+              <w:left w:w="54" w:type="dxa"/>
+            </w:tcMar>
+          </w:tcPr>
+          <w:p>
+            <w:pPr>
+              <w:pStyle w:val="TableContents"/>
+              <w:rPr>
+                <w:rFonts w:hint="eastAsia"/>
+              </w:rPr>
+            </w:pPr>
+            <w:r>
+              <w:t>31</w:t>
+            </w:r>
+          </w:p>
+        </w:tc>
+        <w:tc>
+          <w:tcPr>
+            <w:tcW w:w="8163" w:type="dxa"/>
+            <w:tcBorders>
+              <w:left w:val="single" w:sz="2" w:space="0" w:color="000000"/>
+              <w:bottom w:val="single" w:sz="2" w:space="0" w:color="000000"/>
+              <w:right w:val="single" w:sz="2" w:space="0" w:color="000000"/>
+            </w:tcBorders>
+            <w:shd w:val="clear" w:color="auto" w:fill="auto"/>
+            <w:tcMar>
+              <w:left w:w="54" w:type="dxa"/>
+            </w:tcMar>
+          </w:tcPr>
+          <w:p>
+            <w:pPr>
+              <w:pStyle w:val="TableContents"/>
+              <w:rPr>
+                <w:rFonts w:hint="eastAsia"/>
+              </w:rPr>
+            </w:pPr>
+            <w:proofErr w:type="gramStart"/>
+            <w:r>
+              <w:rPr>
+                <w:rFonts w:hint="eastAsia"/>
+              </w:rPr>
+              <w:t>return</w:t>
+            </w:r>
+            <w:proofErr w:type="gramEnd"/>
+            <w:r>
+              <w:rPr>
+                <w:rFonts w:hint="eastAsia"/>
+              </w:rPr>
+              <w:t xml:space="preserve"> (balance - amount &gt; limit);</w:t>
+            </w:r>
+            <w:r>
+              <w:t xml:space="preserve"> As above.</w:t>
+            </w:r>
+            <w:r>
+              <w:t xml:space="preserve"> </w:t>
+            </w:r>
+            <w:r>
+              <w:rPr>
+                <w:rFonts w:hint="eastAsia"/>
+              </w:rPr>
+              <w:t>E</w:t>
+            </w:r>
+            <w:r>
+              <w:t>.g. amount = 5, balance = 5, limit = 0</w:t>
+            </w:r>
             <w:r>
               <w:br/>
-              <w:t xml:space="preserve">This is before the method </w:t>
-            </w:r>
-            <w:proofErr w:type="spellStart"/>
-            <w:r>
-              <w:t>balanceExceedsLimitBy</w:t>
-            </w:r>
-            <w:proofErr w:type="spellEnd"/>
-            <w:r>
-              <w:t>(</w:t>
-            </w:r>
-            <w:proofErr w:type="spellStart"/>
-            <w:r>
-              <w:t>int</w:t>
-            </w:r>
-            <w:proofErr w:type="spellEnd"/>
-            <w:r>
-              <w:t xml:space="preserve"> amount) returns an infected value (i.e. is sane).</w:t>
-            </w:r>
-            <w:r>
-              <w:br/>
-            </w:r>
-            <w:r>
-              <w:br/>
-              <w:t xml:space="preserve">This is where the </w:t>
-            </w:r>
-            <w:proofErr w:type="spellStart"/>
-            <w:r>
-              <w:t>the</w:t>
-            </w:r>
-            <w:proofErr w:type="spellEnd"/>
-            <w:r>
-              <w:t xml:space="preserve"> method returns an infected value:</w:t>
-            </w:r>
-            <w:r>
-              <w:br/>
-            </w:r>
-            <w:r>
-              <w:br/>
-            </w:r>
+            </w:r>
+          </w:p>
+          <w:p>
+            <w:pPr>
+              <w:pStyle w:val="TableContents"/>
+              <w:rPr>
+                <w:rFonts w:hint="eastAsia"/>
+              </w:rPr>
+            </w:pPr>
             <w:r>
               <w:rPr>
                 <w:noProof/>
@@ -1250,10 +1362,74 @@
               </w:rPr>
               <w:lastRenderedPageBreak/>
               <w:drawing>
-                <wp:inline distT="0" distB="0" distL="0" distR="0" wp14:anchorId="4EB45C22" wp14:editId="4B4A3EC0">
-                  <wp:extent cx="5332095" cy="1961839"/>
+                <wp:inline distT="0" distB="0" distL="0" distR="0" wp14:anchorId="33315B0A" wp14:editId="0BCD5846">
+                  <wp:extent cx="5724525" cy="1285875"/>
+                  <wp:effectExtent l="0" t="0" r="9525" b="9525"/>
+                  <wp:docPr id="17" name="Picture 17"/>
+                  <wp:cNvGraphicFramePr>
+                    <a:graphicFrameLocks xmlns:a="http://schemas.openxmlformats.org/drawingml/2006/main" noChangeAspect="1"/>
+                  </wp:cNvGraphicFramePr>
+                  <a:graphic xmlns:a="http://schemas.openxmlformats.org/drawingml/2006/main">
+                    <a:graphicData uri="http://schemas.openxmlformats.org/drawingml/2006/picture">
+                      <pic:pic xmlns:pic="http://schemas.openxmlformats.org/drawingml/2006/picture">
+                        <pic:nvPicPr>
+                          <pic:cNvPr id="1" name=""/>
+                          <pic:cNvPicPr/>
+                        </pic:nvPicPr>
+                        <pic:blipFill>
+                          <a:blip r:embed="rId9"/>
+                          <a:stretch>
+                            <a:fillRect/>
+                          </a:stretch>
+                        </pic:blipFill>
+                        <pic:spPr>
+                          <a:xfrm>
+                            <a:off x="0" y="0"/>
+                            <a:ext cx="5724525" cy="1285875"/>
+                          </a:xfrm>
+                          <a:prstGeom prst="rect">
+                            <a:avLst/>
+                          </a:prstGeom>
+                        </pic:spPr>
+                      </pic:pic>
+                    </a:graphicData>
+                  </a:graphic>
+                </wp:inline>
+              </w:drawing>
+            </w:r>
+          </w:p>
+          <w:p>
+            <w:pPr>
+              <w:pStyle w:val="TableContents"/>
+              <w:rPr>
+                <w:rFonts w:hint="eastAsia"/>
+              </w:rPr>
+            </w:pPr>
+            <w:r>
+              <w:br/>
+              <w:t>Debugging: Set variable balance to 10</w:t>
+            </w:r>
+            <w:proofErr w:type="gramStart"/>
+            <w:r>
+              <w:t>:</w:t>
+            </w:r>
+            <w:proofErr w:type="gramEnd"/>
+            <w:r>
+              <w:br/>
+            </w:r>
+            <w:r>
+              <w:br/>
+            </w:r>
+            <w:r>
+              <w:rPr>
+                <w:noProof/>
+                <w:lang w:val="en-AU" w:eastAsia="en-AU" w:bidi="ar-SA"/>
+              </w:rPr>
+              <w:drawing>
+                <wp:inline distT="0" distB="0" distL="0" distR="0" wp14:anchorId="4A3F5C43" wp14:editId="64B98F7D">
+                  <wp:extent cx="5208270" cy="1415927"/>
                   <wp:effectExtent l="0" t="0" r="0" b="0"/>
-                  <wp:docPr id="4" name="Picture 4"/>
+                  <wp:docPr id="3" name="Picture 3"/>
                   <wp:cNvGraphicFramePr>
                     <a:graphicFrameLocks xmlns:a="http://schemas.openxmlformats.org/drawingml/2006/main" noChangeAspect="1"/>
                   </wp:cNvGraphicFramePr>
@@ -1273,6 +1449,88 @@
                         <pic:spPr>
                           <a:xfrm>
                             <a:off x="0" y="0"/>
+                            <a:ext cx="5242539" cy="1425243"/>
+                          </a:xfrm>
+                          <a:prstGeom prst="rect">
+                            <a:avLst/>
+                          </a:prstGeom>
+                        </pic:spPr>
+                      </pic:pic>
+                    </a:graphicData>
+                  </a:graphic>
+                </wp:inline>
+              </w:drawing>
+            </w:r>
+            <w:r>
+              <w:br/>
+              <w:t xml:space="preserve">This is before the method </w:t>
+            </w:r>
+            <w:proofErr w:type="spellStart"/>
+            <w:r>
+              <w:t>balanceExceedsLimitBy</w:t>
+            </w:r>
+            <w:proofErr w:type="spellEnd"/>
+            <w:r>
+              <w:t>(</w:t>
+            </w:r>
+            <w:proofErr w:type="spellStart"/>
+            <w:r>
+              <w:t>int</w:t>
+            </w:r>
+            <w:proofErr w:type="spellEnd"/>
+            <w:r>
+              <w:t xml:space="preserve"> amount) returns an infected value (i.e. is sane).</w:t>
+            </w:r>
+            <w:r>
+              <w:br/>
+            </w:r>
+            <w:r>
+              <w:br/>
+              <w:t xml:space="preserve">This is where the </w:t>
+            </w:r>
+            <w:proofErr w:type="spellStart"/>
+            <w:r>
+              <w:t>the</w:t>
+            </w:r>
+            <w:proofErr w:type="spellEnd"/>
+            <w:r>
+              <w:t xml:space="preserve"> method returns an infected value:</w:t>
+            </w:r>
+            <w:r>
+              <w:br/>
+            </w:r>
+            <w:r>
+              <w:br/>
+            </w:r>
+            <w:r>
+              <w:rPr>
+                <w:noProof/>
+                <w:lang w:val="en-AU" w:eastAsia="en-AU" w:bidi="ar-SA"/>
+              </w:rPr>
+              <w:drawing>
+                <wp:inline distT="0" distB="0" distL="0" distR="0" wp14:anchorId="4EB45C22" wp14:editId="4B4A3EC0">
+                  <wp:extent cx="5332095" cy="1961839"/>
+                  <wp:effectExtent l="0" t="0" r="0" b="0"/>
+                  <wp:docPr id="4" name="Picture 4"/>
+                  <wp:cNvGraphicFramePr>
+                    <a:graphicFrameLocks xmlns:a="http://schemas.openxmlformats.org/drawingml/2006/main" noChangeAspect="1"/>
+                  </wp:cNvGraphicFramePr>
+                  <a:graphic xmlns:a="http://schemas.openxmlformats.org/drawingml/2006/main">
+                    <a:graphicData uri="http://schemas.openxmlformats.org/drawingml/2006/picture">
+                      <pic:pic xmlns:pic="http://schemas.openxmlformats.org/drawingml/2006/picture">
+                        <pic:nvPicPr>
+                          <pic:cNvPr id="1" name=""/>
+                          <pic:cNvPicPr/>
+                        </pic:nvPicPr>
+                        <pic:blipFill>
+                          <a:blip r:embed="rId11"/>
+                          <a:stretch>
+                            <a:fillRect/>
+                          </a:stretch>
+                        </pic:blipFill>
+                        <pic:spPr>
+                          <a:xfrm>
+                            <a:off x="0" y="0"/>
                             <a:ext cx="5348508" cy="1967878"/>
                           </a:xfrm>
                           <a:prstGeom prst="rect">
@@ -1292,8 +1550,19 @@
         </w:tc>
       </w:tr>
     </w:tbl>
-    <w:p/>
-    <w:p>
+    <w:p>
+      <w:pPr>
+        <w:rPr>
+          <w:rFonts w:hint="eastAsia"/>
+        </w:rPr>
+      </w:pPr>
+    </w:p>
+    <w:p>
+      <w:pPr>
+        <w:rPr>
+          <w:rFonts w:hint="eastAsia"/>
+        </w:rPr>
+      </w:pPr>
       <w:r>
         <w:t xml:space="preserve">Hypothesis 1: </w:t>
       </w:r>
@@ -1301,13 +1570,29 @@
         <w:t>Changing line 27 and line 31 in player to &gt;= would allow the limit to be reached.</w:t>
       </w:r>
     </w:p>
-    <w:p/>
-    <w:p>
+    <w:p>
+      <w:pPr>
+        <w:rPr>
+          <w:rFonts w:hint="eastAsia"/>
+        </w:rPr>
+      </w:pPr>
+    </w:p>
+    <w:p>
+      <w:pPr>
+        <w:rPr>
+          <w:rFonts w:hint="eastAsia"/>
+        </w:rPr>
+      </w:pPr>
       <w:r>
         <w:t>Test 1:</w:t>
       </w:r>
     </w:p>
     <w:p>
+      <w:pPr>
+        <w:rPr>
+          <w:rFonts w:hint="eastAsia"/>
+        </w:rPr>
+      </w:pPr>
       <w:r>
         <w:t>Changed lines as required in hypothesis and then ran through with debugger until balance = bet and ran through the test to ensure that the bet would be taken.</w:t>
       </w:r>
@@ -1315,8 +1600,19 @@
         <w:t xml:space="preserve"> The function no longer returned an infected value.</w:t>
       </w:r>
     </w:p>
-    <w:p/>
-    <w:p>
+    <w:p>
+      <w:pPr>
+        <w:rPr>
+          <w:rFonts w:hint="eastAsia"/>
+        </w:rPr>
+      </w:pPr>
+    </w:p>
+    <w:p>
+      <w:pPr>
+        <w:rPr>
+          <w:rFonts w:hint="eastAsia"/>
+        </w:rPr>
+      </w:pPr>
       <w:r>
         <w:t xml:space="preserve">Ran the automated test case and collected results. Saved as Output </w:t>
       </w:r>
@@ -1329,8 +1625,19 @@
         <w:t xml:space="preserve"> AFTER FIX.txt.</w:t>
       </w:r>
     </w:p>
-    <w:p/>
-    <w:p>
+    <w:p>
+      <w:pPr>
+        <w:rPr>
+          <w:rFonts w:hint="eastAsia"/>
+        </w:rPr>
+      </w:pPr>
+    </w:p>
+    <w:p>
+      <w:pPr>
+        <w:rPr>
+          <w:rFonts w:hint="eastAsia"/>
+        </w:rPr>
+      </w:pPr>
       <w:r>
         <w:t>Code Screenshot:</w:t>
       </w:r>
@@ -1342,6 +1649,7 @@
           <w:noProof/>
           <w:lang w:val="en-AU" w:eastAsia="en-AU" w:bidi="ar-SA"/>
         </w:rPr>
+        <w:lastRenderedPageBreak/>
         <w:drawing>
           <wp:inline distT="0" distB="0" distL="0" distR="0" wp14:anchorId="64B01930" wp14:editId="16392D70">
             <wp:extent cx="6296025" cy="1190625"/>
@@ -1358,7 +1666,7 @@
                     <pic:cNvPicPr/>
                   </pic:nvPicPr>
                   <pic:blipFill>
-                    <a:blip r:embed="rId11"/>
+                    <a:blip r:embed="rId12"/>
                     <a:stretch>
                       <a:fillRect/>
                     </a:stretch>
@@ -1379,8 +1687,19 @@
         </w:drawing>
       </w:r>
     </w:p>
-    <w:p/>
-    <w:p>
+    <w:p>
+      <w:pPr>
+        <w:rPr>
+          <w:rFonts w:hint="eastAsia"/>
+        </w:rPr>
+      </w:pPr>
+    </w:p>
+    <w:p>
+      <w:pPr>
+        <w:rPr>
+          <w:rFonts w:hint="eastAsia"/>
+        </w:rPr>
+      </w:pPr>
       <w:r>
         <w:t>Ran UAT again</w:t>
       </w:r>
@@ -1388,13 +1707,30 @@
         <w:t>, the result is now that Fred has a balance of 0. See OutputUATTest2.txt</w:t>
       </w:r>
     </w:p>
-    <w:p/>
-    <w:p>
+    <w:p>
+      <w:pPr>
+        <w:rPr>
+          <w:rFonts w:hint="eastAsia"/>
+        </w:rPr>
+      </w:pPr>
+    </w:p>
+    <w:p>
+      <w:pPr>
+        <w:rPr>
+          <w:rFonts w:hint="eastAsia"/>
+        </w:rPr>
+      </w:pPr>
       <w:r>
         <w:t>Issue Resolved: Y</w:t>
       </w:r>
     </w:p>
-    <w:p/>
+    <w:p>
+      <w:pPr>
+        <w:rPr>
+          <w:rFonts w:hint="eastAsia"/>
+        </w:rPr>
+      </w:pPr>
+    </w:p>
     <w:p>
       <w:pPr>
         <w:rPr>
@@ -1424,16 +1760,16 @@
       </w:pPr>
       <w:r>
         <w:lastRenderedPageBreak/>
-        <w:t>Bug 3</w:t>
-      </w:r>
-      <w:r>
-        <w:t xml:space="preserve">: </w:t>
-      </w:r>
-      <w:r>
-        <w:t>Application odds incorrect.</w:t>
-      </w:r>
-    </w:p>
-    <w:p/>
+        <w:t>Bug 3: Application odds incorrect.</w:t>
+      </w:r>
+    </w:p>
+    <w:p>
+      <w:pPr>
+        <w:rPr>
+          <w:rFonts w:hint="eastAsia"/>
+        </w:rPr>
+      </w:pPr>
+    </w:p>
     <w:p>
       <w:pPr>
         <w:rPr>
@@ -1816,6 +2152,9 @@
           <w:p>
             <w:pPr>
               <w:pStyle w:val="TableContents"/>
+              <w:rPr>
+                <w:rFonts w:hint="eastAsia"/>
+              </w:rPr>
             </w:pPr>
             <w:r>
               <w:t xml:space="preserve">The number of matches the user makes on the die is done based on the </w:t>
@@ -1895,7 +2234,7 @@
                           <pic:cNvPicPr/>
                         </pic:nvPicPr>
                         <pic:blipFill>
-                          <a:blip r:embed="rId12"/>
+                          <a:blip r:embed="rId13"/>
                           <a:stretch>
                             <a:fillRect/>
                           </a:stretch>
@@ -1919,6 +2258,9 @@
           <w:p>
             <w:pPr>
               <w:pStyle w:val="TableContents"/>
+              <w:rPr>
+                <w:rFonts w:hint="eastAsia"/>
+              </w:rPr>
             </w:pPr>
             <w:r>
               <w:rPr>
@@ -1961,7 +2303,7 @@
                           <pic:cNvPicPr/>
                         </pic:nvPicPr>
                         <pic:blipFill>
-                          <a:blip r:embed="rId13"/>
+                          <a:blip r:embed="rId14"/>
                           <a:stretch>
                             <a:fillRect/>
                           </a:stretch>
@@ -1992,6 +2334,9 @@
           <w:p>
             <w:pPr>
               <w:pStyle w:val="TableContents"/>
+              <w:rPr>
+                <w:rFonts w:hint="eastAsia"/>
+              </w:rPr>
             </w:pPr>
           </w:p>
           <w:p>
@@ -2024,6 +2369,11 @@
       </w:pPr>
     </w:p>
     <w:p>
+      <w:pPr>
+        <w:rPr>
+          <w:rFonts w:hint="eastAsia"/>
+        </w:rPr>
+      </w:pPr>
       <w:r>
         <w:t xml:space="preserve">Hypothesis 1: </w:t>
       </w:r>
@@ -2044,8 +2394,19 @@
         <w:t>) should update the variable value to ensure that the dice values change.</w:t>
       </w:r>
     </w:p>
-    <w:p/>
-    <w:p>
+    <w:p>
+      <w:pPr>
+        <w:rPr>
+          <w:rFonts w:hint="eastAsia"/>
+        </w:rPr>
+      </w:pPr>
+    </w:p>
+    <w:p>
+      <w:pPr>
+        <w:rPr>
+          <w:rFonts w:hint="eastAsia"/>
+        </w:rPr>
+      </w:pPr>
       <w:r>
         <w:t>Test 1:</w:t>
       </w:r>
@@ -2073,7 +2434,13 @@
         <w:t xml:space="preserve">Added to line 16 of Dice.java: </w:t>
       </w:r>
     </w:p>
-    <w:p/>
+    <w:p>
+      <w:pPr>
+        <w:rPr>
+          <w:rFonts w:hint="eastAsia"/>
+        </w:rPr>
+      </w:pPr>
+    </w:p>
     <w:p>
       <w:pPr>
         <w:rPr>
@@ -2110,6 +2477,11 @@
       </w:r>
     </w:p>
     <w:p>
+      <w:pPr>
+        <w:rPr>
+          <w:rFonts w:hint="eastAsia"/>
+        </w:rPr>
+      </w:pPr>
       <w:proofErr w:type="gramStart"/>
       <w:r>
         <w:rPr>
@@ -2125,14 +2497,36 @@
         <w:t xml:space="preserve"> value;</w:t>
       </w:r>
     </w:p>
-    <w:p/>
-    <w:p>
+    <w:p>
+      <w:pPr>
+        <w:rPr>
+          <w:rFonts w:hint="eastAsia"/>
+        </w:rPr>
+      </w:pPr>
+    </w:p>
+    <w:p>
+      <w:pPr>
+        <w:rPr>
+          <w:rFonts w:hint="eastAsia"/>
+        </w:rPr>
+      </w:pPr>
       <w:r>
         <w:t>Ran debugger and found that the variable was no longer infected.</w:t>
       </w:r>
     </w:p>
-    <w:p/>
-    <w:p>
+    <w:p>
+      <w:pPr>
+        <w:rPr>
+          <w:rFonts w:hint="eastAsia"/>
+        </w:rPr>
+      </w:pPr>
+    </w:p>
+    <w:p>
+      <w:pPr>
+        <w:rPr>
+          <w:rFonts w:hint="eastAsia"/>
+        </w:rPr>
+      </w:pPr>
       <w:r>
         <w:t xml:space="preserve">Ran the automated test case and collected results. Saved as Output </w:t>
       </w:r>
@@ -2145,8 +2539,19 @@
         <w:t xml:space="preserve"> AFTER FIX.txt.</w:t>
       </w:r>
     </w:p>
-    <w:p/>
-    <w:p>
+    <w:p>
+      <w:pPr>
+        <w:rPr>
+          <w:rFonts w:hint="eastAsia"/>
+        </w:rPr>
+      </w:pPr>
+    </w:p>
+    <w:p>
+      <w:pPr>
+        <w:rPr>
+          <w:rFonts w:hint="eastAsia"/>
+        </w:rPr>
+      </w:pPr>
       <w:r>
         <w:t>Ran UAT Test, see OutputUATTest3.txt, produces 0.42 as output.</w:t>
       </w:r>
@@ -2155,12 +2560,22 @@
       </w:r>
     </w:p>
     <w:p>
+      <w:pPr>
+        <w:rPr>
+          <w:rFonts w:hint="eastAsia"/>
+        </w:rPr>
+      </w:pPr>
       <w:r>
         <w:lastRenderedPageBreak/>
         <w:t>Screenshot showing code fix:</w:t>
       </w:r>
     </w:p>
     <w:p>
+      <w:pPr>
+        <w:rPr>
+          <w:rFonts w:hint="eastAsia"/>
+        </w:rPr>
+      </w:pPr>
       <w:r>
         <w:rPr>
           <w:noProof/>
@@ -2182,7 +2597,7 @@
                     <pic:cNvPicPr/>
                   </pic:nvPicPr>
                   <pic:blipFill>
-                    <a:blip r:embed="rId14"/>
+                    <a:blip r:embed="rId15"/>
                     <a:stretch>
                       <a:fillRect/>
                     </a:stretch>
@@ -2207,26 +2622,56 @@
       </w:r>
     </w:p>
     <w:p>
+      <w:pPr>
+        <w:rPr>
+          <w:rFonts w:hint="eastAsia"/>
+        </w:rPr>
+      </w:pPr>
       <w:r>
         <w:t>Issue Resolved: Y</w:t>
       </w:r>
     </w:p>
-    <w:p/>
-    <w:p>
+    <w:p>
+      <w:pPr>
+        <w:rPr>
+          <w:rFonts w:hint="eastAsia"/>
+        </w:rPr>
+      </w:pPr>
+    </w:p>
+    <w:p>
+      <w:pPr>
+        <w:rPr>
+          <w:rFonts w:hint="eastAsia"/>
+        </w:rPr>
+      </w:pPr>
       <w:r>
         <w:t>Bug4: Application never produces a SPADE.</w:t>
       </w:r>
     </w:p>
-    <w:p/>
-    <w:p>
-      <w:r>
-        <w:t>Code Run Through with Debugger 1</w:t>
-      </w:r>
-      <w:r>
-        <w:t>:</w:t>
-      </w:r>
-    </w:p>
-    <w:p/>
+    <w:p>
+      <w:pPr>
+        <w:rPr>
+          <w:rFonts w:hint="eastAsia"/>
+        </w:rPr>
+      </w:pPr>
+    </w:p>
+    <w:p>
+      <w:pPr>
+        <w:rPr>
+          <w:rFonts w:hint="eastAsia"/>
+        </w:rPr>
+      </w:pPr>
+      <w:r>
+        <w:t>Code Run Through with Debugger 1:</w:t>
+      </w:r>
+    </w:p>
+    <w:p>
+      <w:pPr>
+        <w:rPr>
+          <w:rFonts w:hint="eastAsia"/>
+        </w:rPr>
+      </w:pPr>
+    </w:p>
     <w:tbl>
       <w:tblPr>
         <w:tblW w:w="9975" w:type="dxa"/>
@@ -2395,6 +2840,9 @@
           <w:p>
             <w:pPr>
               <w:pStyle w:val="TableContents"/>
+              <w:rPr>
+                <w:rFonts w:hint="eastAsia"/>
+              </w:rPr>
             </w:pPr>
             <w:proofErr w:type="spellStart"/>
             <w:r>
@@ -2447,10 +2895,7 @@
             </w:r>
             <w:proofErr w:type="spellEnd"/>
             <w:r>
-              <w:t>” method “</w:t>
-            </w:r>
-            <w:r>
-              <w:t xml:space="preserve">Returns a pseudorandom, uniformly distributed </w:t>
+              <w:t xml:space="preserve">” method “Returns a pseudorandom, uniformly distributed </w:t>
             </w:r>
             <w:proofErr w:type="spellStart"/>
             <w:r>
@@ -2462,10 +2907,7 @@
             </w:r>
             <w:proofErr w:type="spellEnd"/>
             <w:r>
-              <w:t xml:space="preserve"> value between 0 (inclusive) and the specified value (exclusive), drawn from this random number generator's sequence.</w:t>
-            </w:r>
-            <w:r>
-              <w:t xml:space="preserve">” </w:t>
+              <w:t xml:space="preserve"> value between 0 (inclusive) and the specified value (exclusive), drawn from this random number generator's sequence.” </w:t>
             </w:r>
             <w:r>
               <w:rPr>
@@ -2480,11 +2922,17 @@
           <w:p>
             <w:pPr>
               <w:pStyle w:val="TableContents"/>
-            </w:pPr>
-          </w:p>
-          <w:p>
-            <w:pPr>
-              <w:pStyle w:val="TableContents"/>
+              <w:rPr>
+                <w:rFonts w:hint="eastAsia"/>
+              </w:rPr>
+            </w:pPr>
+          </w:p>
+          <w:p>
+            <w:pPr>
+              <w:pStyle w:val="TableContents"/>
+              <w:rPr>
+                <w:rFonts w:hint="eastAsia"/>
+              </w:rPr>
             </w:pPr>
             <w:r>
               <w:t xml:space="preserve">This means each call to </w:t>
@@ -2546,53 +2994,6 @@
                   <wp:extent cx="5170170" cy="1147890"/>
                   <wp:effectExtent l="0" t="0" r="0" b="0"/>
                   <wp:docPr id="7" name="Picture 7"/>
-                  <wp:cNvGraphicFramePr>
-                    <a:graphicFrameLocks xmlns:a="http://schemas.openxmlformats.org/drawingml/2006/main" noChangeAspect="1"/>
-                  </wp:cNvGraphicFramePr>
-                  <a:graphic xmlns:a="http://schemas.openxmlformats.org/drawingml/2006/main">
-                    <a:graphicData uri="http://schemas.openxmlformats.org/drawingml/2006/picture">
-                      <pic:pic xmlns:pic="http://schemas.openxmlformats.org/drawingml/2006/picture">
-                        <pic:nvPicPr>
-                          <pic:cNvPr id="1" name=""/>
-                          <pic:cNvPicPr/>
-                        </pic:nvPicPr>
-                        <pic:blipFill>
-                          <a:blip r:embed="rId15"/>
-                          <a:stretch>
-                            <a:fillRect/>
-                          </a:stretch>
-                        </pic:blipFill>
-                        <pic:spPr>
-                          <a:xfrm>
-                            <a:off x="0" y="0"/>
-                            <a:ext cx="5210222" cy="1156782"/>
-                          </a:xfrm>
-                          <a:prstGeom prst="rect">
-                            <a:avLst/>
-                          </a:prstGeom>
-                        </pic:spPr>
-                      </pic:pic>
-                    </a:graphicData>
-                  </a:graphic>
-                </wp:inline>
-              </w:drawing>
-            </w:r>
-          </w:p>
-          <w:p>
-            <w:pPr>
-              <w:pStyle w:val="TableContents"/>
-            </w:pPr>
-            <w:r>
-              <w:rPr>
-                <w:noProof/>
-                <w:lang w:val="en-AU" w:eastAsia="en-AU" w:bidi="ar-SA"/>
-              </w:rPr>
-              <w:lastRenderedPageBreak/>
-              <w:drawing>
-                <wp:inline distT="0" distB="0" distL="0" distR="0" wp14:anchorId="3BD25AC5" wp14:editId="584EC551">
-                  <wp:extent cx="5227320" cy="1214047"/>
-                  <wp:effectExtent l="0" t="0" r="0" b="0"/>
-                  <wp:docPr id="8" name="Picture 8"/>
                   <wp:cNvGraphicFramePr>
                     <a:graphicFrameLocks xmlns:a="http://schemas.openxmlformats.org/drawingml/2006/main" noChangeAspect="1"/>
                   </wp:cNvGraphicFramePr>
@@ -2612,7 +3013,7 @@
                         <pic:spPr>
                           <a:xfrm>
                             <a:off x="0" y="0"/>
-                            <a:ext cx="5263078" cy="1222352"/>
+                            <a:ext cx="5210222" cy="1156782"/>
                           </a:xfrm>
                           <a:prstGeom prst="rect">
                             <a:avLst/>
@@ -2628,17 +3029,21 @@
           <w:p>
             <w:pPr>
               <w:pStyle w:val="TableContents"/>
+              <w:rPr>
+                <w:rFonts w:hint="eastAsia"/>
+              </w:rPr>
             </w:pPr>
             <w:r>
               <w:rPr>
                 <w:noProof/>
                 <w:lang w:val="en-AU" w:eastAsia="en-AU" w:bidi="ar-SA"/>
               </w:rPr>
+              <w:lastRenderedPageBreak/>
               <w:drawing>
-                <wp:inline distT="0" distB="0" distL="0" distR="0" wp14:anchorId="5FAB288C" wp14:editId="4C5397CC">
-                  <wp:extent cx="5236845" cy="1177397"/>
+                <wp:inline distT="0" distB="0" distL="0" distR="0" wp14:anchorId="3BD25AC5" wp14:editId="584EC551">
+                  <wp:extent cx="5227320" cy="1214047"/>
                   <wp:effectExtent l="0" t="0" r="0" b="0"/>
-                  <wp:docPr id="9" name="Picture 9"/>
+                  <wp:docPr id="8" name="Picture 8"/>
                   <wp:cNvGraphicFramePr>
                     <a:graphicFrameLocks xmlns:a="http://schemas.openxmlformats.org/drawingml/2006/main" noChangeAspect="1"/>
                   </wp:cNvGraphicFramePr>
@@ -2658,7 +3063,7 @@
                         <pic:spPr>
                           <a:xfrm>
                             <a:off x="0" y="0"/>
-                            <a:ext cx="5266915" cy="1184158"/>
+                            <a:ext cx="5263078" cy="1222352"/>
                           </a:xfrm>
                           <a:prstGeom prst="rect">
                             <a:avLst/>
@@ -2674,6 +3079,9 @@
           <w:p>
             <w:pPr>
               <w:pStyle w:val="TableContents"/>
+              <w:rPr>
+                <w:rFonts w:hint="eastAsia"/>
+              </w:rPr>
             </w:pPr>
             <w:r>
               <w:rPr>
@@ -2681,10 +3089,10 @@
                 <w:lang w:val="en-AU" w:eastAsia="en-AU" w:bidi="ar-SA"/>
               </w:rPr>
               <w:drawing>
-                <wp:inline distT="0" distB="0" distL="0" distR="0" wp14:anchorId="1753482D" wp14:editId="36342771">
-                  <wp:extent cx="5265420" cy="1194382"/>
+                <wp:inline distT="0" distB="0" distL="0" distR="0" wp14:anchorId="5FAB288C" wp14:editId="4C5397CC">
+                  <wp:extent cx="5236845" cy="1177397"/>
                   <wp:effectExtent l="0" t="0" r="0" b="0"/>
-                  <wp:docPr id="10" name="Picture 10"/>
+                  <wp:docPr id="9" name="Picture 9"/>
                   <wp:cNvGraphicFramePr>
                     <a:graphicFrameLocks xmlns:a="http://schemas.openxmlformats.org/drawingml/2006/main" noChangeAspect="1"/>
                   </wp:cNvGraphicFramePr>
@@ -2704,7 +3112,7 @@
                         <pic:spPr>
                           <a:xfrm>
                             <a:off x="0" y="0"/>
-                            <a:ext cx="5281938" cy="1198129"/>
+                            <a:ext cx="5266915" cy="1184158"/>
                           </a:xfrm>
                           <a:prstGeom prst="rect">
                             <a:avLst/>
@@ -2720,6 +3128,9 @@
           <w:p>
             <w:pPr>
               <w:pStyle w:val="TableContents"/>
+              <w:rPr>
+                <w:rFonts w:hint="eastAsia"/>
+              </w:rPr>
             </w:pPr>
             <w:r>
               <w:rPr>
@@ -2727,10 +3138,10 @@
                 <w:lang w:val="en-AU" w:eastAsia="en-AU" w:bidi="ar-SA"/>
               </w:rPr>
               <w:drawing>
-                <wp:inline distT="0" distB="0" distL="0" distR="0" wp14:anchorId="7A3C6C71" wp14:editId="2C286E7A">
-                  <wp:extent cx="5113020" cy="1158274"/>
+                <wp:inline distT="0" distB="0" distL="0" distR="0" wp14:anchorId="1753482D" wp14:editId="36342771">
+                  <wp:extent cx="5265420" cy="1194382"/>
                   <wp:effectExtent l="0" t="0" r="0" b="0"/>
-                  <wp:docPr id="11" name="Picture 11"/>
+                  <wp:docPr id="10" name="Picture 10"/>
                   <wp:cNvGraphicFramePr>
                     <a:graphicFrameLocks xmlns:a="http://schemas.openxmlformats.org/drawingml/2006/main" noChangeAspect="1"/>
                   </wp:cNvGraphicFramePr>
@@ -2750,7 +3161,7 @@
                         <pic:spPr>
                           <a:xfrm>
                             <a:off x="0" y="0"/>
-                            <a:ext cx="5201601" cy="1178341"/>
+                            <a:ext cx="5281938" cy="1198129"/>
                           </a:xfrm>
                           <a:prstGeom prst="rect">
                             <a:avLst/>
@@ -2766,6 +3177,9 @@
           <w:p>
             <w:pPr>
               <w:pStyle w:val="TableContents"/>
+              <w:rPr>
+                <w:rFonts w:hint="eastAsia"/>
+              </w:rPr>
             </w:pPr>
             <w:r>
               <w:rPr>
@@ -2773,10 +3187,10 @@
                 <w:lang w:val="en-AU" w:eastAsia="en-AU" w:bidi="ar-SA"/>
               </w:rPr>
               <w:drawing>
-                <wp:inline distT="0" distB="0" distL="0" distR="0" wp14:anchorId="6359351E" wp14:editId="106ABB69">
-                  <wp:extent cx="5198745" cy="1183429"/>
+                <wp:inline distT="0" distB="0" distL="0" distR="0" wp14:anchorId="7A3C6C71" wp14:editId="2C286E7A">
+                  <wp:extent cx="5113020" cy="1158274"/>
                   <wp:effectExtent l="0" t="0" r="0" b="0"/>
-                  <wp:docPr id="12" name="Picture 12"/>
+                  <wp:docPr id="11" name="Picture 11"/>
                   <wp:cNvGraphicFramePr>
                     <a:graphicFrameLocks xmlns:a="http://schemas.openxmlformats.org/drawingml/2006/main" noChangeAspect="1"/>
                   </wp:cNvGraphicFramePr>
@@ -2796,7 +3210,7 @@
                         <pic:spPr>
                           <a:xfrm>
                             <a:off x="0" y="0"/>
-                            <a:ext cx="5245955" cy="1194176"/>
+                            <a:ext cx="5201601" cy="1178341"/>
                           </a:xfrm>
                           <a:prstGeom prst="rect">
                             <a:avLst/>
@@ -2813,35 +3227,19 @@
             <w:pPr>
               <w:pStyle w:val="TableContents"/>
               <w:rPr>
+                <w:rFonts w:hint="eastAsia"/>
+              </w:rPr>
+            </w:pPr>
+            <w:r>
+              <w:rPr>
                 <w:noProof/>
                 <w:lang w:val="en-AU" w:eastAsia="en-AU" w:bidi="ar-SA"/>
               </w:rPr>
-            </w:pPr>
-          </w:p>
-          <w:p>
-            <w:pPr>
-              <w:pStyle w:val="TableContents"/>
-            </w:pPr>
-            <w:r>
-              <w:t>Here is an observation showing the infection:</w:t>
-            </w:r>
-            <w:r>
-              <w:br/>
-            </w:r>
-            <w:r>
-              <w:br/>
-            </w:r>
-            <w:r>
-              <w:rPr>
-                <w:noProof/>
-                <w:lang w:val="en-AU" w:eastAsia="en-AU" w:bidi="ar-SA"/>
-              </w:rPr>
-              <w:lastRenderedPageBreak/>
               <w:drawing>
-                <wp:inline distT="0" distB="0" distL="0" distR="0" wp14:anchorId="5B241814" wp14:editId="7EE88B22">
-                  <wp:extent cx="5129138" cy="2436495"/>
+                <wp:inline distT="0" distB="0" distL="0" distR="0" wp14:anchorId="6359351E" wp14:editId="106ABB69">
+                  <wp:extent cx="5198745" cy="1183429"/>
                   <wp:effectExtent l="0" t="0" r="0" b="0"/>
-                  <wp:docPr id="14" name="Picture 14"/>
+                  <wp:docPr id="12" name="Picture 12"/>
                   <wp:cNvGraphicFramePr>
                     <a:graphicFrameLocks xmlns:a="http://schemas.openxmlformats.org/drawingml/2006/main" noChangeAspect="1"/>
                   </wp:cNvGraphicFramePr>
@@ -2861,6 +3259,75 @@
                         <pic:spPr>
                           <a:xfrm>
                             <a:off x="0" y="0"/>
+                            <a:ext cx="5245955" cy="1194176"/>
+                          </a:xfrm>
+                          <a:prstGeom prst="rect">
+                            <a:avLst/>
+                          </a:prstGeom>
+                        </pic:spPr>
+                      </pic:pic>
+                    </a:graphicData>
+                  </a:graphic>
+                </wp:inline>
+              </w:drawing>
+            </w:r>
+          </w:p>
+          <w:p>
+            <w:pPr>
+              <w:pStyle w:val="TableContents"/>
+              <w:rPr>
+                <w:rFonts w:hint="eastAsia"/>
+                <w:noProof/>
+                <w:lang w:val="en-AU" w:eastAsia="en-AU" w:bidi="ar-SA"/>
+              </w:rPr>
+            </w:pPr>
+          </w:p>
+          <w:p>
+            <w:pPr>
+              <w:pStyle w:val="TableContents"/>
+              <w:rPr>
+                <w:rFonts w:hint="eastAsia"/>
+              </w:rPr>
+            </w:pPr>
+            <w:r>
+              <w:t>Here is an observation showing the infection:</w:t>
+            </w:r>
+            <w:r>
+              <w:br/>
+            </w:r>
+            <w:r>
+              <w:br/>
+            </w:r>
+            <w:r>
+              <w:rPr>
+                <w:noProof/>
+                <w:lang w:val="en-AU" w:eastAsia="en-AU" w:bidi="ar-SA"/>
+              </w:rPr>
+              <w:lastRenderedPageBreak/>
+              <w:drawing>
+                <wp:inline distT="0" distB="0" distL="0" distR="0" wp14:anchorId="5B241814" wp14:editId="7EE88B22">
+                  <wp:extent cx="5129138" cy="2436495"/>
+                  <wp:effectExtent l="0" t="0" r="0" b="0"/>
+                  <wp:docPr id="14" name="Picture 14"/>
+                  <wp:cNvGraphicFramePr>
+                    <a:graphicFrameLocks xmlns:a="http://schemas.openxmlformats.org/drawingml/2006/main" noChangeAspect="1"/>
+                  </wp:cNvGraphicFramePr>
+                  <a:graphic xmlns:a="http://schemas.openxmlformats.org/drawingml/2006/main">
+                    <a:graphicData uri="http://schemas.openxmlformats.org/drawingml/2006/picture">
+                      <pic:pic xmlns:pic="http://schemas.openxmlformats.org/drawingml/2006/picture">
+                        <pic:nvPicPr>
+                          <pic:cNvPr id="1" name=""/>
+                          <pic:cNvPicPr/>
+                        </pic:nvPicPr>
+                        <pic:blipFill>
+                          <a:blip r:embed="rId22"/>
+                          <a:stretch>
+                            <a:fillRect/>
+                          </a:stretch>
+                        </pic:blipFill>
+                        <pic:spPr>
+                          <a:xfrm>
+                            <a:off x="0" y="0"/>
                             <a:ext cx="5136127" cy="2439815"/>
                           </a:xfrm>
                           <a:prstGeom prst="rect">
@@ -2877,6 +3344,9 @@
           <w:p>
             <w:pPr>
               <w:pStyle w:val="TableContents"/>
+              <w:rPr>
+                <w:rFonts w:hint="eastAsia"/>
+              </w:rPr>
             </w:pPr>
           </w:p>
           <w:p>
@@ -2909,17 +3379,28 @@
         </w:tc>
       </w:tr>
     </w:tbl>
-    <w:p/>
-    <w:p/>
-    <w:p>
-      <w:r>
-        <w:t xml:space="preserve">Hypothesis </w:t>
-      </w:r>
-      <w:r>
-        <w:t>1</w:t>
-      </w:r>
-      <w:r>
-        <w:t>:</w:t>
+    <w:p>
+      <w:pPr>
+        <w:rPr>
+          <w:rFonts w:hint="eastAsia"/>
+        </w:rPr>
+      </w:pPr>
+    </w:p>
+    <w:p>
+      <w:pPr>
+        <w:rPr>
+          <w:rFonts w:hint="eastAsia"/>
+        </w:rPr>
+      </w:pPr>
+    </w:p>
+    <w:p>
+      <w:pPr>
+        <w:rPr>
+          <w:rFonts w:hint="eastAsia"/>
+        </w:rPr>
+      </w:pPr>
+      <w:r>
+        <w:t>Hypothesis 1:</w:t>
       </w:r>
       <w:r>
         <w:t xml:space="preserve"> We need to be inserting into the </w:t>
@@ -2946,31 +3427,80 @@
         <w:t xml:space="preserve">, rather than the numeric value of the last value of the map. We should change line 27 to </w:t>
       </w:r>
     </w:p>
-    <w:p/>
-    <w:p>
+    <w:p>
+      <w:pPr>
+        <w:rPr>
+          <w:rFonts w:hint="eastAsia"/>
+        </w:rPr>
+      </w:pPr>
+    </w:p>
+    <w:p>
+      <w:pPr>
+        <w:rPr>
+          <w:rFonts w:hint="eastAsia"/>
+        </w:rPr>
+      </w:pPr>
       <w:r>
         <w:t>Test 1:</w:t>
       </w:r>
     </w:p>
-    <w:p/>
-    <w:p>
+    <w:p>
+      <w:pPr>
+        <w:rPr>
+          <w:rFonts w:hint="eastAsia"/>
+        </w:rPr>
+      </w:pPr>
+    </w:p>
+    <w:p>
+      <w:pPr>
+        <w:rPr>
+          <w:rFonts w:hint="eastAsia"/>
+        </w:rPr>
+      </w:pPr>
       <w:r>
         <w:t>Ran through the main method again and found that spades were now present in the output of the main method. Output saved as SpadeNowDrawn.txt</w:t>
       </w:r>
     </w:p>
-    <w:p/>
-    <w:p>
+    <w:p>
+      <w:pPr>
+        <w:rPr>
+          <w:rFonts w:hint="eastAsia"/>
+        </w:rPr>
+      </w:pPr>
+    </w:p>
+    <w:p>
+      <w:pPr>
+        <w:rPr>
+          <w:rFonts w:hint="eastAsia"/>
+        </w:rPr>
+      </w:pPr>
       <w:r>
         <w:t>Ran UAT Test script, result produced spades. See Output UATTest4.txt</w:t>
       </w:r>
     </w:p>
-    <w:p/>
-    <w:p>
+    <w:p>
+      <w:pPr>
+        <w:rPr>
+          <w:rFonts w:hint="eastAsia"/>
+        </w:rPr>
+      </w:pPr>
+    </w:p>
+    <w:p>
+      <w:pPr>
+        <w:rPr>
+          <w:rFonts w:hint="eastAsia"/>
+        </w:rPr>
+      </w:pPr>
       <w:r>
         <w:t>Screenshot showing fixed code:</w:t>
       </w:r>
     </w:p>
     <w:p>
+      <w:pPr>
+        <w:rPr>
+          <w:rFonts w:hint="eastAsia"/>
+        </w:rPr>
+      </w:pPr>
       <w:r>
         <w:rPr>
           <w:noProof/>
@@ -2992,7 +3522,7 @@
                     <pic:cNvPicPr/>
                   </pic:nvPicPr>
                   <pic:blipFill>
-                    <a:blip r:embed="rId22"/>
+                    <a:blip r:embed="rId23"/>
                     <a:stretch>
                       <a:fillRect/>
                     </a:stretch>
@@ -3013,7 +3543,13 @@
         </w:drawing>
       </w:r>
     </w:p>
-    <w:p/>
+    <w:p>
+      <w:pPr>
+        <w:rPr>
+          <w:rFonts w:hint="eastAsia"/>
+        </w:rPr>
+      </w:pPr>
+    </w:p>
     <w:p>
       <w:pPr>
         <w:rPr>
@@ -3024,7 +3560,13 @@
         <w:t>Issue Resolved: Y</w:t>
       </w:r>
     </w:p>
-    <w:p/>
+    <w:p>
+      <w:pPr>
+        <w:rPr>
+          <w:rFonts w:hint="eastAsia"/>
+        </w:rPr>
+      </w:pPr>
+    </w:p>
     <w:p>
       <w:pPr>
         <w:widowControl/>
@@ -3040,13 +3582,29 @@
       </w:r>
     </w:p>
     <w:p>
+      <w:pPr>
+        <w:rPr>
+          <w:rFonts w:hint="eastAsia"/>
+        </w:rPr>
+      </w:pPr>
       <w:r>
         <w:lastRenderedPageBreak/>
         <w:t>Template:</w:t>
       </w:r>
     </w:p>
-    <w:p/>
-    <w:p>
+    <w:p>
+      <w:pPr>
+        <w:rPr>
+          <w:rFonts w:hint="eastAsia"/>
+        </w:rPr>
+      </w:pPr>
+    </w:p>
+    <w:p>
+      <w:pPr>
+        <w:rPr>
+          <w:rFonts w:hint="eastAsia"/>
+        </w:rPr>
+      </w:pPr>
       <w:r>
         <w:t>Code Run Through with Debugger X</w:t>
       </w:r>
@@ -3054,7 +3612,13 @@
         <w:t>:</w:t>
       </w:r>
     </w:p>
-    <w:p/>
+    <w:p>
+      <w:pPr>
+        <w:rPr>
+          <w:rFonts w:hint="eastAsia"/>
+        </w:rPr>
+      </w:pPr>
+    </w:p>
     <w:tbl>
       <w:tblPr>
         <w:tblW w:w="9975" w:type="dxa"/>
@@ -3421,9 +3985,26 @@
         </w:tc>
       </w:tr>
     </w:tbl>
-    <w:p/>
-    <w:p/>
-    <w:p>
+    <w:p>
+      <w:pPr>
+        <w:rPr>
+          <w:rFonts w:hint="eastAsia"/>
+        </w:rPr>
+      </w:pPr>
+    </w:p>
+    <w:p>
+      <w:pPr>
+        <w:rPr>
+          <w:rFonts w:hint="eastAsia"/>
+        </w:rPr>
+      </w:pPr>
+    </w:p>
+    <w:p>
+      <w:pPr>
+        <w:rPr>
+          <w:rFonts w:hint="eastAsia"/>
+        </w:rPr>
+      </w:pPr>
       <w:r>
         <w:t xml:space="preserve">Hypothesis </w:t>
       </w:r>
@@ -3434,25 +4015,64 @@
         <w:t>:</w:t>
       </w:r>
     </w:p>
-    <w:p/>
-    <w:p>
+    <w:p>
+      <w:pPr>
+        <w:rPr>
+          <w:rFonts w:hint="eastAsia"/>
+        </w:rPr>
+      </w:pPr>
+    </w:p>
+    <w:p>
+      <w:pPr>
+        <w:rPr>
+          <w:rFonts w:hint="eastAsia"/>
+        </w:rPr>
+      </w:pPr>
       <w:r>
         <w:t>Test 1:</w:t>
       </w:r>
     </w:p>
-    <w:p/>
-    <w:p>
+    <w:p>
+      <w:pPr>
+        <w:rPr>
+          <w:rFonts w:hint="eastAsia"/>
+        </w:rPr>
+      </w:pPr>
+    </w:p>
+    <w:p>
+      <w:pPr>
+        <w:rPr>
+          <w:rFonts w:hint="eastAsia"/>
+        </w:rPr>
+      </w:pPr>
       <w:r>
         <w:t>Test 2:</w:t>
       </w:r>
     </w:p>
-    <w:p/>
-    <w:p>
+    <w:p>
+      <w:pPr>
+        <w:rPr>
+          <w:rFonts w:hint="eastAsia"/>
+        </w:rPr>
+      </w:pPr>
+    </w:p>
+    <w:p>
+      <w:pPr>
+        <w:rPr>
+          <w:rFonts w:hint="eastAsia"/>
+        </w:rPr>
+      </w:pPr>
       <w:r>
         <w:t>Test 3:</w:t>
       </w:r>
     </w:p>
-    <w:p/>
+    <w:p>
+      <w:pPr>
+        <w:rPr>
+          <w:rFonts w:hint="eastAsia"/>
+        </w:rPr>
+      </w:pPr>
+    </w:p>
     <w:p>
       <w:pPr>
         <w:rPr>
@@ -4207,6 +4827,17 @@
       <w:szCs w:val="20"/>
     </w:rPr>
   </w:style>
+  <w:style w:type="character" w:styleId="Hyperlink">
+    <w:name w:val="Hyperlink"/>
+    <w:basedOn w:val="DefaultParagraphFont"/>
+    <w:uiPriority w:val="99"/>
+    <w:unhideWhenUsed/>
+    <w:rsid w:val="00483A75"/>
+    <w:rPr>
+      <w:color w:val="0563C1" w:themeColor="hyperlink"/>
+      <w:u w:val="single"/>
+    </w:rPr>
+  </w:style>
 </w:styles>
 </file>
 

</xml_diff>